<commit_message>
some bibliography in office xml and bib formats
</commit_message>
<xml_diff>
--- a/MunicipalityPresenceInFacebook.bg.docx
+++ b/MunicipalityPresenceInFacebook.bg.docx
@@ -926,7 +926,6 @@
               <w:b/>
             </w:rPr>
           </w:pPr>
-          <w:proofErr w:type="spellStart"/>
           <w:r>
             <w:rPr>
               <w:rStyle w:val="Heading1Char"/>
@@ -934,7 +933,6 @@
             </w:rPr>
             <w:t>Contents</w:t>
           </w:r>
-          <w:proofErr w:type="spellEnd"/>
         </w:p>
         <w:p>
           <w:pPr>
@@ -2776,6 +2774,9 @@
       <w:bookmarkStart w:id="0" w:name="_Toc461383983"/>
       <w:r>
         <w:lastRenderedPageBreak/>
+        <w:t xml:space="preserve">Глава 1. </w:t>
+      </w:r>
+      <w:r>
         <w:t>Увод</w:t>
       </w:r>
       <w:bookmarkEnd w:id="0"/>
@@ -2807,7 +2808,7 @@
             <w:rPr>
               <w:noProof/>
             </w:rPr>
-            <w:t>(1)</w:t>
+            <w:t>(Уикипедия)</w:t>
           </w:r>
           <w:r>
             <w:fldChar w:fldCharType="end"/>
@@ -3061,6 +3062,14 @@
       <w:pPr>
         <w:pStyle w:val="Heading1"/>
       </w:pPr>
+      <w:r>
+        <w:t>Глава 2.</w:t>
+      </w:r>
+      <w:r>
+        <w:t xml:space="preserve"> </w:t>
+      </w:r>
+      <w:bookmarkStart w:id="1" w:name="_GoBack"/>
+      <w:bookmarkEnd w:id="1"/>
       <w:r>
         <w:t>Преглед на съществуващите разработки в анализа на социални мрежи</w:t>
       </w:r>
@@ -3116,7 +3125,7 @@
               <w:noProof/>
               <w:lang w:val="en-US" w:eastAsia="zh-CN"/>
             </w:rPr>
-            <w:t>(2)</w:t>
+            <w:t>(Wasserman and Faust)</w:t>
           </w:r>
           <w:r>
             <w:rPr>
@@ -3126,8 +3135,6 @@
           </w:r>
         </w:sdtContent>
       </w:sdt>
-      <w:bookmarkStart w:id="1" w:name="_GoBack"/>
-      <w:bookmarkEnd w:id="1"/>
       <w:r>
         <w:rPr>
           <w:lang w:eastAsia="zh-CN"/>
@@ -3218,21 +3225,11 @@
         <w:pStyle w:val="Heading1"/>
       </w:pPr>
       <w:bookmarkStart w:id="2" w:name="_Toc461383985"/>
-      <w:proofErr w:type="spellStart"/>
       <w:r>
         <w:lastRenderedPageBreak/>
-        <w:t>Detailed</w:t>
-      </w:r>
-      <w:proofErr w:type="spellEnd"/>
-      <w:r>
-        <w:t xml:space="preserve"> </w:t>
-      </w:r>
-      <w:proofErr w:type="spellStart"/>
-      <w:r>
-        <w:t>requirements</w:t>
+        <w:t>Detailed requirements</w:t>
       </w:r>
       <w:bookmarkEnd w:id="2"/>
-      <w:proofErr w:type="spellEnd"/>
     </w:p>
     <w:p/>
     <w:p>
@@ -3251,20 +3248,10 @@
         <w:pStyle w:val="Heading2"/>
       </w:pPr>
       <w:bookmarkStart w:id="3" w:name="_Toc461383986"/>
-      <w:proofErr w:type="spellStart"/>
-      <w:r>
-        <w:t>Functional</w:t>
-      </w:r>
-      <w:proofErr w:type="spellEnd"/>
-      <w:r>
-        <w:t xml:space="preserve"> </w:t>
-      </w:r>
-      <w:proofErr w:type="spellStart"/>
-      <w:r>
-        <w:t>requirements</w:t>
+      <w:r>
+        <w:t>Functional requirements</w:t>
       </w:r>
       <w:bookmarkEnd w:id="3"/>
-      <w:proofErr w:type="spellEnd"/>
     </w:p>
     <w:p/>
     <w:p>
@@ -3764,70 +3751,9 @@
           <w:numId w:val="5"/>
         </w:numPr>
       </w:pPr>
-      <w:proofErr w:type="spellStart"/>
       <w:r>
         <w:lastRenderedPageBreak/>
-        <w:t>Columns</w:t>
-      </w:r>
-      <w:proofErr w:type="spellEnd"/>
-      <w:r>
-        <w:t xml:space="preserve"> </w:t>
-      </w:r>
-      <w:proofErr w:type="spellStart"/>
-      <w:r>
-        <w:t>in</w:t>
-      </w:r>
-      <w:proofErr w:type="spellEnd"/>
-      <w:r>
-        <w:t xml:space="preserve"> </w:t>
-      </w:r>
-      <w:proofErr w:type="spellStart"/>
-      <w:r>
-        <w:t>the</w:t>
-      </w:r>
-      <w:proofErr w:type="spellEnd"/>
-      <w:r>
-        <w:t xml:space="preserve"> </w:t>
-      </w:r>
-      <w:proofErr w:type="spellStart"/>
-      <w:r>
-        <w:t>datagrid</w:t>
-      </w:r>
-      <w:proofErr w:type="spellEnd"/>
-      <w:r>
-        <w:t xml:space="preserve"> </w:t>
-      </w:r>
-      <w:proofErr w:type="spellStart"/>
-      <w:r>
-        <w:t>to</w:t>
-      </w:r>
-      <w:proofErr w:type="spellEnd"/>
-      <w:r>
-        <w:t xml:space="preserve"> </w:t>
-      </w:r>
-      <w:proofErr w:type="spellStart"/>
-      <w:r>
-        <w:t>be</w:t>
-      </w:r>
-      <w:proofErr w:type="spellEnd"/>
-      <w:r>
-        <w:t xml:space="preserve"> </w:t>
-      </w:r>
-      <w:proofErr w:type="spellStart"/>
-      <w:r>
-        <w:t>displayed</w:t>
-      </w:r>
-      <w:proofErr w:type="spellEnd"/>
-      <w:r>
-        <w:t xml:space="preserve"> </w:t>
-      </w:r>
-      <w:proofErr w:type="spellStart"/>
-      <w:r>
-        <w:t>with</w:t>
-      </w:r>
-      <w:proofErr w:type="spellEnd"/>
-      <w:r>
-        <w:t xml:space="preserve"> user friendly names not the ones form the DB(Nice to have)</w:t>
+        <w:t>Columns in the datagrid to be displayed with user friendly names not the ones form the DB(Nice to have)</w:t>
       </w:r>
     </w:p>
     <w:p>
@@ -3838,37 +3764,8 @@
           <w:numId w:val="5"/>
         </w:numPr>
       </w:pPr>
-      <w:proofErr w:type="spellStart"/>
-      <w:r>
-        <w:t>Authomated</w:t>
-      </w:r>
-      <w:proofErr w:type="spellEnd"/>
-      <w:r>
-        <w:t xml:space="preserve"> </w:t>
-      </w:r>
-      <w:proofErr w:type="spellStart"/>
-      <w:r>
-        <w:t>import</w:t>
-      </w:r>
-      <w:proofErr w:type="spellEnd"/>
-      <w:r>
-        <w:t xml:space="preserve"> </w:t>
-      </w:r>
-      <w:proofErr w:type="spellStart"/>
-      <w:r>
-        <w:t>of</w:t>
-      </w:r>
-      <w:proofErr w:type="spellEnd"/>
-      <w:r>
-        <w:t xml:space="preserve"> </w:t>
-      </w:r>
-      <w:proofErr w:type="spellStart"/>
-      <w:r>
-        <w:t>data</w:t>
-      </w:r>
-      <w:proofErr w:type="spellEnd"/>
-      <w:r>
-        <w:t xml:space="preserve"> for further improvements</w:t>
+      <w:r>
+        <w:t>Authomated import of data for further improvements</w:t>
       </w:r>
     </w:p>
     <w:p>
@@ -4139,71 +4036,7 @@
     </w:p>
     <w:p>
       <w:r>
-        <w:t xml:space="preserve">There are many ORM frameworks for .net in </w:t>
-      </w:r>
-      <w:proofErr w:type="spellStart"/>
-      <w:r>
-        <w:t>the</w:t>
-      </w:r>
-      <w:proofErr w:type="spellEnd"/>
-      <w:r>
-        <w:t xml:space="preserve"> </w:t>
-      </w:r>
-      <w:proofErr w:type="spellStart"/>
-      <w:r>
-        <w:t>market</w:t>
-      </w:r>
-      <w:proofErr w:type="spellEnd"/>
-      <w:r>
-        <w:t xml:space="preserve"> </w:t>
-      </w:r>
-      <w:proofErr w:type="spellStart"/>
-      <w:r>
-        <w:t>such</w:t>
-      </w:r>
-      <w:proofErr w:type="spellEnd"/>
-      <w:r>
-        <w:t xml:space="preserve"> </w:t>
-      </w:r>
-      <w:proofErr w:type="spellStart"/>
-      <w:r>
-        <w:t>as</w:t>
-      </w:r>
-      <w:proofErr w:type="spellEnd"/>
-      <w:r>
-        <w:t xml:space="preserve"> DataObjects.Net, </w:t>
-      </w:r>
-      <w:proofErr w:type="spellStart"/>
-      <w:r>
-        <w:t>NHibernate</w:t>
-      </w:r>
-      <w:proofErr w:type="spellEnd"/>
-      <w:r>
-        <w:t xml:space="preserve">, </w:t>
-      </w:r>
-      <w:proofErr w:type="spellStart"/>
-      <w:r>
-        <w:t>OpenAccess</w:t>
-      </w:r>
-      <w:proofErr w:type="spellEnd"/>
-      <w:r>
-        <w:t xml:space="preserve">, </w:t>
-      </w:r>
-      <w:proofErr w:type="spellStart"/>
-      <w:r>
-        <w:t>SubSonic</w:t>
-      </w:r>
-      <w:proofErr w:type="spellEnd"/>
-      <w:r>
-        <w:t xml:space="preserve"> </w:t>
-      </w:r>
-      <w:proofErr w:type="spellStart"/>
-      <w:r>
-        <w:t>etc</w:t>
-      </w:r>
-      <w:proofErr w:type="spellEnd"/>
-      <w:r>
-        <w:t>. Entity Framework is an open sour</w:t>
+        <w:t>There are many ORM frameworks for .net in the market such as DataObjects.Net, NHibernate, OpenAccess, SubSonic etc. Entity Framework is an open sour</w:t>
       </w:r>
       <w:r>
         <w:t>ce ORM framework from Microsoft and we use it in our project.</w:t>
@@ -4228,7 +4061,7 @@
             <w:rPr>
               <w:noProof/>
             </w:rPr>
-            <w:t xml:space="preserve"> (3)</w:t>
+            <w:t xml:space="preserve"> (Entity Framework Tutorial)</w:t>
           </w:r>
           <w:r>
             <w:fldChar w:fldCharType="end"/>
@@ -4371,7 +4204,7 @@
             <w:rPr>
               <w:noProof/>
             </w:rPr>
-            <w:t xml:space="preserve"> (3)</w:t>
+            <w:t xml:space="preserve"> (Entity Framework Tutorial)</w:t>
           </w:r>
           <w:r>
             <w:fldChar w:fldCharType="end"/>
@@ -4437,7 +4270,7 @@
             <w:rPr>
               <w:noProof/>
             </w:rPr>
-            <w:t>(4)</w:t>
+            <w:t>(Facebook)</w:t>
           </w:r>
           <w:r>
             <w:fldChar w:fldCharType="end"/>
@@ -4692,87 +4525,7 @@
       </w:r>
       <w:r>
         <w:br/>
-        <w:t xml:space="preserve">Facebook Login is available on the most common mobile and desktop app platforms. People who create accounts with Facebook on one platform can quickly and easily log into your app on another. A person is known by the same </w:t>
-      </w:r>
-      <w:proofErr w:type="spellStart"/>
-      <w:r>
-        <w:t>User</w:t>
-      </w:r>
-      <w:proofErr w:type="spellEnd"/>
-      <w:r>
-        <w:t xml:space="preserve"> ID </w:t>
-      </w:r>
-      <w:proofErr w:type="spellStart"/>
-      <w:r>
-        <w:t>everywhere</w:t>
-      </w:r>
-      <w:proofErr w:type="spellEnd"/>
-      <w:r>
-        <w:t xml:space="preserve"> </w:t>
-      </w:r>
-      <w:proofErr w:type="spellStart"/>
-      <w:r>
-        <w:t>so</w:t>
-      </w:r>
-      <w:proofErr w:type="spellEnd"/>
-      <w:r>
-        <w:t xml:space="preserve"> </w:t>
-      </w:r>
-      <w:proofErr w:type="spellStart"/>
-      <w:r>
-        <w:t>they</w:t>
-      </w:r>
-      <w:proofErr w:type="spellEnd"/>
-      <w:r>
-        <w:t xml:space="preserve"> </w:t>
-      </w:r>
-      <w:proofErr w:type="spellStart"/>
-      <w:r>
-        <w:t>can</w:t>
-      </w:r>
-      <w:proofErr w:type="spellEnd"/>
-      <w:r>
-        <w:t xml:space="preserve"> </w:t>
-      </w:r>
-      <w:proofErr w:type="spellStart"/>
-      <w:r>
-        <w:t>pickup</w:t>
-      </w:r>
-      <w:proofErr w:type="spellEnd"/>
-      <w:r>
-        <w:t xml:space="preserve"> </w:t>
-      </w:r>
-      <w:proofErr w:type="spellStart"/>
-      <w:r>
-        <w:t>your</w:t>
-      </w:r>
-      <w:proofErr w:type="spellEnd"/>
-      <w:r>
-        <w:t xml:space="preserve"> </w:t>
-      </w:r>
-      <w:proofErr w:type="spellStart"/>
-      <w:r>
-        <w:t>in-app</w:t>
-      </w:r>
-      <w:proofErr w:type="spellEnd"/>
-      <w:r>
-        <w:t xml:space="preserve"> </w:t>
-      </w:r>
-      <w:proofErr w:type="spellStart"/>
-      <w:r>
-        <w:t>experience</w:t>
-      </w:r>
-      <w:proofErr w:type="spellEnd"/>
-      <w:r>
-        <w:t xml:space="preserve"> </w:t>
-      </w:r>
-      <w:proofErr w:type="spellStart"/>
-      <w:r>
-        <w:t>where</w:t>
-      </w:r>
-      <w:proofErr w:type="spellEnd"/>
-      <w:r>
-        <w:t xml:space="preserve"> they left off. Facebook Login is available on </w:t>
+        <w:t xml:space="preserve">Facebook Login is available on the most common mobile and desktop app platforms. People who create accounts with Facebook on one platform can quickly and easily log into your app on another. A person is known by the same User ID everywhere so they can pickup your in-app experience where they left off. Facebook Login is available on </w:t>
       </w:r>
       <w:hyperlink r:id="rId21" w:history="1">
         <w:r>
@@ -4890,79 +4643,7 @@
       </w:r>
       <w:r>
         <w:lastRenderedPageBreak/>
-        <w:t xml:space="preserve">people share with your app. </w:t>
-      </w:r>
-      <w:proofErr w:type="spellStart"/>
-      <w:r>
-        <w:t>This</w:t>
-      </w:r>
-      <w:proofErr w:type="spellEnd"/>
-      <w:r>
-        <w:t xml:space="preserve"> </w:t>
-      </w:r>
-      <w:proofErr w:type="spellStart"/>
-      <w:r>
-        <w:t>means</w:t>
-      </w:r>
-      <w:proofErr w:type="spellEnd"/>
-      <w:r>
-        <w:t xml:space="preserve"> </w:t>
-      </w:r>
-      <w:proofErr w:type="spellStart"/>
-      <w:r>
-        <w:t>you</w:t>
-      </w:r>
-      <w:proofErr w:type="spellEnd"/>
-      <w:r>
-        <w:t xml:space="preserve"> </w:t>
-      </w:r>
-      <w:proofErr w:type="spellStart"/>
-      <w:r>
-        <w:t>have</w:t>
-      </w:r>
-      <w:proofErr w:type="spellEnd"/>
-      <w:r>
-        <w:t xml:space="preserve"> </w:t>
-      </w:r>
-      <w:proofErr w:type="spellStart"/>
-      <w:r>
-        <w:t>precice</w:t>
-      </w:r>
-      <w:proofErr w:type="spellEnd"/>
-      <w:r>
-        <w:t xml:space="preserve"> </w:t>
-      </w:r>
-      <w:proofErr w:type="spellStart"/>
-      <w:r>
-        <w:t>control</w:t>
-      </w:r>
-      <w:proofErr w:type="spellEnd"/>
-      <w:r>
-        <w:t xml:space="preserve"> </w:t>
-      </w:r>
-      <w:proofErr w:type="spellStart"/>
-      <w:r>
-        <w:t>over</w:t>
-      </w:r>
-      <w:proofErr w:type="spellEnd"/>
-      <w:r>
-        <w:t xml:space="preserve"> </w:t>
-      </w:r>
-      <w:proofErr w:type="spellStart"/>
-      <w:r>
-        <w:t>what</w:t>
-      </w:r>
-      <w:proofErr w:type="spellEnd"/>
-      <w:r>
-        <w:t xml:space="preserve"> </w:t>
-      </w:r>
-      <w:proofErr w:type="spellStart"/>
-      <w:r>
-        <w:t>you</w:t>
-      </w:r>
-      <w:proofErr w:type="spellEnd"/>
-      <w:r>
-        <w:t xml:space="preserve"> request, and what people choose to approve.</w:t>
+        <w:t>people share with your app. This means you have precice control over what you request, and what people choose to approve.</w:t>
       </w:r>
     </w:p>
     <w:p>
@@ -5089,14 +4770,12 @@
         </w:numPr>
       </w:pPr>
       <w:hyperlink r:id="rId31" w:anchor="reference-friends" w:history="1">
-        <w:proofErr w:type="spellStart"/>
         <w:r>
           <w:rPr>
             <w:rStyle w:val="Hyperlink"/>
           </w:rPr>
           <w:t>user_friends</w:t>
         </w:r>
-        <w:proofErr w:type="spellEnd"/>
       </w:hyperlink>
       <w:r>
         <w:t xml:space="preserve"> </w:t>
@@ -5170,7 +4849,7 @@
             <w:rPr>
               <w:noProof/>
             </w:rPr>
-            <w:t xml:space="preserve"> (5)</w:t>
+            <w:t xml:space="preserve"> (Facebook)</w:t>
           </w:r>
           <w:r>
             <w:fldChar w:fldCharType="end"/>
@@ -5196,29 +4875,8 @@
       </w:r>
     </w:p>
     <w:p>
-      <w:proofErr w:type="spellStart"/>
-      <w:r>
-        <w:t>Techopedia</w:t>
-      </w:r>
-      <w:proofErr w:type="spellEnd"/>
-      <w:r>
-        <w:t xml:space="preserve"> </w:t>
-      </w:r>
-      <w:proofErr w:type="spellStart"/>
-      <w:r>
-        <w:t>explains</w:t>
-      </w:r>
-      <w:proofErr w:type="spellEnd"/>
-      <w:r>
-        <w:t xml:space="preserve"> </w:t>
-      </w:r>
-      <w:proofErr w:type="spellStart"/>
-      <w:r>
-        <w:t>Web</w:t>
-      </w:r>
-      <w:proofErr w:type="spellEnd"/>
-      <w:r>
-        <w:t xml:space="preserve"> Service</w:t>
+      <w:r>
+        <w:t>Techopedia explains Web Service</w:t>
       </w:r>
     </w:p>
     <w:p>
@@ -5248,78 +4906,7 @@
       </w:r>
       <w:r>
         <w:br/>
-      </w:r>
-      <w:proofErr w:type="spellStart"/>
-      <w:r>
-        <w:t>Web</w:t>
-      </w:r>
-      <w:proofErr w:type="spellEnd"/>
-      <w:r>
-        <w:t xml:space="preserve"> </w:t>
-      </w:r>
-      <w:proofErr w:type="spellStart"/>
-      <w:r>
-        <w:t>service</w:t>
-      </w:r>
-      <w:proofErr w:type="spellEnd"/>
-      <w:r>
-        <w:t xml:space="preserve"> </w:t>
-      </w:r>
-      <w:proofErr w:type="spellStart"/>
-      <w:r>
-        <w:t>uses</w:t>
-      </w:r>
-      <w:proofErr w:type="spellEnd"/>
-      <w:r>
-        <w:t xml:space="preserve"> </w:t>
-      </w:r>
-      <w:proofErr w:type="spellStart"/>
-      <w:r>
-        <w:t>the</w:t>
-      </w:r>
-      <w:proofErr w:type="spellEnd"/>
-      <w:r>
-        <w:t xml:space="preserve"> ".</w:t>
-      </w:r>
-      <w:proofErr w:type="spellStart"/>
-      <w:r>
-        <w:t>asmx</w:t>
-      </w:r>
-      <w:proofErr w:type="spellEnd"/>
-      <w:r>
-        <w:t xml:space="preserve">" </w:t>
-      </w:r>
-      <w:proofErr w:type="spellStart"/>
-      <w:r>
-        <w:t>extension</w:t>
-      </w:r>
-      <w:proofErr w:type="spellEnd"/>
-      <w:r>
-        <w:t xml:space="preserve"> </w:t>
-      </w:r>
-      <w:proofErr w:type="spellStart"/>
-      <w:r>
-        <w:t>with</w:t>
-      </w:r>
-      <w:proofErr w:type="spellEnd"/>
-      <w:r>
-        <w:t xml:space="preserve"> </w:t>
-      </w:r>
-      <w:proofErr w:type="spellStart"/>
-      <w:r>
-        <w:t>the</w:t>
-      </w:r>
-      <w:proofErr w:type="spellEnd"/>
-      <w:r>
-        <w:t xml:space="preserve"> @</w:t>
-      </w:r>
-      <w:proofErr w:type="spellStart"/>
-      <w:r>
-        <w:t>Web</w:t>
-      </w:r>
-      <w:proofErr w:type="spellEnd"/>
-      <w:r>
-        <w:t xml:space="preserve"> service directive (at the top of file) as per the ASP.NET application model. It can be a stand-alone application or a subcomponent of a larger Web application.</w:t>
+        <w:t>Web service uses the ".asmx" extension with the @Web service directive (at the top of file) as per the ASP.NET application model. It can be a stand-alone application or a subcomponent of a larger Web application.</w:t>
       </w:r>
       <w:sdt>
         <w:sdtPr>
@@ -5341,7 +4928,7 @@
             <w:rPr>
               <w:noProof/>
             </w:rPr>
-            <w:t xml:space="preserve"> (6)</w:t>
+            <w:t xml:space="preserve"> (Techopedia Inc.)</w:t>
           </w:r>
           <w:r>
             <w:fldChar w:fldCharType="end"/>
@@ -5424,7 +5011,7 @@
             <w:rPr>
               <w:noProof/>
             </w:rPr>
-            <w:t xml:space="preserve"> (7)</w:t>
+            <w:t xml:space="preserve"> ( Stefan Bergstein, HP Software)</w:t>
           </w:r>
           <w:r>
             <w:fldChar w:fldCharType="end"/>
@@ -5515,277 +5102,14 @@
       </w:r>
       <w:r>
         <w:lastRenderedPageBreak/>
-        <w:t xml:space="preserve">lot of flexibility by allowing controls to be used on a page as objects. These controls can handle events such as Load, Click and Change, similar to those in desktop applications. Other than Web forms, ASP.NET can be used to create XML Web services that can allow building modular, </w:t>
-      </w:r>
-      <w:proofErr w:type="spellStart"/>
-      <w:r>
-        <w:t>distributed</w:t>
-      </w:r>
-      <w:proofErr w:type="spellEnd"/>
-      <w:r>
-        <w:t xml:space="preserve"> </w:t>
-      </w:r>
-      <w:proofErr w:type="spellStart"/>
-      <w:r>
-        <w:t>web</w:t>
-      </w:r>
-      <w:proofErr w:type="spellEnd"/>
-      <w:r>
-        <w:t xml:space="preserve"> </w:t>
-      </w:r>
-      <w:proofErr w:type="spellStart"/>
-      <w:r>
-        <w:t>applications</w:t>
-      </w:r>
-      <w:proofErr w:type="spellEnd"/>
-      <w:r>
-        <w:t xml:space="preserve">, </w:t>
-      </w:r>
-      <w:proofErr w:type="spellStart"/>
-      <w:r>
-        <w:t>written</w:t>
-      </w:r>
-      <w:proofErr w:type="spellEnd"/>
-      <w:r>
-        <w:t xml:space="preserve"> </w:t>
-      </w:r>
-      <w:proofErr w:type="spellStart"/>
-      <w:r>
-        <w:t>in</w:t>
-      </w:r>
-      <w:proofErr w:type="spellEnd"/>
-      <w:r>
-        <w:t xml:space="preserve"> </w:t>
-      </w:r>
-      <w:proofErr w:type="spellStart"/>
-      <w:r>
-        <w:t>any</w:t>
-      </w:r>
-      <w:proofErr w:type="spellEnd"/>
-      <w:r>
-        <w:t xml:space="preserve"> </w:t>
-      </w:r>
-      <w:proofErr w:type="spellStart"/>
-      <w:r>
-        <w:t>language.These</w:t>
-      </w:r>
-      <w:proofErr w:type="spellEnd"/>
-      <w:r>
-        <w:t xml:space="preserve"> </w:t>
-      </w:r>
-      <w:proofErr w:type="spellStart"/>
-      <w:r>
-        <w:t>services</w:t>
-      </w:r>
-      <w:proofErr w:type="spellEnd"/>
-      <w:r>
-        <w:t xml:space="preserve"> </w:t>
-      </w:r>
-      <w:proofErr w:type="spellStart"/>
-      <w:r>
-        <w:t>are</w:t>
-      </w:r>
-      <w:proofErr w:type="spellEnd"/>
-      <w:r>
-        <w:t xml:space="preserve"> </w:t>
-      </w:r>
-      <w:proofErr w:type="spellStart"/>
-      <w:r>
-        <w:t>interoperable</w:t>
-      </w:r>
-      <w:proofErr w:type="spellEnd"/>
-      <w:r>
-        <w:t xml:space="preserve"> </w:t>
-      </w:r>
-      <w:proofErr w:type="spellStart"/>
-      <w:r>
-        <w:t>across</w:t>
-      </w:r>
-      <w:proofErr w:type="spellEnd"/>
-      <w:r>
-        <w:t xml:space="preserve"> variety of platforms and devices.</w:t>
+        <w:t>lot of flexibility by allowing controls to be used on a page as objects. These controls can handle events such as Load, Click and Change, similar to those in desktop applications. Other than Web forms, ASP.NET can be used to create XML Web services that can allow building modular, distributed web applications, written in any language.These services are interoperable across variety of platforms and devices.</w:t>
       </w:r>
       <w:r>
         <w:br/>
       </w:r>
       <w:r>
         <w:br/>
-      </w:r>
-      <w:proofErr w:type="spellStart"/>
-      <w:r>
-        <w:t>In</w:t>
-      </w:r>
-      <w:proofErr w:type="spellEnd"/>
-      <w:r>
-        <w:t xml:space="preserve"> </w:t>
-      </w:r>
-      <w:proofErr w:type="spellStart"/>
-      <w:r>
-        <w:t>addtion</w:t>
-      </w:r>
-      <w:proofErr w:type="spellEnd"/>
-      <w:r>
-        <w:t xml:space="preserve">, ASP.NET </w:t>
-      </w:r>
-      <w:proofErr w:type="spellStart"/>
-      <w:r>
-        <w:t>implements</w:t>
-      </w:r>
-      <w:proofErr w:type="spellEnd"/>
-      <w:r>
-        <w:t xml:space="preserve"> </w:t>
-      </w:r>
-      <w:proofErr w:type="spellStart"/>
-      <w:r>
-        <w:t>state</w:t>
-      </w:r>
-      <w:proofErr w:type="spellEnd"/>
-      <w:r>
-        <w:t xml:space="preserve"> </w:t>
-      </w:r>
-      <w:proofErr w:type="spellStart"/>
-      <w:r>
-        <w:t>management</w:t>
-      </w:r>
-      <w:proofErr w:type="spellEnd"/>
-      <w:r>
-        <w:t xml:space="preserve"> </w:t>
-      </w:r>
-      <w:proofErr w:type="spellStart"/>
-      <w:r>
-        <w:t>by</w:t>
-      </w:r>
-      <w:proofErr w:type="spellEnd"/>
-      <w:r>
-        <w:t xml:space="preserve"> </w:t>
-      </w:r>
-      <w:proofErr w:type="spellStart"/>
-      <w:r>
-        <w:t>sending</w:t>
-      </w:r>
-      <w:proofErr w:type="spellEnd"/>
-      <w:r>
-        <w:t xml:space="preserve"> </w:t>
-      </w:r>
-      <w:proofErr w:type="spellStart"/>
-      <w:r>
-        <w:t>the</w:t>
-      </w:r>
-      <w:proofErr w:type="spellEnd"/>
-      <w:r>
-        <w:t xml:space="preserve"> </w:t>
-      </w:r>
-      <w:proofErr w:type="spellStart"/>
-      <w:r>
-        <w:t>information</w:t>
-      </w:r>
-      <w:proofErr w:type="spellEnd"/>
-      <w:r>
-        <w:t xml:space="preserve"> (</w:t>
-      </w:r>
-      <w:proofErr w:type="spellStart"/>
-      <w:r>
-        <w:t>viewstate</w:t>
-      </w:r>
-      <w:proofErr w:type="spellEnd"/>
-      <w:r>
-        <w:t xml:space="preserve">) </w:t>
-      </w:r>
-      <w:proofErr w:type="spellStart"/>
-      <w:r>
-        <w:t>related</w:t>
-      </w:r>
-      <w:proofErr w:type="spellEnd"/>
-      <w:r>
-        <w:t xml:space="preserve"> </w:t>
-      </w:r>
-      <w:proofErr w:type="spellStart"/>
-      <w:r>
-        <w:t>to</w:t>
-      </w:r>
-      <w:proofErr w:type="spellEnd"/>
-      <w:r>
-        <w:t xml:space="preserve"> </w:t>
-      </w:r>
-      <w:proofErr w:type="spellStart"/>
-      <w:r>
-        <w:t>state</w:t>
-      </w:r>
-      <w:proofErr w:type="spellEnd"/>
-      <w:r>
-        <w:t xml:space="preserve"> </w:t>
-      </w:r>
-      <w:proofErr w:type="spellStart"/>
-      <w:r>
-        <w:t>of</w:t>
-      </w:r>
-      <w:proofErr w:type="spellEnd"/>
-      <w:r>
-        <w:t xml:space="preserve"> </w:t>
-      </w:r>
-      <w:proofErr w:type="spellStart"/>
-      <w:r>
-        <w:t>controls</w:t>
-      </w:r>
-      <w:proofErr w:type="spellEnd"/>
-      <w:r>
-        <w:t xml:space="preserve"> on a web </w:t>
-      </w:r>
-      <w:proofErr w:type="spellStart"/>
-      <w:r>
-        <w:t>form</w:t>
-      </w:r>
-      <w:proofErr w:type="spellEnd"/>
-      <w:r>
-        <w:t xml:space="preserve"> </w:t>
-      </w:r>
-      <w:proofErr w:type="spellStart"/>
-      <w:r>
-        <w:t>to</w:t>
-      </w:r>
-      <w:proofErr w:type="spellEnd"/>
-      <w:r>
-        <w:t xml:space="preserve"> </w:t>
-      </w:r>
-      <w:proofErr w:type="spellStart"/>
-      <w:r>
-        <w:t>the</w:t>
-      </w:r>
-      <w:proofErr w:type="spellEnd"/>
-      <w:r>
-        <w:t xml:space="preserve"> </w:t>
-      </w:r>
-      <w:proofErr w:type="spellStart"/>
-      <w:r>
-        <w:t>server</w:t>
-      </w:r>
-      <w:proofErr w:type="spellEnd"/>
-      <w:r>
-        <w:t xml:space="preserve"> </w:t>
-      </w:r>
-      <w:proofErr w:type="spellStart"/>
-      <w:r>
-        <w:t>in</w:t>
-      </w:r>
-      <w:proofErr w:type="spellEnd"/>
-      <w:r>
-        <w:t xml:space="preserve"> a </w:t>
-      </w:r>
-      <w:proofErr w:type="spellStart"/>
-      <w:r>
-        <w:t>postback</w:t>
-      </w:r>
-      <w:proofErr w:type="spellEnd"/>
-      <w:r>
-        <w:t xml:space="preserve"> </w:t>
-      </w:r>
-      <w:proofErr w:type="spellStart"/>
-      <w:r>
-        <w:t>request</w:t>
-      </w:r>
-      <w:proofErr w:type="spellEnd"/>
-      <w:r>
-        <w:t>. It provides side-by-side execution applications of multiple denominations allowing them to be installed on the same system with different versions of .NET frameworks. Furthermore, it uses XML support for data storage, configuration and manipulation. However, when it comes to securing its applications, ASP.NET uses the code access security and role based security features of .NET framework and inherent methods of IIS for authenticating user credentials.</w:t>
+        <w:t>In addtion, ASP.NET implements state management by sending the information (viewstate) related to state of controls on a web form to the server in a postback request. It provides side-by-side execution applications of multiple denominations allowing them to be installed on the same system with different versions of .NET frameworks. Furthermore, it uses XML support for data storage, configuration and manipulation. However, when it comes to securing its applications, ASP.NET uses the code access security and role based security features of .NET framework and inherent methods of IIS for authenticating user credentials.</w:t>
       </w:r>
       <w:sdt>
         <w:sdtPr>
@@ -5807,7 +5131,7 @@
             <w:rPr>
               <w:noProof/>
             </w:rPr>
-            <w:t xml:space="preserve"> (8)</w:t>
+            <w:t xml:space="preserve"> (Techopedia Inc.)</w:t>
           </w:r>
           <w:r>
             <w:fldChar w:fldCharType="end"/>
@@ -5917,6 +5241,7 @@
             <w:p>
               <w:pPr>
                 <w:pStyle w:val="Bibliography"/>
+                <w:ind w:left="720" w:hanging="720"/>
                 <w:rPr>
                   <w:noProof/>
                 </w:rPr>
@@ -5934,26 +5259,27 @@
                 <w:rPr>
                   <w:noProof/>
                 </w:rPr>
-                <w:t xml:space="preserve">1. </w:t>
+                <w:t xml:space="preserve">Stefan Bergstein, HP Software. </w:t>
               </w:r>
               <w:r>
                 <w:rPr>
-                  <w:b/>
-                  <w:bCs/>
+                  <w:i/>
+                  <w:iCs/>
                   <w:noProof/>
                 </w:rPr>
-                <w:t>Уикипедия.</w:t>
+                <w:t xml:space="preserve">Service Oriented Architectures (SOA) Monitoring and Management with HP OpenView Operations </w:t>
               </w:r>
               <w:r>
                 <w:rPr>
                   <w:noProof/>
                 </w:rPr>
-                <w:t xml:space="preserve"> Фейсбук. [Онлайн] November 2015 r. https://bg.wikipedia.org/wiki/%D0%A4%D0%B5%D0%B9%D1%81%D0%B1%D1%83%D0%BA.</w:t>
+                <w:t>. 22 March 2016 r. &lt;http://image.slidesharecdn.com/univ05ovosoaext-150828145753-lva1-app6891/95/service-oriented-architectures-soa-monitoring-and-management-with-hp-openview-operations-14-638.jpg?cb=1440773962&gt;.</w:t>
               </w:r>
             </w:p>
             <w:p>
               <w:pPr>
                 <w:pStyle w:val="Bibliography"/>
+                <w:ind w:left="720" w:hanging="720"/>
                 <w:rPr>
                   <w:noProof/>
                 </w:rPr>
@@ -5962,21 +5288,7 @@
                 <w:rPr>
                   <w:noProof/>
                 </w:rPr>
-                <w:t xml:space="preserve">2. </w:t>
-              </w:r>
-              <w:r>
-                <w:rPr>
-                  <w:b/>
-                  <w:bCs/>
-                  <w:noProof/>
-                </w:rPr>
-                <w:t>Wasserman, Stanley и Faust, Katherine.</w:t>
-              </w:r>
-              <w:r>
-                <w:rPr>
-                  <w:noProof/>
-                </w:rPr>
-                <w:t xml:space="preserve"> The Social Network Perspective. </w:t>
+                <w:t xml:space="preserve">Entity Framework Tutorial. </w:t>
               </w:r>
               <w:r>
                 <w:rPr>
@@ -5984,18 +5296,19 @@
                   <w:iCs/>
                   <w:noProof/>
                 </w:rPr>
-                <w:t xml:space="preserve">Social Network Analysis in Social and Behaviroral Sciences. </w:t>
+                <w:t>What is Entity Framework?</w:t>
               </w:r>
               <w:r>
                 <w:rPr>
                   <w:noProof/>
                 </w:rPr>
-                <w:t>неизв. : Cambridge University Press, 1994, стр. 1-27.</w:t>
+                <w:t xml:space="preserve"> 22 March 2016 r. &lt;http://www.entityframeworktutorial.net/what-is-entityframework.aspx&gt;.</w:t>
               </w:r>
             </w:p>
             <w:p>
               <w:pPr>
                 <w:pStyle w:val="Bibliography"/>
+                <w:ind w:left="720" w:hanging="720"/>
                 <w:rPr>
                   <w:noProof/>
                 </w:rPr>
@@ -6004,21 +5317,7 @@
                 <w:rPr>
                   <w:noProof/>
                 </w:rPr>
-                <w:t xml:space="preserve">3. </w:t>
-              </w:r>
-              <w:r>
-                <w:rPr>
-                  <w:b/>
-                  <w:bCs/>
-                  <w:noProof/>
-                </w:rPr>
-                <w:t>Entity Framework Tutorial.</w:t>
-              </w:r>
-              <w:r>
-                <w:rPr>
-                  <w:noProof/>
-                </w:rPr>
-                <w:t xml:space="preserve"> What is Entity Framework? </w:t>
+                <w:t xml:space="preserve">Facebook. </w:t>
               </w:r>
               <w:r>
                 <w:rPr>
@@ -6026,18 +5325,19 @@
                   <w:iCs/>
                   <w:noProof/>
                 </w:rPr>
-                <w:t xml:space="preserve">Entity Framework Tutorial. </w:t>
+                <w:t xml:space="preserve">Add Facebook Login to Your App or Website </w:t>
               </w:r>
               <w:r>
                 <w:rPr>
                   <w:noProof/>
                 </w:rPr>
-                <w:t>[Онлайн] 22 March 2016 r. http://www.entityframeworktutorial.net/what-is-entityframework.aspx.</w:t>
+                <w:t>. 22 March 2016 r. &lt;https://developers.facebook.com/docs/facebook-login&gt;.</w:t>
               </w:r>
             </w:p>
             <w:p>
               <w:pPr>
                 <w:pStyle w:val="Bibliography"/>
+                <w:ind w:left="720" w:hanging="720"/>
                 <w:rPr>
                   <w:noProof/>
                 </w:rPr>
@@ -6046,21 +5346,7 @@
                 <w:rPr>
                   <w:noProof/>
                 </w:rPr>
-                <w:t xml:space="preserve">4. </w:t>
-              </w:r>
-              <w:r>
-                <w:rPr>
-                  <w:b/>
-                  <w:bCs/>
-                  <w:noProof/>
-                </w:rPr>
-                <w:t>Facebook.</w:t>
-              </w:r>
-              <w:r>
-                <w:rPr>
-                  <w:noProof/>
-                </w:rPr>
-                <w:t xml:space="preserve"> Add Facebook Login to Your App or Website . </w:t>
+                <w:t xml:space="preserve">—. </w:t>
               </w:r>
               <w:r>
                 <w:rPr>
@@ -6068,18 +5354,19 @@
                   <w:iCs/>
                   <w:noProof/>
                 </w:rPr>
-                <w:t xml:space="preserve">Facwbook for developers. </w:t>
+                <w:t>Facebook Login for Apps - Overview</w:t>
               </w:r>
               <w:r>
                 <w:rPr>
                   <w:noProof/>
                 </w:rPr>
-                <w:t>[Онлайн] 22 March 2016 r. https://developers.facebook.com/docs/facebook-login.</w:t>
+                <w:t>. 22 March 2016 r. &lt;https://developers.facebook.com/docs/facebook-login/overview&gt;.</w:t>
               </w:r>
             </w:p>
             <w:p>
               <w:pPr>
                 <w:pStyle w:val="Bibliography"/>
+                <w:ind w:left="720" w:hanging="720"/>
                 <w:rPr>
                   <w:noProof/>
                 </w:rPr>
@@ -6088,7 +5375,7 @@
                 <w:rPr>
                   <w:noProof/>
                 </w:rPr>
-                <w:t xml:space="preserve">5. —. Facebook Login for Apps - Overview. </w:t>
+                <w:t xml:space="preserve">Matney, Lucas. </w:t>
               </w:r>
               <w:r>
                 <w:rPr>
@@ -6096,18 +5383,19 @@
                   <w:iCs/>
                   <w:noProof/>
                 </w:rPr>
-                <w:t xml:space="preserve">Facebook for developers. </w:t>
+                <w:t>Facebook Hits New Peak Of 1 Billion Users On A Single Day</w:t>
               </w:r>
               <w:r>
                 <w:rPr>
                   <w:noProof/>
                 </w:rPr>
-                <w:t>[Онлайн] 22 March 2016 r. https://developers.facebook.com/docs/facebook-login/overview.</w:t>
+                <w:t>. November 2015 r. &lt;http://techcrunch.com/2015/08/27/facebook-hits-1-billion-users-in-a-single-day/#.mkj389:Hrf0&gt;.</w:t>
               </w:r>
             </w:p>
             <w:p>
               <w:pPr>
                 <w:pStyle w:val="Bibliography"/>
+                <w:ind w:left="720" w:hanging="720"/>
                 <w:rPr>
                   <w:noProof/>
                 </w:rPr>
@@ -6116,21 +5404,7 @@
                 <w:rPr>
                   <w:noProof/>
                 </w:rPr>
-                <w:t xml:space="preserve">6. </w:t>
-              </w:r>
-              <w:r>
-                <w:rPr>
-                  <w:b/>
-                  <w:bCs/>
-                  <w:noProof/>
-                </w:rPr>
-                <w:t>Techopedia Inc.</w:t>
-              </w:r>
-              <w:r>
-                <w:rPr>
-                  <w:noProof/>
-                </w:rPr>
-                <w:t xml:space="preserve"> Web Service. </w:t>
+                <w:t xml:space="preserve">Techopedia Inc. </w:t>
               </w:r>
               <w:r>
                 <w:rPr>
@@ -6138,18 +5412,19 @@
                   <w:iCs/>
                   <w:noProof/>
                 </w:rPr>
-                <w:t xml:space="preserve">Techopedia. </w:t>
+                <w:t>ASP.NET</w:t>
               </w:r>
               <w:r>
                 <w:rPr>
                   <w:noProof/>
                 </w:rPr>
-                <w:t>[Онлайн] 22 March 2016 r. https://www.techopedia.com/definition/1622/web-service-net.</w:t>
+                <w:t>. 20 March 2016 r. &lt;https://www.techopedia.com/definition/3213/asp-net&gt;.</w:t>
               </w:r>
             </w:p>
             <w:p>
               <w:pPr>
                 <w:pStyle w:val="Bibliography"/>
+                <w:ind w:left="720" w:hanging="720"/>
                 <w:rPr>
                   <w:noProof/>
                 </w:rPr>
@@ -6158,21 +5433,7 @@
                 <w:rPr>
                   <w:noProof/>
                 </w:rPr>
-                <w:t xml:space="preserve">7. </w:t>
-              </w:r>
-              <w:r>
-                <w:rPr>
-                  <w:b/>
-                  <w:bCs/>
-                  <w:noProof/>
-                </w:rPr>
-                <w:t>Stefan Bergstein, HP Software.</w:t>
-              </w:r>
-              <w:r>
-                <w:rPr>
-                  <w:noProof/>
-                </w:rPr>
-                <w:t xml:space="preserve"> Service Oriented Architectures (SOA) Monitoring and Management with HP OpenView Operations . </w:t>
+                <w:t xml:space="preserve">—. </w:t>
               </w:r>
               <w:r>
                 <w:rPr>
@@ -6180,18 +5441,19 @@
                   <w:iCs/>
                   <w:noProof/>
                 </w:rPr>
-                <w:t xml:space="preserve">Slideshare. </w:t>
+                <w:t>Web Service</w:t>
               </w:r>
               <w:r>
                 <w:rPr>
                   <w:noProof/>
                 </w:rPr>
-                <w:t>[Онлайн] 22 March 2016 r. http://image.slidesharecdn.com/univ05ovosoaext-150828145753-lva1-app6891/95/service-oriented-architectures-soa-monitoring-and-management-with-hp-openview-operations-14-638.jpg?cb=1440773962.</w:t>
+                <w:t>. 22 March 2016 r. &lt;https://www.techopedia.com/definition/1622/web-service-net&gt;.</w:t>
               </w:r>
             </w:p>
             <w:p>
               <w:pPr>
                 <w:pStyle w:val="Bibliography"/>
+                <w:ind w:left="720" w:hanging="720"/>
                 <w:rPr>
                   <w:noProof/>
                 </w:rPr>
@@ -6200,21 +5462,7 @@
                 <w:rPr>
                   <w:noProof/>
                 </w:rPr>
-                <w:t xml:space="preserve">8. </w:t>
-              </w:r>
-              <w:r>
-                <w:rPr>
-                  <w:b/>
-                  <w:bCs/>
-                  <w:noProof/>
-                </w:rPr>
-                <w:t>Techopedia Inc.</w:t>
-              </w:r>
-              <w:r>
-                <w:rPr>
-                  <w:noProof/>
-                </w:rPr>
-                <w:t xml:space="preserve"> ASP.NET. </w:t>
+                <w:t xml:space="preserve">Wasserman, Stanley и Katherine Faust. „The Social Network Perspective.“ Wasserman, Stanley и Katherine Faust. </w:t>
               </w:r>
               <w:r>
                 <w:rPr>
@@ -6222,18 +5470,19 @@
                   <w:iCs/>
                   <w:noProof/>
                 </w:rPr>
-                <w:t xml:space="preserve">Techopedia. </w:t>
+                <w:t>Social Network Analysis in Social and Behaviroral Sciences</w:t>
               </w:r>
               <w:r>
                 <w:rPr>
                   <w:noProof/>
                 </w:rPr>
-                <w:t>[Онлайн] 20 March 2016 r. https://www.techopedia.com/definition/3213/asp-net.</w:t>
+                <w:t>. Cambridge University Press, 1994. 1-27. &lt;http://homepage.ntu.edu.tw/~khsu/network/reading/wasserman1.pdf&gt;.</w:t>
               </w:r>
             </w:p>
             <w:p>
               <w:pPr>
                 <w:pStyle w:val="Bibliography"/>
+                <w:ind w:left="720" w:hanging="720"/>
                 <w:rPr>
                   <w:noProof/>
                 </w:rPr>
@@ -6242,26 +5491,27 @@
                 <w:rPr>
                   <w:noProof/>
                 </w:rPr>
-                <w:t xml:space="preserve">9. </w:t>
+                <w:t xml:space="preserve">Zephoria Digital Marketing. </w:t>
               </w:r>
               <w:r>
                 <w:rPr>
-                  <w:b/>
-                  <w:bCs/>
+                  <w:i/>
+                  <w:iCs/>
                   <w:noProof/>
                 </w:rPr>
-                <w:t>Zephoria Digital Marketing.</w:t>
+                <w:t>The Top 20 Valuable Facebook Statistics</w:t>
               </w:r>
               <w:r>
                 <w:rPr>
                   <w:noProof/>
                 </w:rPr>
-                <w:t xml:space="preserve"> The Top 20 Valuable Facebook Statistics. [Онлайн] November 2015 r. https://zephoria.com/top-15-valuable-facebook-statistics/.</w:t>
+                <w:t>. November 2015 r. &lt;https://zephoria.com/top-15-valuable-facebook-statistics/&gt;.</w:t>
               </w:r>
             </w:p>
             <w:p>
               <w:pPr>
                 <w:pStyle w:val="Bibliography"/>
+                <w:ind w:left="720" w:hanging="720"/>
                 <w:rPr>
                   <w:noProof/>
                 </w:rPr>
@@ -6271,21 +5521,21 @@
                   <w:noProof/>
                 </w:rPr>
                 <w:lastRenderedPageBreak/>
-                <w:t xml:space="preserve">10. </w:t>
+                <w:t xml:space="preserve">Уикипедия. </w:t>
               </w:r>
               <w:r>
                 <w:rPr>
-                  <w:b/>
-                  <w:bCs/>
+                  <w:i/>
+                  <w:iCs/>
                   <w:noProof/>
                 </w:rPr>
-                <w:t>Matney, Lucas.</w:t>
+                <w:t>Фейсбук</w:t>
               </w:r>
               <w:r>
                 <w:rPr>
                   <w:noProof/>
                 </w:rPr>
-                <w:t xml:space="preserve"> Facebook Hits New Peak Of 1 Billion Users On A Single Day. [Онлайн] November 2015 r. http://techcrunch.com/2015/08/27/facebook-hits-1-billion-users-in-a-single-day/#.mkj389:Hrf0.</w:t>
+                <w:t>. November 2015 r. &lt;https://bg.wikipedia.org/wiki/%D0%A4%D0%B5%D0%B9%D1%81%D0%B1%D1%83%D0%BA&gt;.</w:t>
               </w:r>
             </w:p>
             <w:p>
@@ -8128,7 +7378,7 @@
 </file>
 
 <file path=customXml/item2.xml><?xml version="1.0" encoding="utf-8"?>
-<b:Sources xmlns:b="http://schemas.openxmlformats.org/officeDocument/2006/bibliography" xmlns="http://schemas.openxmlformats.org/officeDocument/2006/bibliography" SelectedStyle="\ISO690Nmerical.XSL" StyleName="ISO 690 - Numerical Reference" Version="1987">
+<b:Sources xmlns:b="http://schemas.openxmlformats.org/officeDocument/2006/bibliography" xmlns="http://schemas.openxmlformats.org/officeDocument/2006/bibliography" SelectedStyle="\MLASeventhEditionOfficeOnline.xsl" StyleName="MLA" Version="7">
   <b:Source xmlns:b="http://schemas.openxmlformats.org/officeDocument/2006/bibliography">
     <b:Tag>Zep15</b:Tag>
     <b:SourceType>InternetSite</b:SourceType>
@@ -8335,7 +7585,7 @@
 </file>
 
 <file path=customXml/itemProps2.xml><?xml version="1.0" encoding="utf-8"?>
-<ds:datastoreItem xmlns:ds="http://schemas.openxmlformats.org/officeDocument/2006/customXml" ds:itemID="{4645C026-E4B1-467B-ACF5-95B4AA6273D6}">
+<ds:datastoreItem xmlns:ds="http://schemas.openxmlformats.org/officeDocument/2006/customXml" ds:itemID="{AA589D15-985D-4BF2-ABA4-66D1DBE75808}">
   <ds:schemaRefs>
     <ds:schemaRef ds:uri="http://schemas.openxmlformats.org/officeDocument/2006/bibliography"/>
   </ds:schemaRefs>

</xml_diff>

<commit_message>
almost done with chapter 3
</commit_message>
<xml_diff>
--- a/MunicipalityPresenceInFacebook.bg.docx
+++ b/MunicipalityPresenceInFacebook.bg.docx
@@ -6463,64 +6463,58 @@
       <w:pPr>
         <w:pStyle w:val="Heading3"/>
         <w:rPr>
+          <w:del w:id="204" w:author="murfffi" w:date="2016-09-23T16:36:00Z"/>
           <w:lang w:val="en-US"/>
-          <w:rPrChange w:id="204" w:author="murfffi" w:date="2016-09-23T15:56:00Z">
-            <w:rPr/>
+          <w:rPrChange w:id="205" w:author="murfffi" w:date="2016-09-23T15:56:00Z">
+            <w:rPr>
+              <w:del w:id="206" w:author="murfffi" w:date="2016-09-23T16:36:00Z"/>
+            </w:rPr>
           </w:rPrChange>
         </w:rPr>
       </w:pPr>
-      <w:bookmarkStart w:id="205" w:name="_Toc462403912"/>
-      <w:bookmarkStart w:id="206" w:name="_Toc462404892"/>
-      <w:r>
-        <w:rPr>
-          <w:lang w:val="en-US"/>
-          <w:rPrChange w:id="207" w:author="murfffi" w:date="2016-09-23T15:56:00Z">
-            <w:rPr/>
-          </w:rPrChange>
-        </w:rPr>
-        <w:t>Application deployment</w:t>
-      </w:r>
-      <w:bookmarkEnd w:id="205"/>
-      <w:bookmarkEnd w:id="206"/>
-    </w:p>
-    <w:p>
-      <w:pPr>
-        <w:rPr>
-          <w:ins w:id="208" w:author="murfffi" w:date="2016-09-23T15:50:00Z"/>
-          <w:lang w:val="en-US"/>
-          <w:rPrChange w:id="209" w:author="murfffi" w:date="2016-09-23T15:56:00Z">
-            <w:rPr>
-              <w:ins w:id="210" w:author="murfffi" w:date="2016-09-23T15:50:00Z"/>
-            </w:rPr>
-          </w:rPrChange>
-        </w:rPr>
-      </w:pPr>
-      <w:r>
-        <w:rPr>
-          <w:lang w:val="en-US"/>
-          <w:rPrChange w:id="211" w:author="murfffi" w:date="2016-09-23T15:56:00Z">
-            <w:rPr/>
-          </w:rPrChange>
-        </w:rPr>
-        <w:t>The application needs to be packaged in a way that enables save and automated deployment to any server that supports ASP.NET.</w:t>
-      </w:r>
+      <w:bookmarkStart w:id="207" w:name="_Toc462403912"/>
+      <w:bookmarkStart w:id="208" w:name="_Toc462404892"/>
+      <w:del w:id="209" w:author="murfffi" w:date="2016-09-23T16:36:00Z">
+        <w:r>
+          <w:rPr>
+            <w:lang w:val="en-US"/>
+            <w:rPrChange w:id="210" w:author="murfffi" w:date="2016-09-23T15:56:00Z">
+              <w:rPr/>
+            </w:rPrChange>
+          </w:rPr>
+          <w:delText>Application deployment</w:delText>
+        </w:r>
+        <w:bookmarkEnd w:id="207"/>
+        <w:bookmarkEnd w:id="208"/>
+      </w:del>
     </w:p>
     <w:p>
       <w:pPr>
         <w:pStyle w:val="Heading2"/>
         <w:rPr>
-          <w:ins w:id="212" w:author="murfffi" w:date="2016-09-23T16:24:00Z"/>
-        </w:rPr>
-        <w:pPrChange w:id="213" w:author="murfffi" w:date="2016-09-23T15:51:00Z">
+          <w:ins w:id="211" w:author="murfffi" w:date="2016-09-23T16:24:00Z"/>
+        </w:rPr>
+        <w:pPrChange w:id="212" w:author="murfffi" w:date="2016-09-23T15:51:00Z">
           <w:pPr/>
         </w:pPrChange>
       </w:pPr>
-      <w:ins w:id="214" w:author="murfffi" w:date="2016-09-23T15:51:00Z">
+      <w:del w:id="213" w:author="murfffi" w:date="2016-09-23T16:36:00Z">
+        <w:r>
+          <w:rPr>
+            <w:lang w:val="en-US"/>
+            <w:rPrChange w:id="214" w:author="murfffi" w:date="2016-09-23T15:56:00Z">
+              <w:rPr/>
+            </w:rPrChange>
+          </w:rPr>
+          <w:delText>The application needs to be packaged in a way that enables save and automated deployment to any server that supports ASP.NET.</w:delText>
+        </w:r>
+      </w:del>
+      <w:ins w:id="215" w:author="murfffi" w:date="2016-09-23T15:51:00Z">
         <w:r>
           <w:t>Процеси в р</w:t>
         </w:r>
       </w:ins>
-      <w:ins w:id="215" w:author="murfffi" w:date="2016-09-23T15:52:00Z">
+      <w:ins w:id="216" w:author="murfffi" w:date="2016-09-23T15:52:00Z">
         <w:r>
           <w:t>азвитието на системата</w:t>
         </w:r>
@@ -6529,19 +6523,14 @@
     <w:p>
       <w:pPr>
         <w:rPr>
-          <w:ins w:id="216" w:author="murfffi" w:date="2016-09-23T15:52:00Z"/>
+          <w:ins w:id="217" w:author="murfffi" w:date="2016-09-23T16:31:00Z"/>
           <w:lang w:eastAsia="zh-CN"/>
-          <w:rPrChange w:id="217" w:author="murfffi" w:date="2016-09-23T16:24:00Z">
-            <w:rPr>
-              <w:ins w:id="218" w:author="murfffi" w:date="2016-09-23T15:52:00Z"/>
-            </w:rPr>
-          </w:rPrChange>
-        </w:rPr>
-        <w:pPrChange w:id="219" w:author="murfffi" w:date="2016-09-23T16:24:00Z">
+        </w:rPr>
+        <w:pPrChange w:id="218" w:author="murfffi" w:date="2016-09-23T16:24:00Z">
           <w:pPr/>
         </w:pPrChange>
       </w:pPr>
-      <w:ins w:id="220" w:author="murfffi" w:date="2016-09-23T16:24:00Z">
+      <w:ins w:id="219" w:author="murfffi" w:date="2016-09-23T16:24:00Z">
         <w:r>
           <w:rPr>
             <w:lang w:eastAsia="zh-CN"/>
@@ -6549,65 +6538,170 @@
           <w:t>За да остане системата полезна тя трябва да може да се развива</w:t>
         </w:r>
       </w:ins>
-      <w:bookmarkStart w:id="221" w:name="_GoBack"/>
-      <w:bookmarkEnd w:id="221"/>
-    </w:p>
-    <w:p>
-      <w:pPr>
-        <w:pStyle w:val="Heading3"/>
-        <w:rPr>
-          <w:moveTo w:id="222" w:author="murfffi" w:date="2016-09-23T15:52:00Z"/>
-          <w:lang w:val="en-US"/>
-          <w:rPrChange w:id="223" w:author="murfffi" w:date="2016-09-23T15:56:00Z">
-            <w:rPr>
-              <w:moveTo w:id="224" w:author="murfffi" w:date="2016-09-23T15:52:00Z"/>
-            </w:rPr>
-          </w:rPrChange>
-        </w:rPr>
-      </w:pPr>
-      <w:moveToRangeStart w:id="225" w:author="murfffi" w:date="2016-09-23T15:52:00Z" w:name="move462409273"/>
-      <w:moveTo w:id="226" w:author="murfffi" w:date="2016-09-23T15:52:00Z">
+      <w:ins w:id="220" w:author="murfffi" w:date="2016-09-23T16:30:00Z">
         <w:r>
           <w:rPr>
-            <w:lang w:val="en-US"/>
-            <w:rPrChange w:id="227" w:author="murfffi" w:date="2016-09-23T15:56:00Z">
-              <w:rPr/>
-            </w:rPrChange>
+            <w:lang w:val="en-US" w:eastAsia="zh-CN"/>
           </w:rPr>
-          <w:t xml:space="preserve">Database management - easy addition of columns </w:t>
+          <w:t xml:space="preserve">. </w:t>
         </w:r>
-      </w:moveTo>
-    </w:p>
-    <w:p>
-      <w:pPr>
-        <w:rPr>
-          <w:moveTo w:id="228" w:author="murfffi" w:date="2016-09-23T15:52:00Z"/>
-          <w:lang w:val="en-US"/>
-          <w:rPrChange w:id="229" w:author="murfffi" w:date="2016-09-23T15:56:00Z">
-            <w:rPr>
-              <w:moveTo w:id="230" w:author="murfffi" w:date="2016-09-23T15:52:00Z"/>
-            </w:rPr>
-          </w:rPrChange>
-        </w:rPr>
-      </w:pPr>
-      <w:moveTo w:id="231" w:author="murfffi" w:date="2016-09-23T15:52:00Z">
         <w:r>
           <w:rPr>
-            <w:lang w:val="en-US"/>
-            <w:rPrChange w:id="232" w:author="murfffi" w:date="2016-09-23T15:56:00Z">
-              <w:rPr/>
-            </w:rPrChange>
+            <w:lang w:eastAsia="zh-CN"/>
           </w:rPr>
-          <w:t>Using Entity framework and ASP.NET Dynamic data allows automate adding of new columns to the object model and the user interface. A system administrator can add a column to the MS SQL database and then expose it in the UI without any code changes by just synchronizing the object mode with the database.</w:t>
+          <w:t>Развитието е в две отношения – подобряване на интерфейса между потребителите и системата и разширяване на концептуалният модел, който системата поддържа.</w:t>
         </w:r>
+      </w:ins>
+      <w:ins w:id="221" w:author="murfffi" w:date="2016-09-23T16:31:00Z">
+        <w:r>
+          <w:rPr>
+            <w:lang w:eastAsia="zh-CN"/>
+          </w:rPr>
+          <w:t xml:space="preserve"> Нуждата от развитие налага специален вид не-фукнкционални изисквания.</w:t>
+        </w:r>
+      </w:ins>
+    </w:p>
+    <w:p>
+      <w:pPr>
+        <w:rPr>
+          <w:ins w:id="222" w:author="murfffi" w:date="2016-09-23T16:34:00Z"/>
+          <w:lang w:eastAsia="zh-CN"/>
+        </w:rPr>
+        <w:pPrChange w:id="223" w:author="murfffi" w:date="2016-09-23T16:24:00Z">
+          <w:pPr/>
+        </w:pPrChange>
+      </w:pPr>
+      <w:ins w:id="224" w:author="murfffi" w:date="2016-09-23T16:32:00Z">
+        <w:r>
+          <w:rPr>
+            <w:lang w:eastAsia="zh-CN"/>
+          </w:rPr>
+          <w:t xml:space="preserve">При разширяване на концептуалният модел се правят промени на схемата на базата от данни на системата, основно под формата на доабвяне на колони. Важно изискване е това добавяне да е лесно </w:t>
+        </w:r>
+      </w:ins>
+      <w:ins w:id="225" w:author="murfffi" w:date="2016-09-23T16:34:00Z">
+        <w:r>
+          <w:rPr>
+            <w:lang w:eastAsia="zh-CN"/>
+          </w:rPr>
+          <w:t>–</w:t>
+        </w:r>
+      </w:ins>
+      <w:ins w:id="226" w:author="murfffi" w:date="2016-09-23T16:32:00Z">
+        <w:r>
+          <w:rPr>
+            <w:lang w:eastAsia="zh-CN"/>
+          </w:rPr>
+          <w:t xml:space="preserve"> само </w:t>
+        </w:r>
+      </w:ins>
+      <w:ins w:id="227" w:author="murfffi" w:date="2016-09-23T16:34:00Z">
+        <w:r>
+          <w:rPr>
+            <w:lang w:eastAsia="zh-CN"/>
+          </w:rPr>
+          <w:t xml:space="preserve">с промяна в графичния административен интерфейс на базата данни </w:t>
+        </w:r>
+      </w:ins>
+      <w:ins w:id="228" w:author="murfffi" w:date="2016-09-23T16:35:00Z">
+        <w:r>
+          <w:rPr>
+            <w:lang w:eastAsia="zh-CN"/>
+          </w:rPr>
+          <w:t xml:space="preserve">и синхронизация на автоматично-генериран програме код </w:t>
+        </w:r>
+      </w:ins>
+      <w:ins w:id="229" w:author="murfffi" w:date="2016-09-23T16:34:00Z">
+        <w:r>
+          <w:rPr>
+            <w:lang w:eastAsia="zh-CN"/>
+          </w:rPr>
+          <w:t xml:space="preserve">да може едновременно да се добави колона и да се покаже в </w:t>
+        </w:r>
+      </w:ins>
+      <w:ins w:id="230" w:author="murfffi" w:date="2016-09-23T16:36:00Z">
+        <w:r>
+          <w:rPr>
+            <w:lang w:eastAsia="zh-CN"/>
+          </w:rPr>
+          <w:t xml:space="preserve">уеб </w:t>
+        </w:r>
+      </w:ins>
+      <w:ins w:id="231" w:author="murfffi" w:date="2016-09-23T16:34:00Z">
+        <w:r>
+          <w:rPr>
+            <w:lang w:eastAsia="zh-CN"/>
+          </w:rPr>
+          <w:t>системата на крайния потребител.</w:t>
+        </w:r>
+        <w:bookmarkStart w:id="232" w:name="_GoBack"/>
+        <w:bookmarkEnd w:id="232"/>
+      </w:ins>
+    </w:p>
+    <w:p>
+      <w:pPr>
+        <w:pStyle w:val="Heading3"/>
+        <w:rPr>
+          <w:del w:id="233" w:author="murfffi" w:date="2016-09-23T16:35:00Z"/>
+          <w:moveTo w:id="234" w:author="murfffi" w:date="2016-09-23T15:52:00Z"/>
+          <w:lang w:val="en-US"/>
+          <w:rPrChange w:id="235" w:author="murfffi" w:date="2016-09-23T15:56:00Z">
+            <w:rPr>
+              <w:del w:id="236" w:author="murfffi" w:date="2016-09-23T16:35:00Z"/>
+              <w:moveTo w:id="237" w:author="murfffi" w:date="2016-09-23T15:52:00Z"/>
+            </w:rPr>
+          </w:rPrChange>
+        </w:rPr>
+      </w:pPr>
+      <w:moveToRangeStart w:id="238" w:author="murfffi" w:date="2016-09-23T15:52:00Z" w:name="move462409273"/>
+      <w:moveTo w:id="239" w:author="murfffi" w:date="2016-09-23T15:52:00Z">
+        <w:del w:id="240" w:author="murfffi" w:date="2016-09-23T16:35:00Z">
+          <w:r>
+            <w:rPr>
+              <w:lang w:val="en-US"/>
+              <w:rPrChange w:id="241" w:author="murfffi" w:date="2016-09-23T15:56:00Z">
+                <w:rPr/>
+              </w:rPrChange>
+            </w:rPr>
+            <w:delText xml:space="preserve">Database management - easy addition of columns </w:delText>
+          </w:r>
+        </w:del>
       </w:moveTo>
     </w:p>
-    <w:moveToRangeEnd w:id="225"/>
+    <w:p>
+      <w:pPr>
+        <w:rPr>
+          <w:del w:id="242" w:author="murfffi" w:date="2016-09-23T16:35:00Z"/>
+          <w:moveTo w:id="243" w:author="murfffi" w:date="2016-09-23T15:52:00Z"/>
+          <w:lang w:val="en-US"/>
+          <w:rPrChange w:id="244" w:author="murfffi" w:date="2016-09-23T15:56:00Z">
+            <w:rPr>
+              <w:del w:id="245" w:author="murfffi" w:date="2016-09-23T16:35:00Z"/>
+              <w:moveTo w:id="246" w:author="murfffi" w:date="2016-09-23T15:52:00Z"/>
+            </w:rPr>
+          </w:rPrChange>
+        </w:rPr>
+      </w:pPr>
+      <w:moveTo w:id="247" w:author="murfffi" w:date="2016-09-23T15:52:00Z">
+        <w:del w:id="248" w:author="murfffi" w:date="2016-09-23T16:35:00Z">
+          <w:r>
+            <w:rPr>
+              <w:lang w:val="en-US"/>
+              <w:rPrChange w:id="249" w:author="murfffi" w:date="2016-09-23T15:56:00Z">
+                <w:rPr/>
+              </w:rPrChange>
+            </w:rPr>
+            <w:delText>Using Entity framework and ASP.NET Dynamic data allows automate adding of new columns to the object model and the user interface. A system administrator can add a column to the MS SQL database and then expose it in the UI without any code changes by just synchronizing the object mode with the database.</w:delText>
+          </w:r>
+        </w:del>
+      </w:moveTo>
+    </w:p>
+    <w:moveToRangeEnd w:id="238"/>
     <w:p>
       <w:pPr>
         <w:rPr>
           <w:lang w:eastAsia="zh-CN"/>
-          <w:rPrChange w:id="233" w:author="murfffi" w:date="2016-09-23T15:52:00Z">
+          <w:rPrChange w:id="250" w:author="murfffi" w:date="2016-09-23T15:52:00Z">
             <w:rPr/>
           </w:rPrChange>
         </w:rPr>
@@ -6617,14 +6711,14 @@
       <w:pPr>
         <w:pStyle w:val="Heading1"/>
       </w:pPr>
-      <w:bookmarkStart w:id="234" w:name="_Toc462403913"/>
-      <w:bookmarkStart w:id="235" w:name="_Toc462404893"/>
+      <w:bookmarkStart w:id="251" w:name="_Toc462403913"/>
+      <w:bookmarkStart w:id="252" w:name="_Toc462404893"/>
       <w:r>
         <w:lastRenderedPageBreak/>
         <w:t>Architecture</w:t>
       </w:r>
-      <w:bookmarkEnd w:id="234"/>
-      <w:bookmarkEnd w:id="235"/>
+      <w:bookmarkEnd w:id="251"/>
+      <w:bookmarkEnd w:id="252"/>
     </w:p>
     <w:p>
       <w:r>
@@ -6684,25 +6778,25 @@
       <w:pPr>
         <w:pStyle w:val="Heading2"/>
       </w:pPr>
-      <w:bookmarkStart w:id="236" w:name="_Toc462403914"/>
-      <w:bookmarkStart w:id="237" w:name="_Toc462404894"/>
+      <w:bookmarkStart w:id="253" w:name="_Toc462403914"/>
+      <w:bookmarkStart w:id="254" w:name="_Toc462404894"/>
       <w:r>
         <w:t>Data access layer</w:t>
       </w:r>
-      <w:bookmarkEnd w:id="236"/>
-      <w:bookmarkEnd w:id="237"/>
+      <w:bookmarkEnd w:id="253"/>
+      <w:bookmarkEnd w:id="254"/>
     </w:p>
     <w:p>
       <w:pPr>
         <w:pStyle w:val="Heading3"/>
       </w:pPr>
-      <w:bookmarkStart w:id="238" w:name="_Toc462403915"/>
-      <w:bookmarkStart w:id="239" w:name="_Toc462404895"/>
+      <w:bookmarkStart w:id="255" w:name="_Toc462403915"/>
+      <w:bookmarkStart w:id="256" w:name="_Toc462404895"/>
       <w:r>
         <w:t>.NET entity framework</w:t>
       </w:r>
-      <w:bookmarkEnd w:id="238"/>
-      <w:bookmarkEnd w:id="239"/>
+      <w:bookmarkEnd w:id="255"/>
+      <w:bookmarkEnd w:id="256"/>
     </w:p>
     <w:p/>
     <w:p>
@@ -6989,13 +7083,13 @@
       <w:pPr>
         <w:pStyle w:val="Heading2"/>
       </w:pPr>
-      <w:bookmarkStart w:id="240" w:name="_Toc462403916"/>
-      <w:bookmarkStart w:id="241" w:name="_Toc462404896"/>
+      <w:bookmarkStart w:id="257" w:name="_Toc462403916"/>
+      <w:bookmarkStart w:id="258" w:name="_Toc462404896"/>
       <w:r>
         <w:t>Web services</w:t>
       </w:r>
-      <w:bookmarkEnd w:id="240"/>
-      <w:bookmarkEnd w:id="241"/>
+      <w:bookmarkEnd w:id="257"/>
+      <w:bookmarkEnd w:id="258"/>
     </w:p>
     <w:p>
       <w:pPr>
@@ -7004,13 +7098,13 @@
       <w:r>
         <w:tab/>
       </w:r>
-      <w:bookmarkStart w:id="242" w:name="_Toc462403917"/>
-      <w:bookmarkStart w:id="243" w:name="_Toc462404897"/>
+      <w:bookmarkStart w:id="259" w:name="_Toc462403917"/>
+      <w:bookmarkStart w:id="260" w:name="_Toc462404897"/>
       <w:r>
         <w:t>.NET web services used for AJAX calls/requests</w:t>
       </w:r>
-      <w:bookmarkEnd w:id="242"/>
-      <w:bookmarkEnd w:id="243"/>
+      <w:bookmarkEnd w:id="259"/>
+      <w:bookmarkEnd w:id="260"/>
     </w:p>
     <w:p>
       <w:r>
@@ -7796,14 +7890,14 @@
       <w:pPr>
         <w:pStyle w:val="Heading2"/>
       </w:pPr>
-      <w:bookmarkStart w:id="244" w:name="_Toc462403918"/>
-      <w:bookmarkStart w:id="245" w:name="_Toc462404898"/>
+      <w:bookmarkStart w:id="261" w:name="_Toc462403918"/>
+      <w:bookmarkStart w:id="262" w:name="_Toc462404898"/>
       <w:r>
         <w:lastRenderedPageBreak/>
         <w:t>Presentation layer</w:t>
       </w:r>
-      <w:bookmarkEnd w:id="244"/>
-      <w:bookmarkEnd w:id="245"/>
+      <w:bookmarkEnd w:id="261"/>
+      <w:bookmarkEnd w:id="262"/>
     </w:p>
     <w:p>
       <w:pPr>
@@ -7812,13 +7906,13 @@
       <w:r>
         <w:tab/>
       </w:r>
-      <w:bookmarkStart w:id="246" w:name="_Toc462403919"/>
-      <w:bookmarkStart w:id="247" w:name="_Toc462404899"/>
+      <w:bookmarkStart w:id="263" w:name="_Toc462403919"/>
+      <w:bookmarkStart w:id="264" w:name="_Toc462404899"/>
       <w:r>
         <w:t>ASP.NET</w:t>
       </w:r>
-      <w:bookmarkEnd w:id="246"/>
-      <w:bookmarkEnd w:id="247"/>
+      <w:bookmarkEnd w:id="263"/>
+      <w:bookmarkEnd w:id="264"/>
     </w:p>
     <w:p/>
     <w:p>
@@ -7922,69 +8016,69 @@
       <w:r>
         <w:tab/>
       </w:r>
-      <w:bookmarkStart w:id="248" w:name="_Toc462403920"/>
-      <w:bookmarkStart w:id="249" w:name="_Toc462404900"/>
+      <w:bookmarkStart w:id="265" w:name="_Toc462403920"/>
+      <w:bookmarkStart w:id="266" w:name="_Toc462404900"/>
       <w:r>
         <w:t>ASP.NET Dynamic Data</w:t>
       </w:r>
-      <w:bookmarkEnd w:id="248"/>
-      <w:bookmarkEnd w:id="249"/>
+      <w:bookmarkEnd w:id="265"/>
+      <w:bookmarkEnd w:id="266"/>
     </w:p>
     <w:p>
       <w:pPr>
         <w:pStyle w:val="Heading2"/>
       </w:pPr>
-      <w:bookmarkStart w:id="250" w:name="_Toc462403921"/>
-      <w:bookmarkStart w:id="251" w:name="_Toc462404901"/>
+      <w:bookmarkStart w:id="267" w:name="_Toc462403921"/>
+      <w:bookmarkStart w:id="268" w:name="_Toc462404901"/>
       <w:r>
         <w:t>Data Layer</w:t>
       </w:r>
-      <w:bookmarkEnd w:id="250"/>
-      <w:bookmarkEnd w:id="251"/>
+      <w:bookmarkEnd w:id="267"/>
+      <w:bookmarkEnd w:id="268"/>
     </w:p>
     <w:p>
       <w:pPr>
         <w:pStyle w:val="Heading3"/>
       </w:pPr>
-      <w:bookmarkStart w:id="252" w:name="_Toc462403922"/>
-      <w:bookmarkStart w:id="253" w:name="_Toc462404902"/>
+      <w:bookmarkStart w:id="269" w:name="_Toc462403922"/>
+      <w:bookmarkStart w:id="270" w:name="_Toc462404902"/>
       <w:r>
         <w:t>Server – MS SQL server</w:t>
       </w:r>
-      <w:bookmarkEnd w:id="252"/>
-      <w:bookmarkEnd w:id="253"/>
+      <w:bookmarkEnd w:id="269"/>
+      <w:bookmarkEnd w:id="270"/>
     </w:p>
     <w:p>
       <w:pPr>
         <w:pStyle w:val="Heading3"/>
       </w:pPr>
-      <w:bookmarkStart w:id="254" w:name="_Toc462403923"/>
-      <w:bookmarkStart w:id="255" w:name="_Toc462404903"/>
+      <w:bookmarkStart w:id="271" w:name="_Toc462403923"/>
+      <w:bookmarkStart w:id="272" w:name="_Toc462404903"/>
       <w:r>
         <w:t>Schema – normalized DB with synthetic keys</w:t>
       </w:r>
-      <w:bookmarkEnd w:id="254"/>
-      <w:bookmarkEnd w:id="255"/>
+      <w:bookmarkEnd w:id="271"/>
+      <w:bookmarkEnd w:id="272"/>
     </w:p>
     <w:p>
       <w:pPr>
         <w:pStyle w:val="Heading3"/>
       </w:pPr>
-      <w:bookmarkStart w:id="256" w:name="_Toc462403924"/>
-      <w:bookmarkStart w:id="257" w:name="_Toc462404904"/>
+      <w:bookmarkStart w:id="273" w:name="_Toc462403924"/>
+      <w:bookmarkStart w:id="274" w:name="_Toc462404904"/>
       <w:r>
         <w:t>Objects and their relations</w:t>
       </w:r>
-      <w:bookmarkEnd w:id="256"/>
-      <w:bookmarkEnd w:id="257"/>
+      <w:bookmarkEnd w:id="273"/>
+      <w:bookmarkEnd w:id="274"/>
     </w:p>
     <w:p>
       <w:r>
         <w:br w:type="page"/>
       </w:r>
     </w:p>
-    <w:bookmarkStart w:id="258" w:name="_Toc462404905" w:displacedByCustomXml="next"/>
-    <w:bookmarkStart w:id="259" w:name="_Toc462403925" w:displacedByCustomXml="next"/>
+    <w:bookmarkStart w:id="275" w:name="_Toc462404905" w:displacedByCustomXml="next"/>
+    <w:bookmarkStart w:id="276" w:name="_Toc462403925" w:displacedByCustomXml="next"/>
     <w:sdt>
       <w:sdtPr>
         <w:rPr>
@@ -8015,8 +8109,8 @@
           <w:r>
             <w:t>References</w:t>
           </w:r>
-          <w:bookmarkEnd w:id="259"/>
-          <w:bookmarkEnd w:id="258"/>
+          <w:bookmarkEnd w:id="276"/>
+          <w:bookmarkEnd w:id="275"/>
         </w:p>
         <w:sdt>
           <w:sdtPr>
@@ -11395,7 +11489,7 @@
 </file>
 
 <file path=customXml/itemProps2.xml><?xml version="1.0" encoding="utf-8"?>
-<ds:datastoreItem xmlns:ds="http://schemas.openxmlformats.org/officeDocument/2006/customXml" ds:itemID="{0BB5ADF5-2183-4728-9CB7-B067174050BC}">
+<ds:datastoreItem xmlns:ds="http://schemas.openxmlformats.org/officeDocument/2006/customXml" ds:itemID="{4CE2519B-B734-4704-AECE-BCD88389CE2F}">
   <ds:schemaRefs>
     <ds:schemaRef ds:uri="http://schemas.openxmlformats.org/officeDocument/2006/bibliography"/>
   </ds:schemaRefs>

</xml_diff>

<commit_message>
almost done with ch. 3 analysis
</commit_message>
<xml_diff>
--- a/MunicipalityPresenceInFacebook.bg.docx
+++ b/MunicipalityPresenceInFacebook.bg.docx
@@ -10,7 +10,6 @@
           <w:docPartUnique/>
         </w:docPartObj>
       </w:sdtPr>
-      <w:sdtEndPr/>
       <w:sdtContent>
         <w:p>
           <w:r>
@@ -359,7 +358,6 @@
                                   <w:dataBinding w:prefixMappings="xmlns:ns0='http://purl.org/dc/elements/1.1/' xmlns:ns1='http://schemas.openxmlformats.org/package/2006/metadata/core-properties' " w:xpath="/ns1:coreProperties[1]/ns0:creator[1]" w:storeItemID="{6C3C8BC8-F283-45AE-878A-BAB7291924A1}"/>
                                   <w:text/>
                                 </w:sdtPr>
-                                <w:sdtEndPr/>
                                 <w:sdtContent>
                                   <w:p>
                                     <w:pPr>
@@ -407,7 +405,6 @@
                                     <w:dataBinding w:prefixMappings="xmlns:ns0='http://schemas.microsoft.com/office/2006/coverPageProps' " w:xpath="/ns0:CoverPageProperties[1]/ns0:CompanyEmail[1]" w:storeItemID="{55AF091B-3C7A-41E3-B477-F2FDAA23CFDA}"/>
                                     <w:text/>
                                   </w:sdtPr>
-                                  <w:sdtEndPr/>
                                   <w:sdtContent>
                                     <w:r>
                                       <w:rPr>
@@ -462,7 +459,6 @@
                             <w:dataBinding w:prefixMappings="xmlns:ns0='http://purl.org/dc/elements/1.1/' xmlns:ns1='http://schemas.openxmlformats.org/package/2006/metadata/core-properties' " w:xpath="/ns1:coreProperties[1]/ns0:creator[1]" w:storeItemID="{6C3C8BC8-F283-45AE-878A-BAB7291924A1}"/>
                             <w:text/>
                           </w:sdtPr>
-                          <w:sdtEndPr/>
                           <w:sdtContent>
                             <w:p>
                               <w:pPr>
@@ -510,7 +506,6 @@
                               <w:dataBinding w:prefixMappings="xmlns:ns0='http://schemas.microsoft.com/office/2006/coverPageProps' " w:xpath="/ns0:CoverPageProperties[1]/ns0:CompanyEmail[1]" w:storeItemID="{55AF091B-3C7A-41E3-B477-F2FDAA23CFDA}"/>
                               <w:text/>
                             </w:sdtPr>
-                            <w:sdtEndPr/>
                             <w:sdtContent>
                               <w:r>
                                 <w:rPr>
@@ -609,7 +604,6 @@
                                   <w:dataBinding w:prefixMappings="xmlns:ns0='http://schemas.microsoft.com/office/2006/coverPageProps' " w:xpath="/ns0:CoverPageProperties[1]/ns0:Abstract[1]" w:storeItemID="{55AF091B-3C7A-41E3-B477-F2FDAA23CFDA}"/>
                                   <w:text w:multiLine="1"/>
                                 </w:sdtPr>
-                                <w:sdtEndPr/>
                                 <w:sdtContent>
                                   <w:p>
                                     <w:pPr>
@@ -671,7 +665,6 @@
                             <w:dataBinding w:prefixMappings="xmlns:ns0='http://schemas.microsoft.com/office/2006/coverPageProps' " w:xpath="/ns0:CoverPageProperties[1]/ns0:Abstract[1]" w:storeItemID="{55AF091B-3C7A-41E3-B477-F2FDAA23CFDA}"/>
                             <w:text w:multiLine="1"/>
                           </w:sdtPr>
-                          <w:sdtEndPr/>
                           <w:sdtContent>
                             <w:p>
                               <w:pPr>
@@ -775,7 +768,6 @@
                                     <w:dataBinding w:prefixMappings="xmlns:ns0='http://purl.org/dc/elements/1.1/' xmlns:ns1='http://schemas.openxmlformats.org/package/2006/metadata/core-properties' " w:xpath="/ns1:coreProperties[1]/ns0:title[1]" w:storeItemID="{6C3C8BC8-F283-45AE-878A-BAB7291924A1}"/>
                                     <w:text w:multiLine="1"/>
                                   </w:sdtPr>
-                                  <w:sdtEndPr/>
                                   <w:sdtContent>
                                     <w:r>
                                       <w:t>Анализ на общинското присъствие във Facebook</w:t>
@@ -792,7 +784,6 @@
                                   <w:dataBinding w:prefixMappings="xmlns:ns0='http://purl.org/dc/elements/1.1/' xmlns:ns1='http://schemas.openxmlformats.org/package/2006/metadata/core-properties' " w:xpath="/ns1:coreProperties[1]/ns0:subject[1]" w:storeItemID="{6C3C8BC8-F283-45AE-878A-BAB7291924A1}"/>
                                   <w:text/>
                                 </w:sdtPr>
-                                <w:sdtEndPr/>
                                 <w:sdtContent>
                                   <w:p>
                                     <w:pPr>
@@ -840,7 +831,6 @@
                               <w:dataBinding w:prefixMappings="xmlns:ns0='http://purl.org/dc/elements/1.1/' xmlns:ns1='http://schemas.openxmlformats.org/package/2006/metadata/core-properties' " w:xpath="/ns1:coreProperties[1]/ns0:title[1]" w:storeItemID="{6C3C8BC8-F283-45AE-878A-BAB7291924A1}"/>
                               <w:text w:multiLine="1"/>
                             </w:sdtPr>
-                            <w:sdtEndPr/>
                             <w:sdtContent>
                               <w:r>
                                 <w:t>Анализ на общинското присъствие във Facebook</w:t>
@@ -857,7 +847,6 @@
                             <w:dataBinding w:prefixMappings="xmlns:ns0='http://purl.org/dc/elements/1.1/' xmlns:ns1='http://schemas.openxmlformats.org/package/2006/metadata/core-properties' " w:xpath="/ns1:coreProperties[1]/ns0:subject[1]" w:storeItemID="{6C3C8BC8-F283-45AE-878A-BAB7291924A1}"/>
                             <w:text/>
                           </w:sdtPr>
-                          <w:sdtEndPr/>
                           <w:sdtContent>
                             <w:p>
                               <w:pPr>
@@ -959,7 +948,7 @@
           <w:r>
             <w:fldChar w:fldCharType="separate"/>
           </w:r>
-          <w:hyperlink w:anchor="_Toc462412476" w:history="1">
+          <w:hyperlink w:anchor="_Toc462416966" w:history="1">
             <w:r>
               <w:rPr>
                 <w:rStyle w:val="Hyperlink"/>
@@ -986,7 +975,7 @@
                 <w:noProof/>
                 <w:webHidden/>
               </w:rPr>
-              <w:instrText xml:space="preserve"> PAGEREF _Toc462412476 \h </w:instrText>
+              <w:instrText xml:space="preserve"> PAGEREF _Toc462416966 \h </w:instrText>
             </w:r>
             <w:r>
               <w:rPr>
@@ -1032,7 +1021,7 @@
               <w:lang w:val="en-US"/>
             </w:rPr>
           </w:pPr>
-          <w:hyperlink w:anchor="_Toc462412477" w:history="1">
+          <w:hyperlink w:anchor="_Toc462416967" w:history="1">
             <w:r>
               <w:rPr>
                 <w:rStyle w:val="Hyperlink"/>
@@ -1076,7 +1065,7 @@
                 <w:noProof/>
                 <w:webHidden/>
               </w:rPr>
-              <w:instrText xml:space="preserve"> PAGEREF _Toc462412477 \h </w:instrText>
+              <w:instrText xml:space="preserve"> PAGEREF _Toc462416967 \h </w:instrText>
             </w:r>
             <w:r>
               <w:rPr>
@@ -1122,7 +1111,7 @@
               <w:lang w:val="en-US"/>
             </w:rPr>
           </w:pPr>
-          <w:hyperlink w:anchor="_Toc462412478" w:history="1">
+          <w:hyperlink w:anchor="_Toc462416968" w:history="1">
             <w:r>
               <w:rPr>
                 <w:rStyle w:val="Hyperlink"/>
@@ -1166,7 +1155,7 @@
                 <w:noProof/>
                 <w:webHidden/>
               </w:rPr>
-              <w:instrText xml:space="preserve"> PAGEREF _Toc462412478 \h </w:instrText>
+              <w:instrText xml:space="preserve"> PAGEREF _Toc462416968 \h </w:instrText>
             </w:r>
             <w:r>
               <w:rPr>
@@ -1212,7 +1201,7 @@
               <w:lang w:val="en-US"/>
             </w:rPr>
           </w:pPr>
-          <w:hyperlink w:anchor="_Toc462412479" w:history="1">
+          <w:hyperlink w:anchor="_Toc462416969" w:history="1">
             <w:r>
               <w:rPr>
                 <w:rStyle w:val="Hyperlink"/>
@@ -1256,7 +1245,7 @@
                 <w:noProof/>
                 <w:webHidden/>
               </w:rPr>
-              <w:instrText xml:space="preserve"> PAGEREF _Toc462412479 \h </w:instrText>
+              <w:instrText xml:space="preserve"> PAGEREF _Toc462416969 \h </w:instrText>
             </w:r>
             <w:r>
               <w:rPr>
@@ -1302,7 +1291,7 @@
               <w:lang w:val="en-US"/>
             </w:rPr>
           </w:pPr>
-          <w:hyperlink w:anchor="_Toc462412480" w:history="1">
+          <w:hyperlink w:anchor="_Toc462416970" w:history="1">
             <w:r>
               <w:rPr>
                 <w:rStyle w:val="Hyperlink"/>
@@ -1346,7 +1335,7 @@
                 <w:noProof/>
                 <w:webHidden/>
               </w:rPr>
-              <w:instrText xml:space="preserve"> PAGEREF _Toc462412480 \h </w:instrText>
+              <w:instrText xml:space="preserve"> PAGEREF _Toc462416970 \h </w:instrText>
             </w:r>
             <w:r>
               <w:rPr>
@@ -1391,7 +1380,7 @@
               <w:lang w:val="en-US"/>
             </w:rPr>
           </w:pPr>
-          <w:hyperlink w:anchor="_Toc462412481" w:history="1">
+          <w:hyperlink w:anchor="_Toc462416971" w:history="1">
             <w:r>
               <w:rPr>
                 <w:rStyle w:val="Hyperlink"/>
@@ -1418,7 +1407,7 @@
                 <w:noProof/>
                 <w:webHidden/>
               </w:rPr>
-              <w:instrText xml:space="preserve"> PAGEREF _Toc462412481 \h </w:instrText>
+              <w:instrText xml:space="preserve"> PAGEREF _Toc462416971 \h </w:instrText>
             </w:r>
             <w:r>
               <w:rPr>
@@ -1438,7 +1427,7 @@
                 <w:noProof/>
                 <w:webHidden/>
               </w:rPr>
-              <w:t>7</w:t>
+              <w:t>8</w:t>
             </w:r>
             <w:r>
               <w:rPr>
@@ -1464,7 +1453,7 @@
               <w:lang w:val="en-US"/>
             </w:rPr>
           </w:pPr>
-          <w:hyperlink w:anchor="_Toc462412482" w:history="1">
+          <w:hyperlink w:anchor="_Toc462416972" w:history="1">
             <w:r>
               <w:rPr>
                 <w:rStyle w:val="Hyperlink"/>
@@ -1508,7 +1497,7 @@
                 <w:noProof/>
                 <w:webHidden/>
               </w:rPr>
-              <w:instrText xml:space="preserve"> PAGEREF _Toc462412482 \h </w:instrText>
+              <w:instrText xml:space="preserve"> PAGEREF _Toc462416972 \h </w:instrText>
             </w:r>
             <w:r>
               <w:rPr>
@@ -1554,7 +1543,7 @@
               <w:lang w:val="en-US"/>
             </w:rPr>
           </w:pPr>
-          <w:hyperlink w:anchor="_Toc462412483" w:history="1">
+          <w:hyperlink w:anchor="_Toc462416973" w:history="1">
             <w:r>
               <w:rPr>
                 <w:rStyle w:val="Hyperlink"/>
@@ -1607,7 +1596,7 @@
                 <w:noProof/>
                 <w:webHidden/>
               </w:rPr>
-              <w:instrText xml:space="preserve"> PAGEREF _Toc462412483 \h </w:instrText>
+              <w:instrText xml:space="preserve"> PAGEREF _Toc462416973 \h </w:instrText>
             </w:r>
             <w:r>
               <w:rPr>
@@ -1652,7 +1641,7 @@
               <w:lang w:val="en-US"/>
             </w:rPr>
           </w:pPr>
-          <w:hyperlink w:anchor="_Toc462412484" w:history="1">
+          <w:hyperlink w:anchor="_Toc462416974" w:history="1">
             <w:r>
               <w:rPr>
                 <w:rStyle w:val="Hyperlink"/>
@@ -1679,7 +1668,7 @@
                 <w:noProof/>
                 <w:webHidden/>
               </w:rPr>
-              <w:instrText xml:space="preserve"> PAGEREF _Toc462412484 \h </w:instrText>
+              <w:instrText xml:space="preserve"> PAGEREF _Toc462416974 \h </w:instrText>
             </w:r>
             <w:r>
               <w:rPr>
@@ -1699,7 +1688,7 @@
                 <w:noProof/>
                 <w:webHidden/>
               </w:rPr>
-              <w:t>10</w:t>
+              <w:t>11</w:t>
             </w:r>
             <w:r>
               <w:rPr>
@@ -1725,7 +1714,7 @@
               <w:lang w:val="en-US"/>
             </w:rPr>
           </w:pPr>
-          <w:hyperlink w:anchor="_Toc462412485" w:history="1">
+          <w:hyperlink w:anchor="_Toc462416975" w:history="1">
             <w:r>
               <w:rPr>
                 <w:rStyle w:val="Hyperlink"/>
@@ -1769,7 +1758,7 @@
                 <w:noProof/>
                 <w:webHidden/>
               </w:rPr>
-              <w:instrText xml:space="preserve"> PAGEREF _Toc462412485 \h </w:instrText>
+              <w:instrText xml:space="preserve"> PAGEREF _Toc462416975 \h </w:instrText>
             </w:r>
             <w:r>
               <w:rPr>
@@ -1789,7 +1778,7 @@
                 <w:noProof/>
                 <w:webHidden/>
               </w:rPr>
-              <w:t>10</w:t>
+              <w:t>11</w:t>
             </w:r>
             <w:r>
               <w:rPr>
@@ -1815,7 +1804,7 @@
               <w:lang w:val="en-US"/>
             </w:rPr>
           </w:pPr>
-          <w:hyperlink w:anchor="_Toc462412486" w:history="1">
+          <w:hyperlink w:anchor="_Toc462416976" w:history="1">
             <w:r>
               <w:rPr>
                 <w:rStyle w:val="Hyperlink"/>
@@ -1874,7 +1863,7 @@
                 <w:noProof/>
                 <w:webHidden/>
               </w:rPr>
-              <w:instrText xml:space="preserve"> PAGEREF _Toc462412486 \h </w:instrText>
+              <w:instrText xml:space="preserve"> PAGEREF _Toc462416976 \h </w:instrText>
             </w:r>
             <w:r>
               <w:rPr>
@@ -1894,80 +1883,7 @@
                 <w:noProof/>
                 <w:webHidden/>
               </w:rPr>
-              <w:t>13</w:t>
-            </w:r>
-            <w:r>
-              <w:rPr>
-                <w:noProof/>
-                <w:webHidden/>
-              </w:rPr>
-              <w:fldChar w:fldCharType="end"/>
-            </w:r>
-          </w:hyperlink>
-        </w:p>
-        <w:p>
-          <w:pPr>
-            <w:pStyle w:val="TOC3"/>
-            <w:tabs>
-              <w:tab w:val="right" w:leader="dot" w:pos="9350"/>
-            </w:tabs>
-            <w:rPr>
-              <w:rFonts w:asciiTheme="minorHAnsi" w:eastAsiaTheme="minorEastAsia" w:hAnsiTheme="minorHAnsi" w:cstheme="minorBidi"/>
-              <w:noProof/>
-              <w:sz w:val="22"/>
-              <w:szCs w:val="22"/>
-              <w:lang w:val="en-US"/>
-            </w:rPr>
-          </w:pPr>
-          <w:hyperlink w:anchor="_Toc462412487" w:history="1">
-            <w:r>
-              <w:rPr>
-                <w:rStyle w:val="Hyperlink"/>
-                <w:noProof/>
-                <w:lang w:val="en-US"/>
-              </w:rPr>
-              <w:t>Automated regression tests</w:t>
-            </w:r>
-            <w:r>
-              <w:rPr>
-                <w:noProof/>
-                <w:webHidden/>
-              </w:rPr>
-              <w:tab/>
-            </w:r>
-            <w:r>
-              <w:rPr>
-                <w:noProof/>
-                <w:webHidden/>
-              </w:rPr>
-              <w:fldChar w:fldCharType="begin"/>
-            </w:r>
-            <w:r>
-              <w:rPr>
-                <w:noProof/>
-                <w:webHidden/>
-              </w:rPr>
-              <w:instrText xml:space="preserve"> PAGEREF _Toc462412487 \h </w:instrText>
-            </w:r>
-            <w:r>
-              <w:rPr>
-                <w:noProof/>
-                <w:webHidden/>
-              </w:rPr>
-            </w:r>
-            <w:r>
-              <w:rPr>
-                <w:noProof/>
-                <w:webHidden/>
-              </w:rPr>
-              <w:fldChar w:fldCharType="separate"/>
-            </w:r>
-            <w:r>
-              <w:rPr>
-                <w:noProof/>
-                <w:webHidden/>
-              </w:rPr>
-              <w:t>13</w:t>
+              <w:t>12</w:t>
             </w:r>
             <w:r>
               <w:rPr>
@@ -1993,7 +1909,7 @@
               <w:lang w:val="en-US"/>
             </w:rPr>
           </w:pPr>
-          <w:hyperlink w:anchor="_Toc462412488" w:history="1">
+          <w:hyperlink w:anchor="_Toc462416977" w:history="1">
             <w:r>
               <w:rPr>
                 <w:rStyle w:val="Hyperlink"/>
@@ -2037,7 +1953,7 @@
                 <w:noProof/>
                 <w:webHidden/>
               </w:rPr>
-              <w:instrText xml:space="preserve"> PAGEREF _Toc462412488 \h </w:instrText>
+              <w:instrText xml:space="preserve"> PAGEREF _Toc462416977 \h </w:instrText>
             </w:r>
             <w:r>
               <w:rPr>
@@ -2082,7 +1998,7 @@
               <w:lang w:val="en-US"/>
             </w:rPr>
           </w:pPr>
-          <w:hyperlink w:anchor="_Toc462412489" w:history="1">
+          <w:hyperlink w:anchor="_Toc462416978" w:history="1">
             <w:r>
               <w:rPr>
                 <w:rStyle w:val="Hyperlink"/>
@@ -2109,7 +2025,7 @@
                 <w:noProof/>
                 <w:webHidden/>
               </w:rPr>
-              <w:instrText xml:space="preserve"> PAGEREF _Toc462412489 \h </w:instrText>
+              <w:instrText xml:space="preserve"> PAGEREF _Toc462416978 \h </w:instrText>
             </w:r>
             <w:r>
               <w:rPr>
@@ -2155,7 +2071,7 @@
               <w:lang w:val="en-US"/>
             </w:rPr>
           </w:pPr>
-          <w:hyperlink w:anchor="_Toc462412490" w:history="1">
+          <w:hyperlink w:anchor="_Toc462416979" w:history="1">
             <w:r>
               <w:rPr>
                 <w:rStyle w:val="Hyperlink"/>
@@ -2199,7 +2115,7 @@
                 <w:noProof/>
                 <w:webHidden/>
               </w:rPr>
-              <w:instrText xml:space="preserve"> PAGEREF _Toc462412490 \h </w:instrText>
+              <w:instrText xml:space="preserve"> PAGEREF _Toc462416979 \h </w:instrText>
             </w:r>
             <w:r>
               <w:rPr>
@@ -2244,7 +2160,7 @@
               <w:lang w:val="en-US"/>
             </w:rPr>
           </w:pPr>
-          <w:hyperlink w:anchor="_Toc462412491" w:history="1">
+          <w:hyperlink w:anchor="_Toc462416980" w:history="1">
             <w:r>
               <w:rPr>
                 <w:rStyle w:val="Hyperlink"/>
@@ -2271,7 +2187,7 @@
                 <w:noProof/>
                 <w:webHidden/>
               </w:rPr>
-              <w:instrText xml:space="preserve"> PAGEREF _Toc462412491 \h </w:instrText>
+              <w:instrText xml:space="preserve"> PAGEREF _Toc462416980 \h </w:instrText>
             </w:r>
             <w:r>
               <w:rPr>
@@ -2317,7 +2233,7 @@
               <w:lang w:val="en-US"/>
             </w:rPr>
           </w:pPr>
-          <w:hyperlink w:anchor="_Toc462412492" w:history="1">
+          <w:hyperlink w:anchor="_Toc462416981" w:history="1">
             <w:r>
               <w:rPr>
                 <w:rStyle w:val="Hyperlink"/>
@@ -2361,7 +2277,7 @@
                 <w:noProof/>
                 <w:webHidden/>
               </w:rPr>
-              <w:instrText xml:space="preserve"> PAGEREF _Toc462412492 \h </w:instrText>
+              <w:instrText xml:space="preserve"> PAGEREF _Toc462416981 \h </w:instrText>
             </w:r>
             <w:r>
               <w:rPr>
@@ -2406,7 +2322,7 @@
               <w:lang w:val="en-US"/>
             </w:rPr>
           </w:pPr>
-          <w:hyperlink w:anchor="_Toc462412493" w:history="1">
+          <w:hyperlink w:anchor="_Toc462416982" w:history="1">
             <w:r>
               <w:rPr>
                 <w:rStyle w:val="Hyperlink"/>
@@ -2433,7 +2349,7 @@
                 <w:noProof/>
                 <w:webHidden/>
               </w:rPr>
-              <w:instrText xml:space="preserve"> PAGEREF _Toc462412493 \h </w:instrText>
+              <w:instrText xml:space="preserve"> PAGEREF _Toc462416982 \h </w:instrText>
             </w:r>
             <w:r>
               <w:rPr>
@@ -2479,7 +2395,7 @@
               <w:lang w:val="en-US"/>
             </w:rPr>
           </w:pPr>
-          <w:hyperlink w:anchor="_Toc462412494" w:history="1">
+          <w:hyperlink w:anchor="_Toc462416983" w:history="1">
             <w:r>
               <w:rPr>
                 <w:rStyle w:val="Hyperlink"/>
@@ -2523,7 +2439,7 @@
                 <w:noProof/>
                 <w:webHidden/>
               </w:rPr>
-              <w:instrText xml:space="preserve"> PAGEREF _Toc462412494 \h </w:instrText>
+              <w:instrText xml:space="preserve"> PAGEREF _Toc462416983 \h </w:instrText>
             </w:r>
             <w:r>
               <w:rPr>
@@ -2568,7 +2484,7 @@
               <w:lang w:val="en-US"/>
             </w:rPr>
           </w:pPr>
-          <w:hyperlink w:anchor="_Toc462412495" w:history="1">
+          <w:hyperlink w:anchor="_Toc462416984" w:history="1">
             <w:r>
               <w:rPr>
                 <w:rStyle w:val="Hyperlink"/>
@@ -2595,7 +2511,7 @@
                 <w:noProof/>
                 <w:webHidden/>
               </w:rPr>
-              <w:instrText xml:space="preserve"> PAGEREF _Toc462412495 \h </w:instrText>
+              <w:instrText xml:space="preserve"> PAGEREF _Toc462416984 \h </w:instrText>
             </w:r>
             <w:r>
               <w:rPr>
@@ -2640,7 +2556,7 @@
               <w:lang w:val="en-US"/>
             </w:rPr>
           </w:pPr>
-          <w:hyperlink w:anchor="_Toc462412496" w:history="1">
+          <w:hyperlink w:anchor="_Toc462416985" w:history="1">
             <w:r>
               <w:rPr>
                 <w:rStyle w:val="Hyperlink"/>
@@ -2667,7 +2583,7 @@
                 <w:noProof/>
                 <w:webHidden/>
               </w:rPr>
-              <w:instrText xml:space="preserve"> PAGEREF _Toc462412496 \h </w:instrText>
+              <w:instrText xml:space="preserve"> PAGEREF _Toc462416985 \h </w:instrText>
             </w:r>
             <w:r>
               <w:rPr>
@@ -2713,7 +2629,7 @@
               <w:lang w:val="en-US"/>
             </w:rPr>
           </w:pPr>
-          <w:hyperlink w:anchor="_Toc462412497" w:history="1">
+          <w:hyperlink w:anchor="_Toc462416986" w:history="1">
             <w:r>
               <w:rPr>
                 <w:rStyle w:val="Hyperlink"/>
@@ -2757,7 +2673,7 @@
                 <w:noProof/>
                 <w:webHidden/>
               </w:rPr>
-              <w:instrText xml:space="preserve"> PAGEREF _Toc462412497 \h </w:instrText>
+              <w:instrText xml:space="preserve"> PAGEREF _Toc462416986 \h </w:instrText>
             </w:r>
             <w:r>
               <w:rPr>
@@ -2802,7 +2718,7 @@
               <w:lang w:val="en-US"/>
             </w:rPr>
           </w:pPr>
-          <w:hyperlink w:anchor="_Toc462412498" w:history="1">
+          <w:hyperlink w:anchor="_Toc462416987" w:history="1">
             <w:r>
               <w:rPr>
                 <w:rStyle w:val="Hyperlink"/>
@@ -2829,7 +2745,7 @@
                 <w:noProof/>
                 <w:webHidden/>
               </w:rPr>
-              <w:instrText xml:space="preserve"> PAGEREF _Toc462412498 \h </w:instrText>
+              <w:instrText xml:space="preserve"> PAGEREF _Toc462416987 \h </w:instrText>
             </w:r>
             <w:r>
               <w:rPr>
@@ -2874,7 +2790,7 @@
               <w:lang w:val="en-US"/>
             </w:rPr>
           </w:pPr>
-          <w:hyperlink w:anchor="_Toc462412499" w:history="1">
+          <w:hyperlink w:anchor="_Toc462416988" w:history="1">
             <w:r>
               <w:rPr>
                 <w:rStyle w:val="Hyperlink"/>
@@ -2901,7 +2817,7 @@
                 <w:noProof/>
                 <w:webHidden/>
               </w:rPr>
-              <w:instrText xml:space="preserve"> PAGEREF _Toc462412499 \h </w:instrText>
+              <w:instrText xml:space="preserve"> PAGEREF _Toc462416988 \h </w:instrText>
             </w:r>
             <w:r>
               <w:rPr>
@@ -2946,7 +2862,7 @@
               <w:lang w:val="en-US"/>
             </w:rPr>
           </w:pPr>
-          <w:hyperlink w:anchor="_Toc462412500" w:history="1">
+          <w:hyperlink w:anchor="_Toc462416989" w:history="1">
             <w:r>
               <w:rPr>
                 <w:rStyle w:val="Hyperlink"/>
@@ -2973,7 +2889,7 @@
                 <w:noProof/>
                 <w:webHidden/>
               </w:rPr>
-              <w:instrText xml:space="preserve"> PAGEREF _Toc462412500 \h </w:instrText>
+              <w:instrText xml:space="preserve"> PAGEREF _Toc462416989 \h </w:instrText>
             </w:r>
             <w:r>
               <w:rPr>
@@ -3018,7 +2934,7 @@
               <w:lang w:val="en-US"/>
             </w:rPr>
           </w:pPr>
-          <w:hyperlink w:anchor="_Toc462412501" w:history="1">
+          <w:hyperlink w:anchor="_Toc462416990" w:history="1">
             <w:r>
               <w:rPr>
                 <w:rStyle w:val="Hyperlink"/>
@@ -3045,7 +2961,7 @@
                 <w:noProof/>
                 <w:webHidden/>
               </w:rPr>
-              <w:instrText xml:space="preserve"> PAGEREF _Toc462412501 \h </w:instrText>
+              <w:instrText xml:space="preserve"> PAGEREF _Toc462416990 \h </w:instrText>
             </w:r>
             <w:r>
               <w:rPr>
@@ -3105,7 +3021,7 @@
         <w:pStyle w:val="Heading1"/>
       </w:pPr>
       <w:bookmarkStart w:id="0" w:name="_Toc462403897"/>
-      <w:bookmarkStart w:id="1" w:name="_Toc462412476"/>
+      <w:bookmarkStart w:id="1" w:name="_Toc462416966"/>
       <w:r>
         <w:lastRenderedPageBreak/>
         <w:t xml:space="preserve">Глава 1. </w:t>
@@ -3123,7 +3039,7 @@
       <w:r>
         <w:t xml:space="preserve"> </w:t>
       </w:r>
-      <w:bookmarkStart w:id="2" w:name="_Toc462412477"/>
+      <w:bookmarkStart w:id="2" w:name="_Toc462416967"/>
       <w:r>
         <w:t>Актуалност на проблема и мотивация</w:t>
       </w:r>
@@ -3138,7 +3054,6 @@
           <w:id w:val="1306889565"/>
           <w:citation/>
         </w:sdtPr>
-        <w:sdtEndPr/>
         <w:sdtContent>
           <w:r>
             <w:fldChar w:fldCharType="begin"/>
@@ -3175,7 +3090,6 @@
           <w:id w:val="1438637539"/>
           <w:citation/>
         </w:sdtPr>
-        <w:sdtEndPr/>
         <w:sdtContent>
           <w:r>
             <w:fldChar w:fldCharType="begin"/>
@@ -3225,7 +3139,6 @@
           <w:id w:val="655030971"/>
           <w:citation/>
         </w:sdtPr>
-        <w:sdtEndPr/>
         <w:sdtContent>
           <w:r>
             <w:fldChar w:fldCharType="begin"/>
@@ -3280,7 +3193,6 @@
           <w:id w:val="286316064"/>
           <w:citation/>
         </w:sdtPr>
-        <w:sdtEndPr/>
         <w:sdtContent>
           <w:r>
             <w:fldChar w:fldCharType="begin"/>
@@ -3323,7 +3235,6 @@
           <w:id w:val="-419646160"/>
           <w:citation/>
         </w:sdtPr>
-        <w:sdtEndPr/>
         <w:sdtContent>
           <w:r>
             <w:fldChar w:fldCharType="begin"/>
@@ -3397,7 +3308,6 @@
           <w:id w:val="2053270152"/>
           <w:citation/>
         </w:sdtPr>
-        <w:sdtEndPr/>
         <w:sdtContent>
           <w:r>
             <w:fldChar w:fldCharType="begin"/>
@@ -3479,7 +3389,7 @@
         <w:pStyle w:val="Heading2"/>
       </w:pPr>
       <w:bookmarkStart w:id="3" w:name="_Toc462403898"/>
-      <w:bookmarkStart w:id="4" w:name="_Toc462412478"/>
+      <w:bookmarkStart w:id="4" w:name="_Toc462416968"/>
       <w:r>
         <w:t>Цел и задачи на дипломната работа</w:t>
       </w:r>
@@ -3529,7 +3439,6 @@
           <w:id w:val="614337849"/>
           <w:citation/>
         </w:sdtPr>
-        <w:sdtEndPr/>
         <w:sdtContent>
           <w:r>
             <w:fldChar w:fldCharType="begin"/>
@@ -3808,7 +3717,7 @@
         <w:pStyle w:val="Heading2"/>
       </w:pPr>
       <w:bookmarkStart w:id="5" w:name="_Toc462403899"/>
-      <w:bookmarkStart w:id="6" w:name="_Toc462412479"/>
+      <w:bookmarkStart w:id="6" w:name="_Toc462416969"/>
       <w:r>
         <w:t>Очаквани ползи от реализацията</w:t>
       </w:r>
@@ -3927,7 +3836,7 @@
         <w:pStyle w:val="Heading2"/>
       </w:pPr>
       <w:bookmarkStart w:id="7" w:name="_Toc462403900"/>
-      <w:bookmarkStart w:id="8" w:name="_Toc462412480"/>
+      <w:bookmarkStart w:id="8" w:name="_Toc462416970"/>
       <w:r>
         <w:t>Структура на дипломната работа</w:t>
       </w:r>
@@ -3956,11 +3865,28 @@
     </w:p>
     <w:p>
       <w:pPr>
+        <w:spacing w:line="259" w:lineRule="auto"/>
+        <w:jc w:val="left"/>
+        <w:rPr>
+          <w:rFonts w:eastAsiaTheme="minorEastAsia" w:cs="Times New Roman"/>
+          <w:b/>
+          <w:sz w:val="36"/>
+          <w:szCs w:val="28"/>
+          <w:lang w:eastAsia="zh-CN"/>
+        </w:rPr>
+      </w:pPr>
+      <w:bookmarkStart w:id="9" w:name="_Toc462403901"/>
+      <w:r>
+        <w:br w:type="page"/>
+      </w:r>
+    </w:p>
+    <w:p>
+      <w:pPr>
         <w:pStyle w:val="Heading1"/>
       </w:pPr>
-      <w:bookmarkStart w:id="9" w:name="_Toc462403901"/>
-      <w:bookmarkStart w:id="10" w:name="_Toc462412481"/>
-      <w:r>
+      <w:bookmarkStart w:id="10" w:name="_Toc462416971"/>
+      <w:r>
+        <w:lastRenderedPageBreak/>
         <w:t>Глава 2.</w:t>
       </w:r>
       <w:r>
@@ -3992,7 +3918,6 @@
           <w:id w:val="262580982"/>
           <w:citation/>
         </w:sdtPr>
-        <w:sdtEndPr/>
         <w:sdtContent>
           <w:r>
             <w:rPr>
@@ -4043,9 +3968,8 @@
         </w:numPr>
       </w:pPr>
       <w:bookmarkStart w:id="11" w:name="_Toc462403902"/>
-      <w:bookmarkStart w:id="12" w:name="_Toc462412482"/>
-      <w:r>
-        <w:lastRenderedPageBreak/>
+      <w:bookmarkStart w:id="12" w:name="_Toc462416972"/>
+      <w:r>
         <w:t>Основни дефиниции</w:t>
       </w:r>
       <w:bookmarkEnd w:id="11"/>
@@ -4114,7 +4038,6 @@
           <w:id w:val="1205369281"/>
           <w:citation/>
         </w:sdtPr>
-        <w:sdtEndPr/>
         <w:sdtContent>
           <w:r>
             <w:rPr>
@@ -4200,7 +4123,6 @@
           <w:id w:val="1464079865"/>
           <w:citation/>
         </w:sdtPr>
-        <w:sdtEndPr/>
         <w:sdtContent>
           <w:r>
             <w:rPr>
@@ -4279,7 +4201,6 @@
           <w:id w:val="-2079589009"/>
           <w:citation/>
         </w:sdtPr>
-        <w:sdtEndPr/>
         <w:sdtContent>
           <w:r>
             <w:rPr>
@@ -4446,7 +4367,14 @@
         <w:rPr>
           <w:lang w:eastAsia="zh-CN"/>
         </w:rPr>
-        <w:t>, снимки, видео и географски координати и карта, особено в случая на местни организации като общини. Втора неизменна част от присъствието в онлайн социална мрежа са връзки, предоставени от платформата, като:</w:t>
+        <w:t xml:space="preserve">, снимки, видео и географски координати и карта, особено в случая на местни </w:t>
+      </w:r>
+      <w:r>
+        <w:rPr>
+          <w:lang w:eastAsia="zh-CN"/>
+        </w:rPr>
+        <w:lastRenderedPageBreak/>
+        <w:t>организации като общини. Втора неизменна част от присъствието в онлайн социална мрежа са връзки, предоставени от платформата, като:</w:t>
       </w:r>
     </w:p>
     <w:p>
@@ -4526,7 +4454,6 @@
         <w:rPr>
           <w:lang w:eastAsia="zh-CN"/>
         </w:rPr>
-        <w:lastRenderedPageBreak/>
         <w:t>Всички онлайн връзки показват отношения в социалната мрежа в реалния свят и спомагат за пълното присъствие на човека или организацията в социалната мрежа.</w:t>
       </w:r>
     </w:p>
@@ -4610,7 +4537,6 @@
           <w:id w:val="1813360765"/>
           <w:citation/>
         </w:sdtPr>
-        <w:sdtEndPr/>
         <w:sdtContent>
           <w:r>
             <w:rPr>
@@ -4776,7 +4702,7 @@
         </w:rPr>
       </w:pPr>
       <w:bookmarkStart w:id="13" w:name="_Toc462403903"/>
-      <w:bookmarkStart w:id="14" w:name="_Toc462412483"/>
+      <w:bookmarkStart w:id="14" w:name="_Toc462416973"/>
       <w:r>
         <w:t xml:space="preserve">Дефиниции на присъствието на общини във </w:t>
       </w:r>
@@ -4821,6 +4747,7 @@
         <w:rPr>
           <w:lang w:eastAsia="zh-CN"/>
         </w:rPr>
+        <w:lastRenderedPageBreak/>
         <w:t xml:space="preserve">Профил </w:t>
       </w:r>
       <w:r>
@@ -4881,7 +4808,6 @@
         <w:rPr>
           <w:lang w:eastAsia="zh-CN"/>
         </w:rPr>
-        <w:lastRenderedPageBreak/>
         <w:t xml:space="preserve">Страница на организация </w:t>
       </w:r>
       <w:r>
@@ -4931,7 +4857,6 @@
           <w:id w:val="1167587756"/>
           <w:citation/>
         </w:sdtPr>
-        <w:sdtEndPr/>
         <w:sdtContent>
           <w:r>
             <w:rPr>
@@ -5038,11 +4963,28 @@
     </w:p>
     <w:p>
       <w:pPr>
+        <w:spacing w:line="259" w:lineRule="auto"/>
+        <w:jc w:val="left"/>
+        <w:rPr>
+          <w:rFonts w:eastAsiaTheme="minorEastAsia" w:cs="Times New Roman"/>
+          <w:b/>
+          <w:sz w:val="36"/>
+          <w:szCs w:val="28"/>
+          <w:lang w:eastAsia="zh-CN"/>
+        </w:rPr>
+      </w:pPr>
+      <w:bookmarkStart w:id="15" w:name="_Toc462403904"/>
+      <w:r>
+        <w:br w:type="page"/>
+      </w:r>
+    </w:p>
+    <w:p>
+      <w:pPr>
         <w:pStyle w:val="Heading1"/>
       </w:pPr>
-      <w:bookmarkStart w:id="15" w:name="_Toc462403904"/>
-      <w:bookmarkStart w:id="16" w:name="_Toc462412484"/>
-      <w:r>
+      <w:bookmarkStart w:id="16" w:name="_Toc462416974"/>
+      <w:r>
+        <w:lastRenderedPageBreak/>
         <w:t>Глава 3.</w:t>
       </w:r>
       <w:bookmarkEnd w:id="15"/>
@@ -5097,7 +5039,7 @@
         </w:numPr>
       </w:pPr>
       <w:bookmarkStart w:id="18" w:name="_Toc462403906"/>
-      <w:bookmarkStart w:id="19" w:name="_Toc462412485"/>
+      <w:bookmarkStart w:id="19" w:name="_Toc462416975"/>
       <w:r>
         <w:t>Основни п</w:t>
       </w:r>
@@ -5130,11 +5072,7 @@
         </w:numPr>
       </w:pPr>
       <w:r>
-        <w:t>Автентикация на идентичността на потребител – Всички потребители трябва да могат да бъдат идентифицирани, за да могат другите потребители да са информирани за източника на всяка част от информацията за общини. Най-</w:t>
-      </w:r>
-      <w:r>
-        <w:lastRenderedPageBreak/>
-        <w:t xml:space="preserve">лесният начин за идентификация е потвърдената принадлежност към </w:t>
+        <w:t xml:space="preserve">Автентикация на идентичността на потребител – Всички потребители трябва да могат да бъдат идентифицирани, за да могат другите потребители да са информирани за източника на всяка част от информацията за общини. Най-лесният начин за идентификация е потвърдената принадлежност към </w:t>
       </w:r>
       <w:r>
         <w:t xml:space="preserve">голяма </w:t>
@@ -5182,7 +5120,11 @@
         <w:t xml:space="preserve">post) </w:t>
       </w:r>
       <w:r>
-        <w:t>трябва е в колона, по която таблицата може да се сортира в нарастващ или намаляващ ред. Текстови атрибути като имена трябва да се сортират лексикографски, а числовите, като брой население, трябва да се наредят по големина. За допълнително удобство при посочването на името на всеки атрибут трябва да се показва плаващ надпис с описание на значението на атрибута</w:t>
+        <w:t xml:space="preserve">трябва е в колона, по която таблицата може да се сортира в нарастващ или намаляващ ред. Текстови атрибути като имена трябва да се сортират лексикографски, а числовите, като брой население, трябва да се наредят по големина. За допълнително удобство </w:t>
+      </w:r>
+      <w:r>
+        <w:lastRenderedPageBreak/>
+        <w:t>при посочването на името на всеки атрибут трябва да се показва плаващ надпис с описание на значението на атрибута</w:t>
       </w:r>
       <w:r>
         <w:t>.</w:t>
@@ -5213,7 +5155,6 @@
           <w:id w:val="-1626381974"/>
           <w:citation/>
         </w:sdtPr>
-        <w:sdtEndPr/>
         <w:sdtContent>
           <w:r>
             <w:fldChar w:fldCharType="begin"/>
@@ -5268,7 +5209,6 @@
           <w:id w:val="538254195"/>
           <w:citation/>
         </w:sdtPr>
-        <w:sdtEndPr/>
         <w:sdtContent>
           <w:r>
             <w:rPr>
@@ -5342,554 +5282,11 @@
     </w:p>
     <w:p>
       <w:pPr>
-        <w:pStyle w:val="Heading3"/>
-        <w:rPr>
-          <w:lang w:val="en-US"/>
-        </w:rPr>
-      </w:pPr>
-    </w:p>
-    <w:p/>
-    <w:p>
-      <w:pPr>
-        <w:pStyle w:val="ListParagraph"/>
-        <w:numPr>
-          <w:ilvl w:val="0"/>
-          <w:numId w:val="5"/>
-        </w:numPr>
-        <w:rPr>
-          <w:highlight w:val="yellow"/>
-        </w:rPr>
-      </w:pPr>
-      <w:r>
-        <w:rPr>
-          <w:highlight w:val="green"/>
-        </w:rPr>
-        <w:t>Municipality column  - first in the grid view home page</w:t>
-      </w:r>
-      <w:r>
-        <w:rPr>
-          <w:highlight w:val="green"/>
-          <w:lang w:val="en-US"/>
-        </w:rPr>
-        <w:t xml:space="preserve"> – </w:t>
-      </w:r>
-      <w:r>
-        <w:rPr>
-          <w:highlight w:val="yellow"/>
-        </w:rPr>
-        <w:t>On the municipality page</w:t>
-      </w:r>
-    </w:p>
-    <w:p>
-      <w:pPr>
-        <w:pStyle w:val="ListParagraph"/>
-        <w:numPr>
-          <w:ilvl w:val="0"/>
-          <w:numId w:val="5"/>
-        </w:numPr>
-        <w:rPr>
-          <w:lang w:val="en-US"/>
-        </w:rPr>
-      </w:pPr>
-      <w:r>
-        <w:rPr>
-          <w:highlight w:val="green"/>
-        </w:rPr>
-        <w:lastRenderedPageBreak/>
-        <w:t>Edit button to be hidden</w:t>
-      </w:r>
-      <w:r>
-        <w:rPr>
-          <w:lang w:val="en-US"/>
-        </w:rPr>
-        <w:t xml:space="preserve"> – </w:t>
-      </w:r>
-      <w:r>
-        <w:rPr>
-          <w:highlight w:val="yellow"/>
-        </w:rPr>
-        <w:t>Only on Page load</w:t>
-      </w:r>
-      <w:r>
-        <w:rPr>
-          <w:lang w:val="en-US"/>
-        </w:rPr>
-        <w:tab/>
-      </w:r>
-    </w:p>
-    <w:p>
-      <w:pPr>
-        <w:pStyle w:val="ListParagraph"/>
-        <w:numPr>
-          <w:ilvl w:val="0"/>
-          <w:numId w:val="5"/>
-        </w:numPr>
-        <w:rPr>
-          <w:highlight w:val="green"/>
-        </w:rPr>
-      </w:pPr>
-      <w:r>
-        <w:rPr>
-          <w:highlight w:val="green"/>
-        </w:rPr>
-        <w:t xml:space="preserve">Details for the user to be added – name, email, </w:t>
-      </w:r>
-      <w:r>
-        <w:rPr>
-          <w:highlight w:val="yellow"/>
-        </w:rPr>
-        <w:t>phone number</w:t>
-      </w:r>
-    </w:p>
-    <w:p>
-      <w:pPr>
-        <w:pStyle w:val="ListParagraph"/>
-        <w:numPr>
-          <w:ilvl w:val="0"/>
-          <w:numId w:val="5"/>
-        </w:numPr>
-        <w:rPr>
-          <w:highlight w:val="red"/>
-        </w:rPr>
-      </w:pPr>
-      <w:r>
-        <w:rPr>
-          <w:highlight w:val="green"/>
-        </w:rPr>
-        <w:t>Email verification</w:t>
-      </w:r>
-      <w:r>
-        <w:rPr>
-          <w:lang w:val="en-US"/>
-        </w:rPr>
-        <w:t xml:space="preserve">, </w:t>
-      </w:r>
-      <w:r>
-        <w:rPr>
-          <w:highlight w:val="red"/>
-        </w:rPr>
-        <w:t>send email to user with filled in data</w:t>
-      </w:r>
-    </w:p>
-    <w:p>
-      <w:pPr>
-        <w:pStyle w:val="ListParagraph"/>
-        <w:numPr>
-          <w:ilvl w:val="0"/>
-          <w:numId w:val="5"/>
-        </w:numPr>
-        <w:rPr>
-          <w:highlight w:val="green"/>
-        </w:rPr>
-      </w:pPr>
-      <w:r>
-        <w:rPr>
-          <w:highlight w:val="green"/>
-        </w:rPr>
-        <w:t>Column sorting</w:t>
-      </w:r>
-    </w:p>
-    <w:p>
-      <w:pPr>
-        <w:pStyle w:val="ListParagraph"/>
-        <w:numPr>
-          <w:ilvl w:val="0"/>
-          <w:numId w:val="5"/>
-        </w:numPr>
-        <w:rPr>
-          <w:highlight w:val="red"/>
-        </w:rPr>
-      </w:pPr>
-      <w:r>
-        <w:rPr>
-          <w:highlight w:val="red"/>
-        </w:rPr>
-        <w:t>Changing columns functionality – user can reorder the columns so it is more comfortable to see the data</w:t>
-      </w:r>
-      <w:r>
-        <w:rPr>
-          <w:highlight w:val="red"/>
-          <w:lang w:val="en-US"/>
-        </w:rPr>
-        <w:t xml:space="preserve"> – nice to have it</w:t>
-      </w:r>
-    </w:p>
-    <w:p>
-      <w:pPr>
-        <w:pStyle w:val="ListParagraph"/>
-        <w:numPr>
-          <w:ilvl w:val="0"/>
-          <w:numId w:val="5"/>
-        </w:numPr>
-        <w:rPr>
-          <w:lang w:val="en-US"/>
-        </w:rPr>
-      </w:pPr>
-      <w:r>
-        <w:rPr>
-          <w:lang w:val="en-US"/>
-        </w:rPr>
-        <w:t>Optional: Information for all countries and their municipalities</w:t>
-      </w:r>
-    </w:p>
-    <w:p>
-      <w:pPr>
-        <w:pStyle w:val="ListParagraph"/>
-        <w:numPr>
-          <w:ilvl w:val="0"/>
-          <w:numId w:val="5"/>
-        </w:numPr>
-        <w:rPr>
-          <w:highlight w:val="green"/>
-        </w:rPr>
-      </w:pPr>
-      <w:r>
-        <w:rPr>
-          <w:highlight w:val="green"/>
-        </w:rPr>
-        <w:t>Database requirement: easy addition of columns</w:t>
-      </w:r>
-    </w:p>
-    <w:p>
-      <w:pPr>
-        <w:pStyle w:val="ListParagraph"/>
-        <w:numPr>
-          <w:ilvl w:val="0"/>
-          <w:numId w:val="5"/>
-        </w:numPr>
-        <w:rPr>
-          <w:highlight w:val="green"/>
-        </w:rPr>
-      </w:pPr>
-      <w:r>
-        <w:rPr>
-          <w:highlight w:val="green"/>
-        </w:rPr>
-        <w:t>Tooltips with explanations for the fill in form(on user insert)</w:t>
-      </w:r>
-    </w:p>
-    <w:p>
-      <w:pPr>
-        <w:pStyle w:val="ListParagraph"/>
-        <w:numPr>
-          <w:ilvl w:val="0"/>
-          <w:numId w:val="5"/>
-        </w:numPr>
-        <w:rPr>
-          <w:lang w:val="en-US"/>
-        </w:rPr>
-      </w:pPr>
-      <w:r>
-        <w:rPr>
-          <w:highlight w:val="green"/>
-        </w:rPr>
-        <w:t>Validations: emails, hyperlinks…</w:t>
-      </w:r>
-    </w:p>
-    <w:p>
-      <w:pPr>
-        <w:pStyle w:val="ListParagraph"/>
-        <w:numPr>
-          <w:ilvl w:val="0"/>
-          <w:numId w:val="5"/>
-        </w:numPr>
-      </w:pPr>
-      <w:r>
-        <w:t xml:space="preserve">New DB table: group information on years: date of inserting data in the application. </w:t>
-      </w:r>
-    </w:p>
-    <w:p>
-      <w:pPr>
-        <w:pStyle w:val="ListParagraph"/>
-        <w:numPr>
-          <w:ilvl w:val="0"/>
-          <w:numId w:val="5"/>
-        </w:numPr>
-      </w:pPr>
-      <w:r>
-        <w:t>Abandoned sites: not active for a long time : display such sites</w:t>
-      </w:r>
-    </w:p>
-    <w:p>
-      <w:pPr>
-        <w:pStyle w:val="ListParagraph"/>
-        <w:numPr>
-          <w:ilvl w:val="0"/>
-          <w:numId w:val="5"/>
-        </w:numPr>
-        <w:rPr>
-          <w:highlight w:val="green"/>
-        </w:rPr>
-      </w:pPr>
-      <w:r>
-        <w:rPr>
-          <w:highlight w:val="green"/>
-        </w:rPr>
-        <w:t>Generate information in excel file(open data)</w:t>
-      </w:r>
-    </w:p>
-    <w:p>
-      <w:pPr>
-        <w:pStyle w:val="ListParagraph"/>
-        <w:numPr>
-          <w:ilvl w:val="0"/>
-          <w:numId w:val="5"/>
-        </w:numPr>
-        <w:rPr>
-          <w:highlight w:val="green"/>
-        </w:rPr>
-      </w:pPr>
-      <w:r>
-        <w:rPr>
-          <w:highlight w:val="green"/>
-        </w:rPr>
-        <w:t>Import to your site functionality</w:t>
-      </w:r>
-    </w:p>
-    <w:p>
-      <w:pPr>
-        <w:pStyle w:val="ListParagraph"/>
-        <w:numPr>
-          <w:ilvl w:val="0"/>
-          <w:numId w:val="5"/>
-        </w:numPr>
-        <w:rPr>
-          <w:lang w:val="en-US"/>
-        </w:rPr>
-      </w:pPr>
-      <w:r>
-        <w:rPr>
-          <w:lang w:val="en-US"/>
-        </w:rPr>
-        <w:t>Charts- the same as in the excel spreadsheet</w:t>
-      </w:r>
-    </w:p>
-    <w:p>
-      <w:pPr>
-        <w:pStyle w:val="ListParagraph"/>
-        <w:numPr>
-          <w:ilvl w:val="0"/>
-          <w:numId w:val="5"/>
-        </w:numPr>
-        <w:rPr>
-          <w:highlight w:val="green"/>
-        </w:rPr>
-      </w:pPr>
-      <w:r>
-        <w:rPr>
-          <w:highlight w:val="green"/>
-        </w:rPr>
-        <w:t>Change date column with calendar control</w:t>
-      </w:r>
-    </w:p>
-    <w:p>
-      <w:pPr>
-        <w:pStyle w:val="ListParagraph"/>
-        <w:numPr>
-          <w:ilvl w:val="0"/>
-          <w:numId w:val="5"/>
-        </w:numPr>
-        <w:rPr>
-          <w:lang w:val="en-US"/>
-        </w:rPr>
-      </w:pPr>
-      <w:r>
-        <w:rPr>
-          <w:lang w:val="en-US"/>
-        </w:rPr>
-        <w:t>Encoding in the excel file</w:t>
-      </w:r>
-    </w:p>
-    <w:p>
-      <w:pPr>
-        <w:pStyle w:val="ListParagraph"/>
-        <w:numPr>
-          <w:ilvl w:val="0"/>
-          <w:numId w:val="5"/>
-        </w:numPr>
-        <w:rPr>
-          <w:highlight w:val="green"/>
-        </w:rPr>
-      </w:pPr>
-      <w:r>
-        <w:rPr>
-          <w:highlight w:val="green"/>
-        </w:rPr>
-        <w:t>Admin functionality ( DB changes)</w:t>
-      </w:r>
-    </w:p>
-    <w:p>
-      <w:pPr>
-        <w:pStyle w:val="ListParagraph"/>
-        <w:numPr>
-          <w:ilvl w:val="0"/>
-          <w:numId w:val="5"/>
-        </w:numPr>
-        <w:rPr>
-          <w:lang w:val="en-US"/>
-        </w:rPr>
-      </w:pPr>
-      <w:r>
-        <w:rPr>
-          <w:lang w:val="en-US"/>
-        </w:rPr>
-        <w:t>Scroll back – edit information</w:t>
-      </w:r>
-    </w:p>
-    <w:p>
-      <w:pPr>
-        <w:pStyle w:val="ListParagraph"/>
-        <w:numPr>
-          <w:ilvl w:val="0"/>
-          <w:numId w:val="5"/>
-        </w:numPr>
-        <w:rPr>
-          <w:lang w:val="en-US"/>
-        </w:rPr>
-      </w:pPr>
-      <w:r>
-        <w:rPr>
-          <w:lang w:val="en-US"/>
-        </w:rPr>
-        <w:t xml:space="preserve">DB Model </w:t>
-      </w:r>
-    </w:p>
-    <w:p>
-      <w:pPr>
-        <w:pStyle w:val="ListParagraph"/>
-        <w:numPr>
-          <w:ilvl w:val="0"/>
-          <w:numId w:val="5"/>
-        </w:numPr>
-        <w:rPr>
-          <w:lang w:val="en-US"/>
-        </w:rPr>
-      </w:pPr>
-      <w:r>
-        <w:rPr>
-          <w:lang w:val="en-US"/>
-        </w:rPr>
-        <w:t>Solution Architecture + text in English</w:t>
-      </w:r>
-    </w:p>
-    <w:p>
-      <w:pPr>
-        <w:pStyle w:val="ListParagraph"/>
-        <w:numPr>
-          <w:ilvl w:val="0"/>
-          <w:numId w:val="5"/>
-        </w:numPr>
-        <w:rPr>
-          <w:lang w:val="en-US"/>
-        </w:rPr>
-      </w:pPr>
-      <w:r>
-        <w:rPr>
-          <w:lang w:val="en-US"/>
-        </w:rPr>
-        <w:t>Description of functionality(more details for solution) in English</w:t>
-      </w:r>
-    </w:p>
-    <w:p>
-      <w:pPr>
-        <w:pStyle w:val="ListParagraph"/>
-        <w:numPr>
-          <w:ilvl w:val="0"/>
-          <w:numId w:val="5"/>
-        </w:numPr>
-        <w:rPr>
-          <w:lang w:val="en-US"/>
-        </w:rPr>
-      </w:pPr>
-      <w:r>
-        <w:rPr>
-          <w:lang w:val="en-US"/>
-        </w:rPr>
-        <w:t>User manual</w:t>
-      </w:r>
-    </w:p>
-    <w:p>
-      <w:pPr>
-        <w:pStyle w:val="ListParagraph"/>
-        <w:numPr>
-          <w:ilvl w:val="0"/>
-          <w:numId w:val="5"/>
-        </w:numPr>
-        <w:rPr>
-          <w:lang w:val="en-US"/>
-        </w:rPr>
-      </w:pPr>
-      <w:r>
-        <w:rPr>
-          <w:lang w:val="en-US"/>
-        </w:rPr>
-        <w:t>Columns in the datagrid to be displayed with user friendly names not the ones form the DB(Nice to have)</w:t>
-      </w:r>
-    </w:p>
-    <w:p>
-      <w:pPr>
-        <w:pStyle w:val="ListParagraph"/>
-        <w:numPr>
-          <w:ilvl w:val="0"/>
-          <w:numId w:val="5"/>
-        </w:numPr>
-        <w:rPr>
-          <w:lang w:val="en-US"/>
-        </w:rPr>
-      </w:pPr>
-      <w:r>
-        <w:rPr>
-          <w:lang w:val="en-US"/>
-        </w:rPr>
-        <w:t>Automated</w:t>
-      </w:r>
-      <w:r>
-        <w:rPr>
-          <w:lang w:val="en-US"/>
-        </w:rPr>
-        <w:t xml:space="preserve"> import of data for further improvements</w:t>
-      </w:r>
-    </w:p>
-    <w:p>
-      <w:pPr>
-        <w:pStyle w:val="ListParagraph"/>
-        <w:numPr>
-          <w:ilvl w:val="0"/>
-          <w:numId w:val="5"/>
-        </w:numPr>
-        <w:rPr>
-          <w:lang w:val="en-US"/>
-        </w:rPr>
-      </w:pPr>
-      <w:r>
-        <w:rPr>
-          <w:lang w:val="en-US"/>
-        </w:rPr>
-        <w:t>Query to DB views (another import option – open data)</w:t>
-      </w:r>
-    </w:p>
-    <w:p>
-      <w:pPr>
-        <w:pStyle w:val="ListParagraph"/>
-        <w:rPr>
-          <w:lang w:val="en-US"/>
-        </w:rPr>
-      </w:pPr>
-      <w:r>
-        <w:rPr>
-          <w:lang w:val="en-US"/>
-        </w:rPr>
-        <w:t>Line at the bottom of the page for the license of the data(open data)</w:t>
-      </w:r>
-    </w:p>
-    <w:p>
-      <w:pPr>
         <w:pStyle w:val="Heading2"/>
       </w:pPr>
       <w:bookmarkStart w:id="20" w:name="_Toc462403911"/>
-      <w:bookmarkStart w:id="21" w:name="_Toc462412486"/>
-      <w:r>
-        <w:lastRenderedPageBreak/>
+      <w:bookmarkStart w:id="21" w:name="_Toc462416976"/>
+      <w:r>
         <w:t>Н</w:t>
       </w:r>
       <w:r>
@@ -5918,7 +5315,6 @@
           <w:id w:val="-1954557329"/>
           <w:citation/>
         </w:sdtPr>
-        <w:sdtEndPr/>
         <w:sdtContent>
           <w:r>
             <w:fldChar w:fldCharType="begin"/>
@@ -5987,6 +5383,7 @@
         </w:numPr>
       </w:pPr>
       <w:r>
+        <w:lastRenderedPageBreak/>
         <w:t xml:space="preserve">Възможност за бързо откриване и </w:t>
       </w:r>
       <w:r>
@@ -6043,152 +5440,80 @@
     </w:p>
     <w:p>
       <w:pPr>
-        <w:pStyle w:val="Heading3"/>
+        <w:pStyle w:val="ListParagraph"/>
+        <w:numPr>
+          <w:ilvl w:val="0"/>
+          <w:numId w:val="16"/>
+        </w:numPr>
+      </w:pPr>
+      <w:r>
+        <w:t>Достъпност от различни устройства – Съвременните потребители използват разнообразие от устройства и уеб браузъри</w:t>
+      </w:r>
+      <w:r>
         <w:rPr>
           <w:lang w:val="en-US"/>
         </w:rPr>
-      </w:pPr>
-      <w:bookmarkStart w:id="22" w:name="_Toc462412487"/>
+        <w:t xml:space="preserve"> </w:t>
+      </w:r>
+      <w:r>
+        <w:t>(</w:t>
+      </w:r>
       <w:r>
         <w:rPr>
           <w:lang w:val="en-US"/>
         </w:rPr>
-        <w:t>Automated regression tests</w:t>
-      </w:r>
-      <w:bookmarkEnd w:id="20"/>
-      <w:bookmarkEnd w:id="22"/>
-    </w:p>
-    <w:p>
-      <w:pPr>
+        <w:fldChar w:fldCharType="begin"/>
+      </w:r>
+      <w:r>
         <w:rPr>
           <w:lang w:val="en-US"/>
         </w:rPr>
-      </w:pPr>
+        <w:instrText xml:space="preserve"> REF _Ref462416831 \h </w:instrText>
+      </w:r>
       <w:r>
         <w:rPr>
           <w:lang w:val="en-US"/>
         </w:rPr>
-        <w:t>To enable future maintenance of the application, it is essential to allow developers to make changes in one part of the application with reduced risk of making regression in another part. To achieve that the application is shipped with a suite automated unit and integration tests.</w:t>
-      </w:r>
-    </w:p>
-    <w:p>
-      <w:pPr>
-        <w:pStyle w:val="Heading2"/>
-      </w:pPr>
-      <w:bookmarkStart w:id="23" w:name="_Toc462412488"/>
-      <w:r>
-        <w:lastRenderedPageBreak/>
-        <w:t>Процеси в развитието на системата</w:t>
-      </w:r>
-      <w:bookmarkEnd w:id="23"/>
-    </w:p>
-    <w:p>
-      <w:pPr>
-        <w:rPr>
-          <w:lang w:eastAsia="zh-CN"/>
-        </w:rPr>
-      </w:pPr>
-      <w:bookmarkStart w:id="24" w:name="_Toc462403913"/>
-      <w:r>
-        <w:rPr>
-          <w:lang w:eastAsia="zh-CN"/>
-        </w:rPr>
-        <w:t>За да остане системата полезна тя трябва да може да се развива</w:t>
-      </w:r>
-      <w:r>
-        <w:rPr>
-          <w:lang w:val="en-US" w:eastAsia="zh-CN"/>
-        </w:rPr>
-        <w:t xml:space="preserve">. </w:t>
-      </w:r>
-      <w:r>
-        <w:rPr>
-          <w:lang w:eastAsia="zh-CN"/>
-        </w:rPr>
-        <w:t>Развитието е в две отношения – подобряване на интерфейса между потребителите и системата и разширяване на концептуалният модел, който системата поддържа. Нуждата от развитие налага специален вид не-</w:t>
-      </w:r>
-      <w:r>
-        <w:rPr>
-          <w:lang w:eastAsia="zh-CN"/>
-        </w:rPr>
-        <w:t>функционални</w:t>
-      </w:r>
-      <w:bookmarkStart w:id="25" w:name="_GoBack"/>
-      <w:bookmarkEnd w:id="25"/>
-      <w:r>
-        <w:rPr>
-          <w:lang w:eastAsia="zh-CN"/>
-        </w:rPr>
-        <w:t xml:space="preserve"> изисквания.</w:t>
-      </w:r>
-    </w:p>
-    <w:p>
-      <w:pPr>
-        <w:rPr>
-          <w:lang w:eastAsia="zh-CN"/>
-        </w:rPr>
-      </w:pPr>
-      <w:r>
-        <w:rPr>
-          <w:lang w:eastAsia="zh-CN"/>
-        </w:rPr>
-        <w:t xml:space="preserve">При разширяване на концептуалният модел се правят промени на схемата на базата от данни на системата, основно под формата на </w:t>
-      </w:r>
-      <w:r>
-        <w:rPr>
-          <w:lang w:eastAsia="zh-CN"/>
-        </w:rPr>
-        <w:t>добавяне</w:t>
-      </w:r>
-      <w:r>
-        <w:rPr>
-          <w:lang w:eastAsia="zh-CN"/>
-        </w:rPr>
-        <w:t xml:space="preserve"> на колони. Важно изискване е това добавяне да е лесно – само с промяна в графичния административен интерфейс на базата данни и синхронизация на автоматично-генериран </w:t>
-      </w:r>
-      <w:r>
-        <w:rPr>
-          <w:lang w:eastAsia="zh-CN"/>
-        </w:rPr>
-        <w:t>програмен</w:t>
-      </w:r>
-      <w:r>
-        <w:rPr>
-          <w:lang w:eastAsia="zh-CN"/>
-        </w:rPr>
-        <w:t xml:space="preserve"> код да може едновременно да се добави колона и да се покаже в уеб системата на крайния потребител.</w:t>
-      </w:r>
-    </w:p>
-    <w:p>
-      <w:pPr>
-        <w:rPr>
-          <w:lang w:eastAsia="zh-CN"/>
-        </w:rPr>
-      </w:pPr>
-    </w:p>
-    <w:p>
-      <w:pPr>
-        <w:pStyle w:val="Heading1"/>
-      </w:pPr>
-      <w:bookmarkStart w:id="26" w:name="_Toc462412489"/>
-      <w:r>
-        <w:lastRenderedPageBreak/>
-        <w:t>Architecture</w:t>
-      </w:r>
-      <w:bookmarkEnd w:id="24"/>
-      <w:bookmarkEnd w:id="26"/>
-    </w:p>
-    <w:p>
+      </w:r>
+      <w:r>
+        <w:rPr>
+          <w:lang w:val="en-US"/>
+        </w:rPr>
+        <w:fldChar w:fldCharType="separate"/>
+      </w:r>
+      <w:r>
+        <w:t xml:space="preserve">Фигура </w:t>
+      </w:r>
+      <w:r>
+        <w:rPr>
+          <w:noProof/>
+        </w:rPr>
+        <w:t>1</w:t>
+      </w:r>
+      <w:r>
+        <w:rPr>
+          <w:lang w:val="en-US"/>
+        </w:rPr>
+        <w:fldChar w:fldCharType="end"/>
+      </w:r>
+      <w:r>
+        <w:t>). Потребителският интерфейс трябва да е съвместим със всички тях, за да бъде групата от потенциални потребители на системата максимално голяма.</w:t>
+      </w:r>
+    </w:p>
+    <w:p>
+      <w:pPr>
+        <w:keepNext/>
+      </w:pPr>
       <w:r>
         <w:rPr>
           <w:noProof/>
           <w:lang w:val="en-US"/>
         </w:rPr>
         <w:drawing>
-          <wp:inline distT="0" distB="0" distL="0" distR="0" wp14:anchorId="469AAF8F" wp14:editId="374DD671">
-            <wp:extent cx="5943600" cy="4558030"/>
+          <wp:inline distT="0" distB="0" distL="0" distR="0" wp14:anchorId="17AFA085" wp14:editId="10D54197">
+            <wp:extent cx="6429233" cy="4152900"/>
             <wp:effectExtent l="0" t="0" r="0" b="0"/>
-            <wp:docPr id="5" name="Picture 5"/>
+            <wp:docPr id="1" name="Picture 1"/>
             <wp:cNvGraphicFramePr>
               <a:graphicFrameLocks xmlns:a="http://schemas.openxmlformats.org/drawingml/2006/main" noChangeAspect="1"/>
             </wp:cNvGraphicFramePr>
@@ -6196,7 +5521,7 @@
               <a:graphicData uri="http://schemas.openxmlformats.org/drawingml/2006/picture">
                 <pic:pic xmlns:pic="http://schemas.openxmlformats.org/drawingml/2006/picture">
                   <pic:nvPicPr>
-                    <pic:cNvPr id="5" name="Architecture.JPG"/>
+                    <pic:cNvPr id="1" name="StatCounter-browser-ww-monthly-201508-201608-bar.png"/>
                     <pic:cNvPicPr/>
                   </pic:nvPicPr>
                   <pic:blipFill>
@@ -6214,7 +5539,7 @@
                   <pic:spPr>
                     <a:xfrm>
                       <a:off x="0" y="0"/>
-                      <a:ext cx="5943600" cy="4558030"/>
+                      <a:ext cx="6434209" cy="4156114"/>
                     </a:xfrm>
                     <a:prstGeom prst="rect">
                       <a:avLst/>
@@ -6228,6 +5553,332 @@
       </w:r>
     </w:p>
     <w:p>
+      <w:pPr>
+        <w:pStyle w:val="Caption"/>
+      </w:pPr>
+      <w:bookmarkStart w:id="22" w:name="_Ref462416821"/>
+      <w:bookmarkStart w:id="23" w:name="_Ref462416831"/>
+      <w:r>
+        <w:t xml:space="preserve">Фигура </w:t>
+      </w:r>
+      <w:r>
+        <w:fldChar w:fldCharType="begin"/>
+      </w:r>
+      <w:r>
+        <w:instrText xml:space="preserve"> SEQ Фигура \* ARABIC </w:instrText>
+      </w:r>
+      <w:r>
+        <w:fldChar w:fldCharType="separate"/>
+      </w:r>
+      <w:r>
+        <w:rPr>
+          <w:noProof/>
+        </w:rPr>
+        <w:t>1</w:t>
+      </w:r>
+      <w:r>
+        <w:fldChar w:fldCharType="end"/>
+      </w:r>
+      <w:bookmarkEnd w:id="23"/>
+      <w:r>
+        <w:t>: Разпределение на броя посещения от различни уеб браузъру и устройства е света (</w:t>
+      </w:r>
+      <w:r>
+        <w:rPr>
+          <w:lang w:val="en-US"/>
+        </w:rPr>
+        <w:t xml:space="preserve">StatCounter, </w:t>
+      </w:r>
+      <w:r>
+        <w:t>Август 2016)</w:t>
+      </w:r>
+      <w:r>
+        <w:rPr>
+          <w:lang w:val="en-US"/>
+        </w:rPr>
+        <w:t>:</w:t>
+      </w:r>
+      <w:bookmarkEnd w:id="22"/>
+    </w:p>
+    <w:p>
+      <w:pPr>
+        <w:pStyle w:val="Heading2"/>
+      </w:pPr>
+      <w:bookmarkStart w:id="24" w:name="_Toc462416977"/>
+      <w:bookmarkEnd w:id="20"/>
+      <w:r>
+        <w:lastRenderedPageBreak/>
+        <w:t>Процеси в развитието на системата</w:t>
+      </w:r>
+      <w:bookmarkEnd w:id="24"/>
+    </w:p>
+    <w:p>
+      <w:pPr>
+        <w:rPr>
+          <w:lang w:eastAsia="zh-CN"/>
+        </w:rPr>
+      </w:pPr>
+      <w:bookmarkStart w:id="25" w:name="_Toc462403913"/>
+      <w:r>
+        <w:rPr>
+          <w:lang w:eastAsia="zh-CN"/>
+        </w:rPr>
+        <w:t>За да остане системата полезна тя трябва да може да се развива</w:t>
+      </w:r>
+      <w:r>
+        <w:rPr>
+          <w:lang w:val="en-US" w:eastAsia="zh-CN"/>
+        </w:rPr>
+        <w:t xml:space="preserve">. </w:t>
+      </w:r>
+      <w:r>
+        <w:rPr>
+          <w:lang w:eastAsia="zh-CN"/>
+        </w:rPr>
+        <w:t>Развитието е в две отношения – подобряване на интерфейса между потребителите и системата и разширяване на концептуалният модел, който системата поддържа. Нуждата от развитие налага специален вид не-</w:t>
+      </w:r>
+      <w:r>
+        <w:rPr>
+          <w:lang w:eastAsia="zh-CN"/>
+        </w:rPr>
+        <w:t>функционални</w:t>
+      </w:r>
+      <w:r>
+        <w:rPr>
+          <w:lang w:eastAsia="zh-CN"/>
+        </w:rPr>
+        <w:t xml:space="preserve"> изисквания.</w:t>
+      </w:r>
+    </w:p>
+    <w:p>
+      <w:pPr>
+        <w:rPr>
+          <w:lang w:eastAsia="zh-CN"/>
+        </w:rPr>
+      </w:pPr>
+      <w:r>
+        <w:rPr>
+          <w:lang w:eastAsia="zh-CN"/>
+        </w:rPr>
+        <w:t xml:space="preserve">При разширяване на концептуалният модел се правят промени на схемата на базата от данни на системата, основно под формата на </w:t>
+      </w:r>
+      <w:r>
+        <w:rPr>
+          <w:lang w:eastAsia="zh-CN"/>
+        </w:rPr>
+        <w:t>добавяне</w:t>
+      </w:r>
+      <w:r>
+        <w:rPr>
+          <w:lang w:eastAsia="zh-CN"/>
+        </w:rPr>
+        <w:t xml:space="preserve"> на колони. Важно изискване е това добавяне да е лесно – само с промяна в графичния административен интерфейс на базата данни и синхронизация на автоматично-генериран </w:t>
+      </w:r>
+      <w:r>
+        <w:rPr>
+          <w:lang w:eastAsia="zh-CN"/>
+        </w:rPr>
+        <w:t>програмен</w:t>
+      </w:r>
+      <w:r>
+        <w:rPr>
+          <w:lang w:eastAsia="zh-CN"/>
+        </w:rPr>
+        <w:t xml:space="preserve"> код да може едновременно да се добави колона и да се покаже в уеб системата на крайния потребител.</w:t>
+      </w:r>
+    </w:p>
+    <w:p>
+      <w:pPr>
+        <w:rPr>
+          <w:lang w:eastAsia="zh-CN"/>
+        </w:rPr>
+      </w:pPr>
+      <w:r>
+        <w:rPr>
+          <w:lang w:eastAsia="zh-CN"/>
+        </w:rPr>
+        <w:t>От друга страна, разширяването на приложението в посока на по-удобно ползване се постига чрез промяна на програмния код. При тези промени има възможност от грешки – регресии в други части на системата. За да намали вероятността от такива проблеми, но като се запази възможността от подобрения, има изискване да се добавят автоматични тестове. За да се изпълняват лесно и да се разработват паралелно със системата, те трябва да са на същия програмен език и платформа</w:t>
+      </w:r>
+      <w:r>
+        <w:rPr>
+          <w:lang w:eastAsia="zh-CN"/>
+        </w:rPr>
+        <w:t>. Тестовете не трябва да изискват връзка с външни системи, да завършват бързо и да дават недвусмислен резултат.</w:t>
+      </w:r>
+    </w:p>
+    <w:p>
+      <w:pPr>
+        <w:rPr>
+          <w:lang w:eastAsia="zh-CN"/>
+        </w:rPr>
+      </w:pPr>
+      <w:r>
+        <w:rPr>
+          <w:lang w:eastAsia="zh-CN"/>
+        </w:rPr>
+        <w:t>Автоматичните тестове се делят на два вида – тестове на отделни компоненти (</w:t>
+      </w:r>
+      <w:r>
+        <w:rPr>
+          <w:lang w:val="en-US" w:eastAsia="zh-CN"/>
+        </w:rPr>
+        <w:t xml:space="preserve">unit tests) </w:t>
+      </w:r>
+      <w:r>
+        <w:rPr>
+          <w:lang w:eastAsia="zh-CN"/>
+        </w:rPr>
+        <w:t>и тестове на интеграцията между компоненти (</w:t>
+      </w:r>
+      <w:r>
+        <w:rPr>
+          <w:lang w:val="en-US" w:eastAsia="zh-CN"/>
+        </w:rPr>
+        <w:t xml:space="preserve">integration tests). </w:t>
+      </w:r>
+      <w:r>
+        <w:rPr>
+          <w:lang w:eastAsia="zh-CN"/>
+        </w:rPr>
+        <w:t>Комбинация от двата вида тестове е нужна, за да може негативен резултат от тестовете да показва точното място, където е възникнала регресия.</w:t>
+      </w:r>
+    </w:p>
+    <w:p>
+      <w:pPr>
+        <w:rPr>
+          <w:lang w:eastAsia="zh-CN"/>
+        </w:rPr>
+      </w:pPr>
+    </w:p>
+    <w:p>
+      <w:pPr>
+        <w:spacing w:line="259" w:lineRule="auto"/>
+        <w:jc w:val="left"/>
+        <w:rPr>
+          <w:rFonts w:eastAsiaTheme="minorEastAsia" w:cs="Times New Roman"/>
+          <w:b/>
+          <w:sz w:val="36"/>
+          <w:szCs w:val="28"/>
+          <w:lang w:eastAsia="zh-CN"/>
+        </w:rPr>
+      </w:pPr>
+      <w:r>
+        <w:br w:type="page"/>
+      </w:r>
+    </w:p>
+    <w:bookmarkEnd w:id="25"/>
+    <w:p>
+      <w:pPr>
+        <w:pStyle w:val="Heading1"/>
+      </w:pPr>
+      <w:r>
+        <w:lastRenderedPageBreak/>
+        <w:t>Глава 5. Проектиране на системата</w:t>
+      </w:r>
+    </w:p>
+    <w:p>
+      <w:pPr>
+        <w:pStyle w:val="Heading2"/>
+        <w:numPr>
+          <w:ilvl w:val="0"/>
+          <w:numId w:val="17"/>
+        </w:numPr>
+      </w:pPr>
+      <w:r>
+        <w:t>Обща архитектура на системата</w:t>
+      </w:r>
+      <w:bookmarkStart w:id="26" w:name="_GoBack"/>
+      <w:bookmarkEnd w:id="26"/>
+    </w:p>
+    <w:p>
+      <w:pPr>
+        <w:keepNext/>
+      </w:pPr>
+      <w:r>
+        <w:rPr>
+          <w:noProof/>
+          <w:lang w:val="en-US"/>
+        </w:rPr>
+        <w:drawing>
+          <wp:inline distT="0" distB="0" distL="0" distR="0" wp14:anchorId="469AAF8F" wp14:editId="0DCACACA">
+            <wp:extent cx="5943600" cy="4248150"/>
+            <wp:effectExtent l="0" t="0" r="0" b="0"/>
+            <wp:docPr id="5" name="Picture 5"/>
+            <wp:cNvGraphicFramePr>
+              <a:graphicFrameLocks xmlns:a="http://schemas.openxmlformats.org/drawingml/2006/main" noChangeAspect="1"/>
+            </wp:cNvGraphicFramePr>
+            <a:graphic xmlns:a="http://schemas.openxmlformats.org/drawingml/2006/main">
+              <a:graphicData uri="http://schemas.openxmlformats.org/drawingml/2006/picture">
+                <pic:pic xmlns:pic="http://schemas.openxmlformats.org/drawingml/2006/picture">
+                  <pic:nvPicPr>
+                    <pic:cNvPr id="5" name="Architecture.JPG"/>
+                    <pic:cNvPicPr/>
+                  </pic:nvPicPr>
+                  <pic:blipFill rotWithShape="1">
+                    <a:blip r:embed="rId10">
+                      <a:extLst>
+                        <a:ext uri="{28A0092B-C50C-407E-A947-70E740481C1C}">
+                          <a14:useLocalDpi xmlns:a14="http://schemas.microsoft.com/office/drawing/2010/main" val="0"/>
+                        </a:ext>
+                      </a:extLst>
+                    </a:blip>
+                    <a:srcRect b="6798"/>
+                    <a:stretch/>
+                  </pic:blipFill>
+                  <pic:spPr bwMode="auto">
+                    <a:xfrm>
+                      <a:off x="0" y="0"/>
+                      <a:ext cx="5943600" cy="4248150"/>
+                    </a:xfrm>
+                    <a:prstGeom prst="rect">
+                      <a:avLst/>
+                    </a:prstGeom>
+                    <a:ln>
+                      <a:noFill/>
+                    </a:ln>
+                    <a:extLst>
+                      <a:ext uri="{53640926-AAD7-44D8-BBD7-CCE9431645EC}">
+                        <a14:shadowObscured xmlns:a14="http://schemas.microsoft.com/office/drawing/2010/main"/>
+                      </a:ext>
+                    </a:extLst>
+                  </pic:spPr>
+                </pic:pic>
+              </a:graphicData>
+            </a:graphic>
+          </wp:inline>
+        </w:drawing>
+      </w:r>
+    </w:p>
+    <w:p>
+      <w:pPr>
+        <w:pStyle w:val="Caption"/>
+      </w:pPr>
+      <w:r>
+        <w:t xml:space="preserve">Фигура </w:t>
+      </w:r>
+      <w:r>
+        <w:fldChar w:fldCharType="begin"/>
+      </w:r>
+      <w:r>
+        <w:instrText xml:space="preserve"> SEQ Фигура \* ARABIC </w:instrText>
+      </w:r>
+      <w:r>
+        <w:fldChar w:fldCharType="separate"/>
+      </w:r>
+      <w:r>
+        <w:rPr>
+          <w:noProof/>
+        </w:rPr>
+        <w:t>2</w:t>
+      </w:r>
+      <w:r>
+        <w:fldChar w:fldCharType="end"/>
+      </w:r>
+      <w:r>
+        <w:t>: Общ дизайн на системата като многослойно приложение</w:t>
+      </w:r>
+    </w:p>
+    <w:p>
       <w:r>
         <w:t>Architecture of our project is based on three layers: Data access layer, Presentation layer and Data layer. Below we will review all of them in more details.</w:t>
       </w:r>
@@ -6237,7 +5888,7 @@
         <w:pStyle w:val="Heading2"/>
       </w:pPr>
       <w:bookmarkStart w:id="27" w:name="_Toc462403914"/>
-      <w:bookmarkStart w:id="28" w:name="_Toc462412490"/>
+      <w:bookmarkStart w:id="28" w:name="_Toc462416979"/>
       <w:r>
         <w:t>Data access layer</w:t>
       </w:r>
@@ -6249,7 +5900,7 @@
         <w:pStyle w:val="Heading3"/>
       </w:pPr>
       <w:bookmarkStart w:id="29" w:name="_Toc462403915"/>
-      <w:bookmarkStart w:id="30" w:name="_Toc462412491"/>
+      <w:bookmarkStart w:id="30" w:name="_Toc462416980"/>
       <w:r>
         <w:t>.NET entity framework</w:t>
       </w:r>
@@ -6269,11 +5920,8 @@
     </w:p>
     <w:p>
       <w:r>
-        <w:t xml:space="preserve">ORM is a tool for storing data from domain objects to relational database like MS SQL Server, in an automated way, without much programming. O/RM includes three main </w:t>
-      </w:r>
-      <w:r>
         <w:lastRenderedPageBreak/>
-        <w:t>parts: Domain class objects, Relational database objects and Mapping information on how domain objects map to relational database objects (tables, views &amp; stored</w:t>
+        <w:t>ORM is a tool for storing data from domain objects to relational database like MS SQL Server, in an automated way, without much programming. O/RM includes three main parts: Domain class objects, Relational database objects and Mapping information on how domain objects map to relational database objects (tables, views &amp; stored</w:t>
       </w:r>
       <w:r>
         <w:t xml:space="preserve"> </w:t>
@@ -6304,7 +5952,7 @@
             <wp:extent cx="4572000" cy="1228725"/>
             <wp:effectExtent l="0" t="0" r="0" b="9525"/>
             <wp:docPr id="3" name="Picture 3" descr="Entity Framework overview">
-              <a:hlinkClick xmlns:a="http://schemas.openxmlformats.org/drawingml/2006/main" r:id="rId10" tgtFrame="&quot;_blank&quot;" tooltip="&quot;entity framework overview&quot;"/>
+              <a:hlinkClick xmlns:a="http://schemas.openxmlformats.org/drawingml/2006/main" r:id="rId11" tgtFrame="&quot;_blank&quot;" tooltip="&quot;entity framework overview&quot;"/>
             </wp:docPr>
             <wp:cNvGraphicFramePr>
               <a:graphicFrameLocks xmlns:a="http://schemas.openxmlformats.org/drawingml/2006/main" noChangeAspect="1"/>
@@ -6314,14 +5962,14 @@
                 <pic:pic xmlns:pic="http://schemas.openxmlformats.org/drawingml/2006/picture">
                   <pic:nvPicPr>
                     <pic:cNvPr id="0" name="Picture 108" descr="Entity Framework overview">
-                      <a:hlinkClick r:id="rId10" tgtFrame="&quot;_blank&quot;" tooltip="&quot;entity framework overview&quot;"/>
+                      <a:hlinkClick r:id="rId11" tgtFrame="&quot;_blank&quot;" tooltip="&quot;entity framework overview&quot;"/>
                     </pic:cNvPr>
                     <pic:cNvPicPr>
                       <a:picLocks noChangeAspect="1" noChangeArrowheads="1"/>
                     </pic:cNvPicPr>
                   </pic:nvPicPr>
                   <pic:blipFill>
-                    <a:blip r:embed="rId11">
+                    <a:blip r:embed="rId12">
                       <a:extLst>
                         <a:ext uri="{28A0092B-C50C-407E-A947-70E740481C1C}">
                           <a14:useLocalDpi xmlns:a14="http://schemas.microsoft.com/office/drawing/2010/main" val="0"/>
@@ -6365,7 +6013,6 @@
           <w:id w:val="-1674946401"/>
           <w:citation/>
         </w:sdtPr>
-        <w:sdtEndPr/>
         <w:sdtContent>
           <w:r>
             <w:fldChar w:fldCharType="begin"/>
@@ -6406,11 +6053,11 @@
     </w:p>
     <w:p>
       <w:r>
-        <w:t xml:space="preserve">The Microsoft ADO.NET Entity Framework is an Object/Relational Mapping (ORM) framework that enables developers to work with relational data as domain-specific objects, eliminating the need for most of the data access plumbing code that developers usually need to write. Using the Entity Framework, developers issue queries using LINQ, then retrieve and manipulate data as strongly typed objects. The Entity Framework's ORM implementation provides services like change tracking, identity resolution, lazy loading, </w:t>
+        <w:t xml:space="preserve">The Microsoft ADO.NET Entity Framework is an Object/Relational Mapping (ORM) framework that enables developers to work with relational data as domain-specific objects, eliminating the need for most of the data access plumbing code that developers usually need to write. Using the Entity Framework, developers issue queries using LINQ, </w:t>
       </w:r>
       <w:r>
         <w:lastRenderedPageBreak/>
-        <w:t xml:space="preserve">and query translation so that developers can focus on their application-specific business logic rather than the data access fundamentals. </w:t>
+        <w:t xml:space="preserve">then retrieve and manipulate data as strongly typed objects. The Entity Framework's ORM implementation provides services like change tracking, identity resolution, lazy loading, and query translation so that developers can focus on their application-specific business logic rather than the data access fundamentals. </w:t>
       </w:r>
     </w:p>
     <w:p>
@@ -6434,12 +6081,13 @@
           <w:noProof/>
           <w:lang w:val="en-US"/>
         </w:rPr>
+        <w:lastRenderedPageBreak/>
         <w:drawing>
           <wp:inline distT="0" distB="0" distL="0" distR="0" wp14:anchorId="53C3AF12" wp14:editId="15201F15">
             <wp:extent cx="4991100" cy="4495800"/>
             <wp:effectExtent l="0" t="0" r="0" b="0"/>
             <wp:docPr id="4" name="Picture 4" descr="Entity Framework overview">
-              <a:hlinkClick xmlns:a="http://schemas.openxmlformats.org/drawingml/2006/main" r:id="rId12" tgtFrame="&quot;_blank&quot;" tooltip="&quot;entity framework overview&quot;"/>
+              <a:hlinkClick xmlns:a="http://schemas.openxmlformats.org/drawingml/2006/main" r:id="rId13" tgtFrame="&quot;_blank&quot;" tooltip="&quot;entity framework overview&quot;"/>
             </wp:docPr>
             <wp:cNvGraphicFramePr>
               <a:graphicFrameLocks xmlns:a="http://schemas.openxmlformats.org/drawingml/2006/main" noChangeAspect="1"/>
@@ -6449,14 +6097,14 @@
                 <pic:pic xmlns:pic="http://schemas.openxmlformats.org/drawingml/2006/picture">
                   <pic:nvPicPr>
                     <pic:cNvPr id="0" name="Picture 107" descr="Entity Framework overview">
-                      <a:hlinkClick r:id="rId12" tgtFrame="&quot;_blank&quot;" tooltip="&quot;entity framework overview&quot;"/>
+                      <a:hlinkClick r:id="rId13" tgtFrame="&quot;_blank&quot;" tooltip="&quot;entity framework overview&quot;"/>
                     </pic:cNvPr>
                     <pic:cNvPicPr>
                       <a:picLocks noChangeAspect="1" noChangeArrowheads="1"/>
                     </pic:cNvPicPr>
                   </pic:nvPicPr>
                   <pic:blipFill>
-                    <a:blip r:embed="rId13">
+                    <a:blip r:embed="rId14">
                       <a:extLst>
                         <a:ext uri="{28A0092B-C50C-407E-A947-70E740481C1C}">
                           <a14:useLocalDpi xmlns:a14="http://schemas.microsoft.com/office/drawing/2010/main" val="0"/>
@@ -6490,7 +6138,6 @@
     </w:p>
     <w:p>
       <w:r>
-        <w:lastRenderedPageBreak/>
         <w:t>As per the above figure, EF creates data access classes for your existing database, so that you can use these classes to interact with the database instead of ADO.Net directly.</w:t>
       </w:r>
     </w:p>
@@ -6508,7 +6155,6 @@
           <w:id w:val="-2024459793"/>
           <w:citation/>
         </w:sdtPr>
-        <w:sdtEndPr/>
         <w:sdtContent>
           <w:r>
             <w:fldChar w:fldCharType="begin"/>
@@ -6542,8 +6188,9 @@
         <w:pStyle w:val="Heading2"/>
       </w:pPr>
       <w:bookmarkStart w:id="31" w:name="_Toc462403916"/>
-      <w:bookmarkStart w:id="32" w:name="_Toc462412492"/>
-      <w:r>
+      <w:bookmarkStart w:id="32" w:name="_Toc462416981"/>
+      <w:r>
+        <w:lastRenderedPageBreak/>
         <w:t>Web services</w:t>
       </w:r>
       <w:bookmarkEnd w:id="31"/>
@@ -6557,7 +6204,7 @@
         <w:tab/>
       </w:r>
       <w:bookmarkStart w:id="33" w:name="_Toc462403917"/>
-      <w:bookmarkStart w:id="34" w:name="_Toc462412493"/>
+      <w:bookmarkStart w:id="34" w:name="_Toc462416982"/>
       <w:r>
         <w:t>.NET web services used for AJAX calls/requests</w:t>
       </w:r>
@@ -6578,7 +6225,6 @@
           <w:id w:val="-2061236208"/>
           <w:citation/>
         </w:sdtPr>
-        <w:sdtEndPr/>
         <w:sdtContent>
           <w:r>
             <w:fldChar w:fldCharType="begin"/>
@@ -6608,7 +6254,7 @@
       <w:r>
         <w:t xml:space="preserve">acebook Login for Apps is a fast and convenient way for people to create accounts and log into your app across multiple platforms. It's available on </w:t>
       </w:r>
-      <w:hyperlink r:id="rId14" w:history="1">
+      <w:hyperlink r:id="rId15" w:history="1">
         <w:r>
           <w:rPr>
             <w:rStyle w:val="Hyperlink"/>
@@ -6619,7 +6265,7 @@
       <w:r>
         <w:t xml:space="preserve">, </w:t>
       </w:r>
-      <w:hyperlink r:id="rId15" w:history="1">
+      <w:hyperlink r:id="rId16" w:history="1">
         <w:r>
           <w:rPr>
             <w:rStyle w:val="Hyperlink"/>
@@ -6630,7 +6276,7 @@
       <w:r>
         <w:t xml:space="preserve">, </w:t>
       </w:r>
-      <w:hyperlink r:id="rId16" w:history="1">
+      <w:hyperlink r:id="rId17" w:history="1">
         <w:r>
           <w:rPr>
             <w:rStyle w:val="Hyperlink"/>
@@ -6641,7 +6287,7 @@
       <w:r>
         <w:t xml:space="preserve">, </w:t>
       </w:r>
-      <w:hyperlink r:id="rId17" w:history="1">
+      <w:hyperlink r:id="rId18" w:history="1">
         <w:r>
           <w:rPr>
             <w:rStyle w:val="Hyperlink"/>
@@ -6652,7 +6298,7 @@
       <w:r>
         <w:t xml:space="preserve">, </w:t>
       </w:r>
-      <w:hyperlink r:id="rId18" w:history="1">
+      <w:hyperlink r:id="rId19" w:history="1">
         <w:r>
           <w:rPr>
             <w:rStyle w:val="Hyperlink"/>
@@ -6663,7 +6309,7 @@
       <w:r>
         <w:t xml:space="preserve"> and </w:t>
       </w:r>
-      <w:hyperlink r:id="rId19" w:history="1">
+      <w:hyperlink r:id="rId20" w:history="1">
         <w:r>
           <w:rPr>
             <w:rStyle w:val="Hyperlink"/>
@@ -6681,7 +6327,6 @@
           <w:noProof/>
           <w:lang w:val="en-US"/>
         </w:rPr>
-        <w:lastRenderedPageBreak/>
         <w:drawing>
           <wp:inline distT="0" distB="0" distL="0" distR="0" wp14:anchorId="5772467B" wp14:editId="5606CC2D">
             <wp:extent cx="6858000" cy="4505325"/>
@@ -6700,7 +6345,7 @@
                     </pic:cNvPicPr>
                   </pic:nvPicPr>
                   <pic:blipFill>
-                    <a:blip r:embed="rId20">
+                    <a:blip r:embed="rId21">
                       <a:extLst>
                         <a:ext uri="{28A0092B-C50C-407E-A947-70E740481C1C}">
                           <a14:useLocalDpi xmlns:a14="http://schemas.microsoft.com/office/drawing/2010/main" val="0"/>
@@ -6755,6 +6400,7 @@
           <w:b/>
           <w:bCs/>
         </w:rPr>
+        <w:lastRenderedPageBreak/>
         <w:t>Account Creation</w:t>
       </w:r>
       <w:r>
@@ -6779,11 +6425,7 @@
       </w:r>
       <w:r>
         <w:br/>
-        <w:t xml:space="preserve">Personalized experiences are more engaging and lead to higher retention. Facebook Login lets you access information which would be complex or arduous </w:t>
-      </w:r>
-      <w:r>
-        <w:lastRenderedPageBreak/>
-        <w:t>to collect via your own registration form, for example: the things a person has liked, their birthday, their hometown or current location, their work history. Even just importing someone's profile picture imported from Facebook gives them a stronger sense of connection with your app.</w:t>
+        <w:t>Personalized experiences are more engaging and lead to higher retention. Facebook Login lets you access information which would be complex or arduous to collect via your own registration form, for example: the things a person has liked, their birthday, their hometown or current location, their work history. Even just importing someone's profile picture imported from Facebook gives them a stronger sense of connection with your app.</w:t>
       </w:r>
     </w:p>
     <w:p>
@@ -6848,9 +6490,13 @@
       </w:r>
       <w:r>
         <w:br/>
-        <w:t xml:space="preserve">Facebook Login is available on the most common mobile and desktop app platforms. People who create accounts with Facebook on one platform can quickly and easily log into your app on another. A person is known by the same User ID everywhere so they can pickup your in-app experience where they left off. Facebook Login is available on </w:t>
-      </w:r>
-      <w:hyperlink r:id="rId21" w:history="1">
+        <w:t xml:space="preserve">Facebook Login is available on the most common mobile and desktop app platforms. People who create accounts with Facebook on one platform can quickly and easily log into your app on another. A person is known by the same User ID everywhere so they can pickup your in-app experience where they left off. </w:t>
+      </w:r>
+      <w:r>
+        <w:lastRenderedPageBreak/>
+        <w:t xml:space="preserve">Facebook Login is available on </w:t>
+      </w:r>
+      <w:hyperlink r:id="rId22" w:history="1">
         <w:r>
           <w:rPr>
             <w:rStyle w:val="Hyperlink"/>
@@ -6861,7 +6507,7 @@
       <w:r>
         <w:t xml:space="preserve">, </w:t>
       </w:r>
-      <w:hyperlink r:id="rId22" w:history="1">
+      <w:hyperlink r:id="rId23" w:history="1">
         <w:r>
           <w:rPr>
             <w:rStyle w:val="Hyperlink"/>
@@ -6872,7 +6518,7 @@
       <w:r>
         <w:t xml:space="preserve">, </w:t>
       </w:r>
-      <w:hyperlink r:id="rId23" w:history="1">
+      <w:hyperlink r:id="rId24" w:history="1">
         <w:r>
           <w:rPr>
             <w:rStyle w:val="Hyperlink"/>
@@ -6883,7 +6529,7 @@
       <w:r>
         <w:t xml:space="preserve">, and </w:t>
       </w:r>
-      <w:hyperlink r:id="rId24" w:history="1">
+      <w:hyperlink r:id="rId25" w:history="1">
         <w:r>
           <w:rPr>
             <w:rStyle w:val="Hyperlink"/>
@@ -6894,7 +6540,7 @@
       <w:r>
         <w:t xml:space="preserve">, for </w:t>
       </w:r>
-      <w:hyperlink r:id="rId25" w:history="1">
+      <w:hyperlink r:id="rId26" w:history="1">
         <w:r>
           <w:rPr>
             <w:rStyle w:val="Hyperlink"/>
@@ -6905,7 +6551,7 @@
       <w:r>
         <w:t xml:space="preserve"> and for </w:t>
       </w:r>
-      <w:hyperlink r:id="rId26" w:history="1">
+      <w:hyperlink r:id="rId27" w:history="1">
         <w:r>
           <w:rPr>
             <w:rStyle w:val="Hyperlink"/>
@@ -6953,7 +6599,7 @@
         <w:br/>
         <w:t xml:space="preserve">Facebook Login supports </w:t>
       </w:r>
-      <w:hyperlink r:id="rId27" w:history="1">
+      <w:hyperlink r:id="rId28" w:history="1">
         <w:r>
           <w:rPr>
             <w:rStyle w:val="Hyperlink"/>
@@ -6962,11 +6608,7 @@
         </w:r>
       </w:hyperlink>
       <w:r>
-        <w:t xml:space="preserve"> which determine which information </w:t>
-      </w:r>
-      <w:r>
-        <w:lastRenderedPageBreak/>
-        <w:t>people share with your app. This means you have precice control over what you request, and what people choose to approve.</w:t>
+        <w:t xml:space="preserve"> which determine which information people share with your app. This means you have precice control over what you request, and what people choose to approve.</w:t>
       </w:r>
     </w:p>
     <w:p>
@@ -7021,9 +6663,10 @@
     </w:p>
     <w:p>
       <w:r>
+        <w:lastRenderedPageBreak/>
         <w:t xml:space="preserve">Our Login Review process is designed to be fast and lightweight. Our review team actually use your app and will provide guidance and feedback to ensure you're meeting our </w:t>
       </w:r>
-      <w:hyperlink r:id="rId28" w:history="1">
+      <w:hyperlink r:id="rId29" w:history="1">
         <w:r>
           <w:rPr>
             <w:rStyle w:val="Hyperlink"/>
@@ -7058,7 +6701,7 @@
           <w:numId w:val="4"/>
         </w:numPr>
       </w:pPr>
-      <w:hyperlink r:id="rId29" w:anchor="reference-public-profile" w:history="1">
+      <w:hyperlink r:id="rId30" w:anchor="reference-public-profile" w:history="1">
         <w:r>
           <w:rPr>
             <w:rStyle w:val="Hyperlink"/>
@@ -7075,7 +6718,7 @@
           <w:numId w:val="4"/>
         </w:numPr>
       </w:pPr>
-      <w:hyperlink r:id="rId30" w:anchor="reference-email" w:history="1">
+      <w:hyperlink r:id="rId31" w:anchor="reference-email" w:history="1">
         <w:r>
           <w:rPr>
             <w:rStyle w:val="Hyperlink"/>
@@ -7092,7 +6735,7 @@
           <w:numId w:val="4"/>
         </w:numPr>
       </w:pPr>
-      <w:hyperlink r:id="rId31" w:anchor="reference-friends" w:history="1">
+      <w:hyperlink r:id="rId32" w:anchor="reference-friends" w:history="1">
         <w:r>
           <w:rPr>
             <w:rStyle w:val="Hyperlink"/>
@@ -7108,7 +6751,7 @@
       <w:r>
         <w:t xml:space="preserve">To ask for any other permission, your app will need to be </w:t>
       </w:r>
-      <w:hyperlink r:id="rId32" w:history="1">
+      <w:hyperlink r:id="rId33" w:history="1">
         <w:r>
           <w:rPr>
             <w:rStyle w:val="Hyperlink"/>
@@ -7122,10 +6765,9 @@
     </w:p>
     <w:p>
       <w:r>
-        <w:lastRenderedPageBreak/>
         <w:t xml:space="preserve">However, to help you develop your Facebook Login experience, anyone listed in the Roles section of your app's dashboard will be able to grant any valid </w:t>
       </w:r>
-      <w:hyperlink r:id="rId33" w:history="1">
+      <w:hyperlink r:id="rId34" w:history="1">
         <w:r>
           <w:rPr>
             <w:rStyle w:val="Hyperlink"/>
@@ -7141,7 +6783,7 @@
       <w:r>
         <w:t xml:space="preserve">Learn more about </w:t>
       </w:r>
-      <w:hyperlink r:id="rId34" w:history="1">
+      <w:hyperlink r:id="rId35" w:history="1">
         <w:r>
           <w:rPr>
             <w:rStyle w:val="Hyperlink"/>
@@ -7157,7 +6799,6 @@
           <w:id w:val="768432995"/>
           <w:citation/>
         </w:sdtPr>
-        <w:sdtEndPr/>
         <w:sdtContent>
           <w:r>
             <w:fldChar w:fldCharType="begin"/>
@@ -7204,7 +6845,11 @@
     </w:p>
     <w:p>
       <w:r>
-        <w:t>The main advantage of a Web service is that its consumers can use the service without knowing about the details of its implementation, such as the hardware platform, programming language, object model, etc. Web service provides a loose coupling between heterogeneous systems with the help of XML messages, provide interoperability.</w:t>
+        <w:t xml:space="preserve">The main advantage of a Web service is that its consumers can use the service without knowing about the details of its implementation, such as the hardware platform, programming language, object model, etc. Web service provides a loose coupling </w:t>
+      </w:r>
+      <w:r>
+        <w:lastRenderedPageBreak/>
+        <w:t>between heterogeneous systems with the help of XML messages, provide interoperability.</w:t>
       </w:r>
       <w:r>
         <w:br/>
@@ -7218,11 +6863,7 @@
       </w:r>
       <w:r>
         <w:br/>
-        <w:t xml:space="preserve">ASP.NET provides a framework that can be used to build Web services easily by focusing on the application logic rather than on the hardware necessary for writing infrastructure </w:t>
-      </w:r>
-      <w:r>
-        <w:lastRenderedPageBreak/>
-        <w:t>code for communication protocol or message transport. Web services created in ASP.NET can use features of the .NET framework such as caching, authentication and state management.</w:t>
+        <w:t>ASP.NET provides a framework that can be used to build Web services easily by focusing on the application logic rather than on the hardware necessary for writing infrastructure code for communication protocol or message transport. Web services created in ASP.NET can use features of the .NET framework such as caching, authentication and state management.</w:t>
       </w:r>
       <w:r>
         <w:br/>
@@ -7236,7 +6877,6 @@
           <w:id w:val="-4126787"/>
           <w:citation/>
         </w:sdtPr>
-        <w:sdtEndPr/>
         <w:sdtContent>
           <w:r>
             <w:fldChar w:fldCharType="begin"/>
@@ -7265,6 +6905,7 @@
           <w:noProof/>
           <w:lang w:val="en-US"/>
         </w:rPr>
+        <w:lastRenderedPageBreak/>
         <w:drawing>
           <wp:inline distT="0" distB="0" distL="0" distR="0" wp14:anchorId="5DD3BEFA" wp14:editId="1F52547D">
             <wp:extent cx="5943600" cy="4462358"/>
@@ -7283,7 +6924,7 @@
                     </pic:cNvPicPr>
                   </pic:nvPicPr>
                   <pic:blipFill>
-                    <a:blip r:embed="rId35">
+                    <a:blip r:embed="rId36">
                       <a:extLst>
                         <a:ext uri="{28A0092B-C50C-407E-A947-70E740481C1C}">
                           <a14:useLocalDpi xmlns:a14="http://schemas.microsoft.com/office/drawing/2010/main" val="0"/>
@@ -7319,7 +6960,6 @@
           <w:id w:val="-549925298"/>
           <w:citation/>
         </w:sdtPr>
-        <w:sdtEndPr/>
         <w:sdtContent>
           <w:r>
             <w:fldChar w:fldCharType="begin"/>
@@ -7349,9 +6989,8 @@
         <w:pStyle w:val="Heading2"/>
       </w:pPr>
       <w:bookmarkStart w:id="35" w:name="_Toc462403918"/>
-      <w:bookmarkStart w:id="36" w:name="_Toc462412494"/>
-      <w:r>
-        <w:lastRenderedPageBreak/>
+      <w:bookmarkStart w:id="36" w:name="_Toc462416983"/>
+      <w:r>
         <w:t>Presentation layer</w:t>
       </w:r>
       <w:bookmarkEnd w:id="35"/>
@@ -7365,7 +7004,7 @@
         <w:tab/>
       </w:r>
       <w:bookmarkStart w:id="37" w:name="_Toc462403919"/>
-      <w:bookmarkStart w:id="38" w:name="_Toc462412495"/>
+      <w:bookmarkStart w:id="38" w:name="_Toc462416984"/>
       <w:r>
         <w:t>ASP.NET</w:t>
       </w:r>
@@ -7382,7 +7021,11 @@
       </w:r>
       <w:r>
         <w:br/>
-        <w:t xml:space="preserve">Mark Anders and Scott Guthrie of Microsoft created the first version of ASP.NET in 1992. It was created to facilitate the development of distributed applications in structured and object-oriented manner by separating the presentation and content and hence write clean code. ASP.NET uses the code-behind model to generate dynamic pages based on Model-View-Controller architecture. </w:t>
+        <w:t xml:space="preserve">Mark Anders and Scott Guthrie of Microsoft created the first version of ASP.NET in 1992. </w:t>
+      </w:r>
+      <w:r>
+        <w:lastRenderedPageBreak/>
+        <w:t xml:space="preserve">It was created to facilitate the development of distributed applications in structured and object-oriented manner by separating the presentation and content and hence write clean code. ASP.NET uses the code-behind model to generate dynamic pages based on Model-View-Controller architecture. </w:t>
       </w:r>
       <w:r>
         <w:br/>
@@ -7425,25 +7068,24 @@
       </w:r>
       <w:r>
         <w:br/>
-        <w:t xml:space="preserve">Web forms are the building blocks of application development in ASP.NET. They provide </w:t>
+        <w:t>Web forms are the building blocks of application development in ASP.NET. They provide lot of flexibility by allowing controls to be used on a page as objects. These controls can handle events such as Load, Click and Change, similar to those in desktop applications. Other than Web forms, ASP.NET can be used to create XML Web services that can allow building modular, distributed web applications, written in any language.These services are interoperable across variety of platforms and devices.</w:t>
+      </w:r>
+      <w:r>
+        <w:br/>
+      </w:r>
+      <w:r>
+        <w:br/>
+        <w:t xml:space="preserve">In addtion, ASP.NET implements state management by sending the information (viewstate) related to state of controls on a web form to the server in a postback request. It provides side-by-side execution applications of multiple denominations allowing them to be installed on the same system with different versions of .NET frameworks. </w:t>
       </w:r>
       <w:r>
         <w:lastRenderedPageBreak/>
-        <w:t>lot of flexibility by allowing controls to be used on a page as objects. These controls can handle events such as Load, Click and Change, similar to those in desktop applications. Other than Web forms, ASP.NET can be used to create XML Web services that can allow building modular, distributed web applications, written in any language.These services are interoperable across variety of platforms and devices.</w:t>
-      </w:r>
-      <w:r>
-        <w:br/>
-      </w:r>
-      <w:r>
-        <w:br/>
-        <w:t>In addtion, ASP.NET implements state management by sending the information (viewstate) related to state of controls on a web form to the server in a postback request. It provides side-by-side execution applications of multiple denominations allowing them to be installed on the same system with different versions of .NET frameworks. Furthermore, it uses XML support for data storage, configuration and manipulation. However, when it comes to securing its applications, ASP.NET uses the code access security and role based security features of .NET framework and inherent methods of IIS for authenticating user credentials.</w:t>
+        <w:t>Furthermore, it uses XML support for data storage, configuration and manipulation. However, when it comes to securing its applications, ASP.NET uses the code access security and role based security features of .NET framework and inherent methods of IIS for authenticating user credentials.</w:t>
       </w:r>
       <w:sdt>
         <w:sdtPr>
           <w:id w:val="1867244679"/>
           <w:citation/>
         </w:sdtPr>
-        <w:sdtEndPr/>
         <w:sdtContent>
           <w:r>
             <w:fldChar w:fldCharType="begin"/>
@@ -7475,7 +7117,7 @@
         <w:tab/>
       </w:r>
       <w:bookmarkStart w:id="39" w:name="_Toc462403920"/>
-      <w:bookmarkStart w:id="40" w:name="_Toc462412496"/>
+      <w:bookmarkStart w:id="40" w:name="_Toc462416985"/>
       <w:r>
         <w:t>ASP.NET Dynamic Data</w:t>
       </w:r>
@@ -7487,7 +7129,7 @@
         <w:pStyle w:val="Heading2"/>
       </w:pPr>
       <w:bookmarkStart w:id="41" w:name="_Toc462403921"/>
-      <w:bookmarkStart w:id="42" w:name="_Toc462412497"/>
+      <w:bookmarkStart w:id="42" w:name="_Toc462416986"/>
       <w:r>
         <w:t>Data Layer</w:t>
       </w:r>
@@ -7499,7 +7141,7 @@
         <w:pStyle w:val="Heading3"/>
       </w:pPr>
       <w:bookmarkStart w:id="43" w:name="_Toc462403922"/>
-      <w:bookmarkStart w:id="44" w:name="_Toc462412498"/>
+      <w:bookmarkStart w:id="44" w:name="_Toc462416987"/>
       <w:r>
         <w:t>Server – MS SQL server</w:t>
       </w:r>
@@ -7511,7 +7153,7 @@
         <w:pStyle w:val="Heading3"/>
       </w:pPr>
       <w:bookmarkStart w:id="45" w:name="_Toc462403923"/>
-      <w:bookmarkStart w:id="46" w:name="_Toc462412499"/>
+      <w:bookmarkStart w:id="46" w:name="_Toc462416988"/>
       <w:r>
         <w:t>Schema – normalized DB with synthetic keys</w:t>
       </w:r>
@@ -7523,7 +7165,7 @@
         <w:pStyle w:val="Heading3"/>
       </w:pPr>
       <w:bookmarkStart w:id="47" w:name="_Toc462403924"/>
-      <w:bookmarkStart w:id="48" w:name="_Toc462412500"/>
+      <w:bookmarkStart w:id="48" w:name="_Toc462416989"/>
       <w:r>
         <w:t>Objects and their relations</w:t>
       </w:r>
@@ -7598,7 +7240,7 @@
               <w:pPr>
                 <w:pStyle w:val="Heading1"/>
               </w:pPr>
-              <w:bookmarkStart w:id="50" w:name="_Toc462412501"/>
+              <w:bookmarkStart w:id="50" w:name="_Toc462416990"/>
               <w:r>
                 <w:t>References</w:t>
               </w:r>
@@ -9834,6 +9476,12 @@
   </w:num>
   <w:num w:numId="16">
     <w:abstractNumId w:val="12"/>
+  </w:num>
+  <w:num w:numId="17">
+    <w:abstractNumId w:val="2"/>
+    <w:lvlOverride w:ilvl="0">
+      <w:startOverride w:val="1"/>
+    </w:lvlOverride>
   </w:num>
 </w:numbering>
 </file>
@@ -10617,6 +10265,25 @@
       <w:bCs/>
     </w:rPr>
   </w:style>
+  <w:style w:type="paragraph" w:styleId="Caption">
+    <w:name w:val="caption"/>
+    <w:basedOn w:val="Normal"/>
+    <w:next w:val="Normal"/>
+    <w:uiPriority w:val="35"/>
+    <w:unhideWhenUsed/>
+    <w:qFormat/>
+    <w:rsid w:val="002A7958"/>
+    <w:pPr>
+      <w:spacing w:after="200" w:line="240" w:lineRule="auto"/>
+    </w:pPr>
+    <w:rPr>
+      <w:i/>
+      <w:iCs/>
+      <w:color w:val="44546A" w:themeColor="text2"/>
+      <w:sz w:val="18"/>
+      <w:szCs w:val="18"/>
+    </w:rPr>
+  </w:style>
 </w:styles>
 </file>
 
@@ -11327,7 +10994,7 @@
 </file>
 
 <file path=customXml/itemProps2.xml><?xml version="1.0" encoding="utf-8"?>
-<ds:datastoreItem xmlns:ds="http://schemas.openxmlformats.org/officeDocument/2006/customXml" ds:itemID="{7872F5E1-572D-4443-9A6B-6D7880F08119}">
+<ds:datastoreItem xmlns:ds="http://schemas.openxmlformats.org/officeDocument/2006/customXml" ds:itemID="{1C05D0B1-E10C-4C40-B06C-DC2675312C6F}">
   <ds:schemaRefs>
     <ds:schemaRef ds:uri="http://schemas.openxmlformats.org/officeDocument/2006/bibliography"/>
   </ds:schemaRefs>

</xml_diff>

<commit_message>
almost done with facebook
</commit_message>
<xml_diff>
--- a/MunicipalityPresenceInFacebook.bg.docx
+++ b/MunicipalityPresenceInFacebook.bg.docx
@@ -10,7 +10,6 @@
           <w:docPartUnique/>
         </w:docPartObj>
       </w:sdtPr>
-      <w:sdtEndPr/>
       <w:sdtContent>
         <w:p>
           <w:r>
@@ -359,7 +358,6 @@
                                   <w:dataBinding w:prefixMappings="xmlns:ns0='http://purl.org/dc/elements/1.1/' xmlns:ns1='http://schemas.openxmlformats.org/package/2006/metadata/core-properties' " w:xpath="/ns1:coreProperties[1]/ns0:creator[1]" w:storeItemID="{6C3C8BC8-F283-45AE-878A-BAB7291924A1}"/>
                                   <w:text/>
                                 </w:sdtPr>
-                                <w:sdtEndPr/>
                                 <w:sdtContent>
                                   <w:p>
                                     <w:pPr>
@@ -405,7 +403,6 @@
                                     <w:dataBinding w:prefixMappings="xmlns:ns0='http://schemas.microsoft.com/office/2006/coverPageProps' " w:xpath="/ns0:CoverPageProperties[1]/ns0:CompanyEmail[1]" w:storeItemID="{55AF091B-3C7A-41E3-B477-F2FDAA23CFDA}"/>
                                     <w:text/>
                                   </w:sdtPr>
-                                  <w:sdtEndPr/>
                                   <w:sdtContent>
                                     <w:r>
                                       <w:rPr>
@@ -460,7 +457,6 @@
                             <w:dataBinding w:prefixMappings="xmlns:ns0='http://purl.org/dc/elements/1.1/' xmlns:ns1='http://schemas.openxmlformats.org/package/2006/metadata/core-properties' " w:xpath="/ns1:coreProperties[1]/ns0:creator[1]" w:storeItemID="{6C3C8BC8-F283-45AE-878A-BAB7291924A1}"/>
                             <w:text/>
                           </w:sdtPr>
-                          <w:sdtEndPr/>
                           <w:sdtContent>
                             <w:p>
                               <w:pPr>
@@ -506,7 +502,6 @@
                               <w:dataBinding w:prefixMappings="xmlns:ns0='http://schemas.microsoft.com/office/2006/coverPageProps' " w:xpath="/ns0:CoverPageProperties[1]/ns0:CompanyEmail[1]" w:storeItemID="{55AF091B-3C7A-41E3-B477-F2FDAA23CFDA}"/>
                               <w:text/>
                             </w:sdtPr>
-                            <w:sdtEndPr/>
                             <w:sdtContent>
                               <w:r>
                                 <w:rPr>
@@ -605,7 +600,6 @@
                                   <w:dataBinding w:prefixMappings="xmlns:ns0='http://schemas.microsoft.com/office/2006/coverPageProps' " w:xpath="/ns0:CoverPageProperties[1]/ns0:Abstract[1]" w:storeItemID="{55AF091B-3C7A-41E3-B477-F2FDAA23CFDA}"/>
                                   <w:text w:multiLine="1"/>
                                 </w:sdtPr>
-                                <w:sdtEndPr/>
                                 <w:sdtContent>
                                   <w:p>
                                     <w:pPr>
@@ -667,7 +661,6 @@
                             <w:dataBinding w:prefixMappings="xmlns:ns0='http://schemas.microsoft.com/office/2006/coverPageProps' " w:xpath="/ns0:CoverPageProperties[1]/ns0:Abstract[1]" w:storeItemID="{55AF091B-3C7A-41E3-B477-F2FDAA23CFDA}"/>
                             <w:text w:multiLine="1"/>
                           </w:sdtPr>
-                          <w:sdtEndPr/>
                           <w:sdtContent>
                             <w:p>
                               <w:pPr>
@@ -771,7 +764,6 @@
                                     <w:dataBinding w:prefixMappings="xmlns:ns0='http://purl.org/dc/elements/1.1/' xmlns:ns1='http://schemas.openxmlformats.org/package/2006/metadata/core-properties' " w:xpath="/ns1:coreProperties[1]/ns0:title[1]" w:storeItemID="{6C3C8BC8-F283-45AE-878A-BAB7291924A1}"/>
                                     <w:text w:multiLine="1"/>
                                   </w:sdtPr>
-                                  <w:sdtEndPr/>
                                   <w:sdtContent>
                                     <w:r>
                                       <w:t>Анализ на общинското присъствие във Facebook</w:t>
@@ -788,7 +780,6 @@
                                   <w:dataBinding w:prefixMappings="xmlns:ns0='http://purl.org/dc/elements/1.1/' xmlns:ns1='http://schemas.openxmlformats.org/package/2006/metadata/core-properties' " w:xpath="/ns1:coreProperties[1]/ns0:subject[1]" w:storeItemID="{6C3C8BC8-F283-45AE-878A-BAB7291924A1}"/>
                                   <w:text/>
                                 </w:sdtPr>
-                                <w:sdtEndPr/>
                                 <w:sdtContent>
                                   <w:p>
                                     <w:pPr>
@@ -836,7 +827,6 @@
                               <w:dataBinding w:prefixMappings="xmlns:ns0='http://purl.org/dc/elements/1.1/' xmlns:ns1='http://schemas.openxmlformats.org/package/2006/metadata/core-properties' " w:xpath="/ns1:coreProperties[1]/ns0:title[1]" w:storeItemID="{6C3C8BC8-F283-45AE-878A-BAB7291924A1}"/>
                               <w:text w:multiLine="1"/>
                             </w:sdtPr>
-                            <w:sdtEndPr/>
                             <w:sdtContent>
                               <w:r>
                                 <w:t>Анализ на общинското присъствие във Facebook</w:t>
@@ -853,7 +843,6 @@
                             <w:dataBinding w:prefixMappings="xmlns:ns0='http://purl.org/dc/elements/1.1/' xmlns:ns1='http://schemas.openxmlformats.org/package/2006/metadata/core-properties' " w:xpath="/ns1:coreProperties[1]/ns0:subject[1]" w:storeItemID="{6C3C8BC8-F283-45AE-878A-BAB7291924A1}"/>
                             <w:text/>
                           </w:sdtPr>
-                          <w:sdtEndPr/>
                           <w:sdtContent>
                             <w:p>
                               <w:pPr>
@@ -3155,7 +3144,6 @@
           <w:id w:val="1306889565"/>
           <w:citation/>
         </w:sdtPr>
-        <w:sdtEndPr/>
         <w:sdtContent>
           <w:r>
             <w:fldChar w:fldCharType="begin"/>
@@ -3199,7 +3187,6 @@
           <w:id w:val="1438637539"/>
           <w:citation/>
         </w:sdtPr>
-        <w:sdtEndPr/>
         <w:sdtContent>
           <w:r>
             <w:fldChar w:fldCharType="begin"/>
@@ -3249,7 +3236,6 @@
           <w:id w:val="655030971"/>
           <w:citation/>
         </w:sdtPr>
-        <w:sdtEndPr/>
         <w:sdtContent>
           <w:r>
             <w:fldChar w:fldCharType="begin"/>
@@ -3311,7 +3297,6 @@
           <w:id w:val="286316064"/>
           <w:citation/>
         </w:sdtPr>
-        <w:sdtEndPr/>
         <w:sdtContent>
           <w:r>
             <w:fldChar w:fldCharType="begin"/>
@@ -3361,7 +3346,6 @@
           <w:id w:val="-419646160"/>
           <w:citation/>
         </w:sdtPr>
-        <w:sdtEndPr/>
         <w:sdtContent>
           <w:r>
             <w:fldChar w:fldCharType="begin"/>
@@ -3442,7 +3426,6 @@
           <w:id w:val="2053270152"/>
           <w:citation/>
         </w:sdtPr>
-        <w:sdtEndPr/>
         <w:sdtContent>
           <w:r>
             <w:fldChar w:fldCharType="begin"/>
@@ -3583,7 +3566,6 @@
           <w:id w:val="614337849"/>
           <w:citation/>
         </w:sdtPr>
-        <w:sdtEndPr/>
         <w:sdtContent>
           <w:r>
             <w:fldChar w:fldCharType="begin"/>
@@ -4069,7 +4051,6 @@
           <w:id w:val="262580982"/>
           <w:citation/>
         </w:sdtPr>
-        <w:sdtEndPr/>
         <w:sdtContent>
           <w:r>
             <w:rPr>
@@ -4199,7 +4180,6 @@
           <w:id w:val="1205369281"/>
           <w:citation/>
         </w:sdtPr>
-        <w:sdtEndPr/>
         <w:sdtContent>
           <w:r>
             <w:rPr>
@@ -4285,7 +4265,6 @@
           <w:id w:val="1464079865"/>
           <w:citation/>
         </w:sdtPr>
-        <w:sdtEndPr/>
         <w:sdtContent>
           <w:r>
             <w:rPr>
@@ -4364,7 +4343,6 @@
           <w:id w:val="-2079589009"/>
           <w:citation/>
         </w:sdtPr>
-        <w:sdtEndPr/>
         <w:sdtContent>
           <w:r>
             <w:rPr>
@@ -4737,7 +4715,6 @@
           <w:id w:val="1813360765"/>
           <w:citation/>
         </w:sdtPr>
-        <w:sdtEndPr/>
         <w:sdtContent>
           <w:r>
             <w:rPr>
@@ -5115,7 +5092,6 @@
           <w:id w:val="1167587756"/>
           <w:citation/>
         </w:sdtPr>
-        <w:sdtEndPr/>
         <w:sdtContent>
           <w:r>
             <w:rPr>
@@ -5499,7 +5475,6 @@
           <w:id w:val="-1626381974"/>
           <w:citation/>
         </w:sdtPr>
-        <w:sdtEndPr/>
         <w:sdtContent>
           <w:r>
             <w:fldChar w:fldCharType="begin"/>
@@ -5554,7 +5529,6 @@
           <w:id w:val="538254195"/>
           <w:citation/>
         </w:sdtPr>
-        <w:sdtEndPr/>
         <w:sdtContent>
           <w:r>
             <w:rPr>
@@ -5663,7 +5637,6 @@
           <w:id w:val="-1954557329"/>
           <w:citation/>
         </w:sdtPr>
-        <w:sdtEndPr/>
         <w:sdtContent>
           <w:r>
             <w:fldChar w:fldCharType="begin"/>
@@ -6264,7 +6237,6 @@
           <w:id w:val="245540836"/>
           <w:citation/>
         </w:sdtPr>
-        <w:sdtEndPr/>
         <w:sdtContent>
           <w:r>
             <w:fldChar w:fldCharType="begin"/>
@@ -6533,10 +6505,10 @@
             <v:path o:extrusionok="f" gradientshapeok="t" o:connecttype="rect"/>
             <o:lock v:ext="edit" aspectratio="t"/>
           </v:shapetype>
-          <v:shape id="_x0000_i1025" type="#_x0000_t75" style="width:561.8pt;height:315.05pt" o:ole="">
+          <v:shape id="_x0000_i1025" type="#_x0000_t75" style="width:561.75pt;height:315pt" o:ole="">
             <v:imagedata r:id="rId11" o:title=""/>
           </v:shape>
-          <o:OLEObject Type="Embed" ProgID="PowerPoint.Show.12" ShapeID="_x0000_i1025" DrawAspect="Content" ObjectID="_1536237967" r:id="rId12"/>
+          <o:OLEObject Type="Embed" ProgID="PowerPoint.Show.12" ShapeID="_x0000_i1025" DrawAspect="Content" ObjectID="_1536239867" r:id="rId12"/>
         </w:object>
       </w:r>
     </w:p>
@@ -6940,13 +6912,7 @@
     </w:p>
     <w:p>
       <w:r>
-        <w:t>Има множество о</w:t>
-      </w:r>
-      <w:r>
-        <w:t>бектно-релационен адаптер</w:t>
-      </w:r>
-      <w:r>
-        <w:t>и</w:t>
+        <w:t>Има множество обектно-релационен адаптери</w:t>
       </w:r>
       <w:r>
         <w:t xml:space="preserve"> </w:t>
@@ -7034,13 +7000,7 @@
         <w:t xml:space="preserve"> </w:t>
       </w:r>
       <w:r>
-        <w:t xml:space="preserve">Освен стандартната функционалност за </w:t>
-      </w:r>
-      <w:r>
-        <w:t>обектно-релационен адаптер</w:t>
-      </w:r>
-      <w:r>
-        <w:t xml:space="preserve">, </w:t>
+        <w:t xml:space="preserve">Освен стандартната функционалност за обектно-релационен адаптер, </w:t>
       </w:r>
       <w:r>
         <w:rPr>
@@ -7257,13 +7217,7 @@
         <w:t xml:space="preserve">Microsoft SQL Server Management Studio </w:t>
       </w:r>
       <w:r>
-        <w:t xml:space="preserve">при създаването на база данни със схема съвместима </w:t>
-      </w:r>
-      <w:r>
-        <w:t xml:space="preserve"> </w:t>
-      </w:r>
-      <w:r>
-        <w:t>със съществуващите данни от избраните предишни разработки в областта.</w:t>
+        <w:t>при създаването на база данни със схема съвместима  със съществуващите данни от избраните предишни разработки в областта.</w:t>
       </w:r>
     </w:p>
     <w:p/>
@@ -7390,10 +7344,7 @@
     </w:p>
     <w:p>
       <w:r>
-        <w:t>Според изискванията към решението, в</w:t>
-      </w:r>
-      <w:r>
-        <w:t xml:space="preserve">сички потребители трябва да могат да бъдат идентифицирани, за да могат другите потребители да са информирани за източника на всяка част от информацията за общини. Най-лесният начин за идентификация е потвърдената принадлежност към голяма социална мрежа като </w:t>
+        <w:t xml:space="preserve">Според изискванията към решението, всички потребители трябва да могат да бъдат идентифицирани, за да могат другите потребители да са информирани за източника на всяка част от информацията за общини. Най-лесният начин за идентификация е потвърдената принадлежност към голяма социална мрежа като </w:t>
       </w:r>
       <w:r>
         <w:rPr>
@@ -7735,7 +7686,7 @@
         <w:pStyle w:val="ListParagraph"/>
         <w:numPr>
           <w:ilvl w:val="0"/>
-          <w:numId w:val="2"/>
+          <w:numId w:val="3"/>
         </w:numPr>
       </w:pPr>
       <w:r>
@@ -7761,52 +7712,10 @@
         <w:t xml:space="preserve">на уеб сайта да станат автори на нова информация за социално присъствие на общини. </w:t>
       </w:r>
       <w:r>
-        <w:t>This simple and convenient experience leads to higher conversion. Once someone has created an account on one platform, they can log into your app - often with a single click - on all your other platforms. A validated email address means you're able to reach that person to re-engage them at a later date.</w:t>
-      </w:r>
-    </w:p>
-    <w:p>
-      <w:pPr>
-        <w:pStyle w:val="ListParagraph"/>
-        <w:numPr>
-          <w:ilvl w:val="0"/>
-          <w:numId w:val="2"/>
-        </w:numPr>
-      </w:pPr>
-      <w:r>
-        <w:rPr>
-          <w:b/>
-          <w:bCs/>
-        </w:rPr>
-        <w:t>Personalization</w:t>
-      </w:r>
-      <w:r>
-        <w:br/>
-        <w:t>Personalized experiences are more engaging and lead to higher retention. Facebook Login lets you access information which would be complex or arduous to collect via your own registration form, for example: the things a person has liked, their birthday, their hometown or current location, their work history. Even just importing someone's profile picture imported from Facebook gives them a stronger sense of connection with your app.</w:t>
-      </w:r>
-    </w:p>
-    <w:p>
-      <w:pPr>
-        <w:pStyle w:val="ListParagraph"/>
-        <w:numPr>
-          <w:ilvl w:val="0"/>
-          <w:numId w:val="2"/>
-        </w:numPr>
-      </w:pPr>
-      <w:r>
-        <w:rPr>
-          <w:b/>
-          <w:bCs/>
-        </w:rPr>
-        <w:t>Social</w:t>
-      </w:r>
-      <w:r>
-        <w:br/>
-        <w:t>Many highly retentive apps let people connect with their friends in order to enable shared in-app experiences. Facebook Login lets you know which of your app's users are also friends on Facebook so you can build value by connecting people together.</w:t>
-      </w:r>
-    </w:p>
-    <w:p>
-      <w:r>
-        <w:t>Features</w:t>
+        <w:t>В бъдещето развитие на системата, това ще позволи да се използва един и същ механизъм за автентикация на множество клиентски приложения с достъп до информацията за социално присъствие</w:t>
+      </w:r>
+      <w:r>
+        <w:t xml:space="preserve">. </w:t>
       </w:r>
     </w:p>
     <w:p>
@@ -7822,11 +7731,43 @@
           <w:b/>
           <w:bCs/>
         </w:rPr>
-        <w:t>Real Identity</w:t>
-      </w:r>
-      <w:r>
-        <w:br/>
-        <w:t>When people choose to log in with Facebook, they can share their real identity through their public profile. Public Profile includes a person's real name, a profile picture, their gender and their locale. Apps based on real identity often have less spam and foster higher quality conversations.</w:t>
+        <w:t>Проверена идентичност с реално име на потребителя</w:t>
+      </w:r>
+      <w:r>
+        <w:t xml:space="preserve"> – Когато посетителите изберат автентикация с </w:t>
+      </w:r>
+      <w:r>
+        <w:rPr>
+          <w:lang w:val="en-US"/>
+        </w:rPr>
+        <w:t xml:space="preserve">Facebook Login, </w:t>
+      </w:r>
+      <w:r>
+        <w:t>те могат да споделят своята реална самоличност от техният профил.</w:t>
+      </w:r>
+      <w:r>
+        <w:t xml:space="preserve"> </w:t>
+      </w:r>
+      <w:r>
+        <w:t xml:space="preserve">Публичният има профил включва тяхното истинско име, снимка и местоживеене. Тази информация, в бъдеще, ще позволи да има по-малко грешна или </w:t>
+      </w:r>
+      <w:r>
+        <w:rPr>
+          <w:lang w:val="en-US"/>
+        </w:rPr>
+        <w:t xml:space="preserve">“spam” </w:t>
+      </w:r>
+      <w:r>
+        <w:t xml:space="preserve">информацията в системата и ще повиши доверието на другите </w:t>
+      </w:r>
+      <w:r>
+        <w:t>потребителите в данните.</w:t>
+      </w:r>
+      <w:r>
+        <w:t xml:space="preserve"> </w:t>
+      </w:r>
+      <w:r>
+        <w:t>Накрая, валидираният адрес на електронна поща на потребител, който става достъпен за системата, след автентикация дава възможност за обратна връзка с потребителя и по-близка интеракция с общността от ползватели на системата.</w:t>
       </w:r>
     </w:p>
     <w:p>
@@ -7842,76 +7783,40 @@
           <w:b/>
           <w:bCs/>
         </w:rPr>
-        <w:lastRenderedPageBreak/>
-        <w:t>Cross Platform Login</w:t>
-      </w:r>
-      <w:r>
-        <w:br/>
-        <w:t xml:space="preserve">Facebook Login is available on the most common mobile and desktop app platforms. People who create accounts with Facebook on one platform can quickly and easily log into your app on another. A person is known by the same User ID everywhere so they can pickup your in-app experience where they left off. Facebook Login is available on </w:t>
-      </w:r>
-      <w:hyperlink r:id="rId23" w:history="1">
-        <w:r>
-          <w:rPr>
-            <w:rStyle w:val="Hyperlink"/>
-          </w:rPr>
-          <w:t>iOS</w:t>
-        </w:r>
-      </w:hyperlink>
-      <w:r>
-        <w:t xml:space="preserve">, </w:t>
-      </w:r>
-      <w:hyperlink r:id="rId24" w:history="1">
-        <w:r>
-          <w:rPr>
-            <w:rStyle w:val="Hyperlink"/>
-          </w:rPr>
-          <w:t>Android</w:t>
-        </w:r>
-      </w:hyperlink>
-      <w:r>
-        <w:t xml:space="preserve">, </w:t>
-      </w:r>
-      <w:hyperlink r:id="rId25" w:history="1">
-        <w:r>
-          <w:rPr>
-            <w:rStyle w:val="Hyperlink"/>
-          </w:rPr>
-          <w:t>Web</w:t>
-        </w:r>
-      </w:hyperlink>
-      <w:r>
-        <w:t xml:space="preserve">, and </w:t>
-      </w:r>
-      <w:hyperlink r:id="rId26" w:history="1">
-        <w:r>
-          <w:rPr>
-            <w:rStyle w:val="Hyperlink"/>
-          </w:rPr>
-          <w:t>Windows Phone</w:t>
-        </w:r>
-      </w:hyperlink>
-      <w:r>
-        <w:t xml:space="preserve">, for </w:t>
-      </w:r>
-      <w:hyperlink r:id="rId27" w:history="1">
-        <w:r>
-          <w:rPr>
-            <w:rStyle w:val="Hyperlink"/>
-          </w:rPr>
-          <w:t>desktop apps</w:t>
-        </w:r>
-      </w:hyperlink>
-      <w:r>
-        <w:t xml:space="preserve"> and for </w:t>
-      </w:r>
-      <w:hyperlink r:id="rId28" w:history="1">
-        <w:r>
-          <w:rPr>
-            <w:rStyle w:val="Hyperlink"/>
-          </w:rPr>
-          <w:t>devices such as Smart TVs and internet-of-things objects</w:t>
-        </w:r>
-      </w:hyperlink>
+        <w:t xml:space="preserve">Съвместна работа с други начини на автентикация - </w:t>
+      </w:r>
+      <w:bookmarkStart w:id="54" w:name="_GoBack"/>
+      <w:r>
+        <w:rPr>
+          <w:lang w:val="en-US"/>
+        </w:rPr>
+        <w:t>Facebook Login</w:t>
+      </w:r>
+      <w:r>
+        <w:t xml:space="preserve"> </w:t>
+      </w:r>
+      <w:bookmarkEnd w:id="54"/>
+      <w:r>
+        <w:t xml:space="preserve">може да се използва заедно с други подходи като автентикация от други социални мрежи или обикновени акаунти с потвърждение по електронна поща или </w:t>
+      </w:r>
+      <w:r>
+        <w:rPr>
+          <w:lang w:val="en-US"/>
+        </w:rPr>
+        <w:t>SMS.</w:t>
+      </w:r>
+      <w:r>
+        <w:t xml:space="preserve"> </w:t>
+      </w:r>
+      <w:r>
+        <w:t>В бъдеще, това ще позволи онлайн присъствието на общините в различни социални мрежи да бъде анализирано</w:t>
+      </w:r>
+      <w:r>
+        <w:t>.</w:t>
+      </w:r>
+      <w:r>
+        <w:t xml:space="preserve"> Електронната поща на потребителя ще се използва за да определи кой метод на автентикация е бил предпочетен от него.</w:t>
+      </w:r>
     </w:p>
     <w:p>
       <w:pPr>
@@ -7926,33 +7831,23 @@
           <w:b/>
           <w:bCs/>
         </w:rPr>
-        <w:t>Works Alongside Your Existing Account System</w:t>
+        <w:t>People Have Control over What They Share</w:t>
       </w:r>
       <w:r>
         <w:br/>
-        <w:t>Facebook Login complements your existing account system. Give people the option to log in with Facebook alongside email, SMS or other social login choices. Where an email address you get from Facebook Login matches one already in your system, you can log that person into their existing account without additional passwords.</w:t>
-      </w:r>
-    </w:p>
-    <w:p>
-      <w:pPr>
-        <w:pStyle w:val="ListParagraph"/>
-        <w:numPr>
-          <w:ilvl w:val="0"/>
-          <w:numId w:val="3"/>
-        </w:numPr>
-      </w:pPr>
-      <w:r>
-        <w:rPr>
-          <w:b/>
-          <w:bCs/>
-        </w:rPr>
-        <w:t>Granular Permissions</w:t>
-      </w:r>
-      <w:r>
-        <w:br/>
+        <w:t xml:space="preserve">Great experiences start by giving people control. With Facebook Login, people can choose which information they share with your app. They can still get the benefits of logging in with Facebook even if they feel uncomfortable granting access to </w:t>
+      </w:r>
+      <w:r>
+        <w:lastRenderedPageBreak/>
+        <w:t>certain information. Your app can later re-request this information once you've explained how the person's experience will be enhanced.</w:t>
+      </w:r>
+      <w:r>
+        <w:t xml:space="preserve"> </w:t>
+      </w:r>
+      <w:r>
         <w:t xml:space="preserve">Facebook Login supports </w:t>
       </w:r>
-      <w:hyperlink r:id="rId29" w:history="1">
+      <w:hyperlink r:id="rId23" w:history="1">
         <w:r>
           <w:rPr>
             <w:rStyle w:val="Hyperlink"/>
@@ -7977,26 +7872,6 @@
           <w:b/>
           <w:bCs/>
         </w:rPr>
-        <w:t>People Have Control over What They Share</w:t>
-      </w:r>
-      <w:r>
-        <w:br/>
-        <w:t>Great experiences start by giving people control. With Facebook Login, people can choose which information they share with your app. They can still get the benefits of logging in with Facebook even if they feel uncomfortable granting access to certain information. Your app can later re-request this information once you've explained how the person's experience will be enhanced.</w:t>
-      </w:r>
-    </w:p>
-    <w:p>
-      <w:pPr>
-        <w:pStyle w:val="ListParagraph"/>
-        <w:numPr>
-          <w:ilvl w:val="0"/>
-          <w:numId w:val="3"/>
-        </w:numPr>
-      </w:pPr>
-      <w:r>
-        <w:rPr>
-          <w:b/>
-          <w:bCs/>
-        </w:rPr>
         <w:t>Gradual Authorization</w:t>
       </w:r>
       <w:r>
@@ -8011,169 +7886,8 @@
     </w:p>
     <w:p>
       <w:r>
-        <w:lastRenderedPageBreak/>
         <w:t>We want to ensure the tens of millions of people who use Facebook Login every day have a safe, reliable and consistent experience. Login Review helps determine if apps that are requesting access to detailed account information have built great experiences.</w:t>
       </w:r>
-    </w:p>
-    <w:p>
-      <w:r>
-        <w:t xml:space="preserve">Our Login Review process is designed to be fast and lightweight. Our review team actually use your app and will provide guidance and feedback to ensure you're meeting our </w:t>
-      </w:r>
-      <w:hyperlink r:id="rId30" w:history="1">
-        <w:r>
-          <w:rPr>
-            <w:rStyle w:val="Hyperlink"/>
-          </w:rPr>
-          <w:t>Platform Policies</w:t>
-        </w:r>
-      </w:hyperlink>
-      <w:r>
-        <w:t>.</w:t>
-      </w:r>
-    </w:p>
-    <w:p>
-      <w:r>
-        <w:t xml:space="preserve">Apps may ask for the following three permissions from any person </w:t>
-      </w:r>
-      <w:r>
-        <w:rPr>
-          <w:b/>
-          <w:bCs/>
-        </w:rPr>
-        <w:t>without</w:t>
-      </w:r>
-      <w:r>
-        <w:t xml:space="preserve"> submitting for review by Facebook:</w:t>
-      </w:r>
-    </w:p>
-    <w:p>
-      <w:pPr>
-        <w:pStyle w:val="ListParagraph"/>
-        <w:numPr>
-          <w:ilvl w:val="0"/>
-          <w:numId w:val="4"/>
-        </w:numPr>
-      </w:pPr>
-      <w:hyperlink r:id="rId31" w:anchor="reference-public-profile" w:history="1">
-        <w:r>
-          <w:rPr>
-            <w:rStyle w:val="Hyperlink"/>
-          </w:rPr>
-          <w:t>public profile</w:t>
-        </w:r>
-      </w:hyperlink>
-    </w:p>
-    <w:p>
-      <w:pPr>
-        <w:pStyle w:val="ListParagraph"/>
-        <w:numPr>
-          <w:ilvl w:val="0"/>
-          <w:numId w:val="4"/>
-        </w:numPr>
-      </w:pPr>
-      <w:hyperlink r:id="rId32" w:anchor="reference-email" w:history="1">
-        <w:r>
-          <w:rPr>
-            <w:rStyle w:val="Hyperlink"/>
-          </w:rPr>
-          <w:t>email</w:t>
-        </w:r>
-      </w:hyperlink>
-    </w:p>
-    <w:p>
-      <w:pPr>
-        <w:pStyle w:val="ListParagraph"/>
-        <w:numPr>
-          <w:ilvl w:val="0"/>
-          <w:numId w:val="4"/>
-        </w:numPr>
-      </w:pPr>
-      <w:hyperlink r:id="rId33" w:anchor="reference-friends" w:history="1">
-        <w:r>
-          <w:rPr>
-            <w:rStyle w:val="Hyperlink"/>
-          </w:rPr>
-          <w:t>user_friends</w:t>
-        </w:r>
-      </w:hyperlink>
-      <w:r>
-        <w:t xml:space="preserve"> </w:t>
-      </w:r>
-    </w:p>
-    <w:p>
-      <w:r>
-        <w:t xml:space="preserve">To ask for any other permission, your app will need to be </w:t>
-      </w:r>
-      <w:hyperlink r:id="rId34" w:history="1">
-        <w:r>
-          <w:rPr>
-            <w:rStyle w:val="Hyperlink"/>
-          </w:rPr>
-          <w:t>reviewed by Facebook</w:t>
-        </w:r>
-      </w:hyperlink>
-      <w:r>
-        <w:t xml:space="preserve"> before these permission become visible in the Login Dialog to the public who're logging into your app with Facebook.</w:t>
-      </w:r>
-    </w:p>
-    <w:p>
-      <w:r>
-        <w:t xml:space="preserve">However, to help you develop your Facebook Login experience, anyone listed in the Roles section of your app's dashboard will be able to grant any valid </w:t>
-      </w:r>
-      <w:hyperlink r:id="rId35" w:history="1">
-        <w:r>
-          <w:rPr>
-            <w:rStyle w:val="Hyperlink"/>
-          </w:rPr>
-          <w:t>permission</w:t>
-        </w:r>
-      </w:hyperlink>
-      <w:r>
-        <w:t xml:space="preserve"> without approval from Facebook.</w:t>
-      </w:r>
-    </w:p>
-    <w:p>
-      <w:r>
-        <w:t xml:space="preserve">Learn more about </w:t>
-      </w:r>
-      <w:hyperlink r:id="rId36" w:history="1">
-        <w:r>
-          <w:rPr>
-            <w:rStyle w:val="Hyperlink"/>
-          </w:rPr>
-          <w:t>Login Review</w:t>
-        </w:r>
-      </w:hyperlink>
-      <w:r>
-        <w:t>.</w:t>
-      </w:r>
-      <w:sdt>
-        <w:sdtPr>
-          <w:id w:val="768432995"/>
-          <w:citation/>
-        </w:sdtPr>
-        <w:sdtEndPr/>
-        <w:sdtContent>
-          <w:r>
-            <w:fldChar w:fldCharType="begin"/>
-          </w:r>
-          <w:r>
-            <w:instrText xml:space="preserve"> CITATION Fac161 \l 1033 </w:instrText>
-          </w:r>
-          <w:r>
-            <w:fldChar w:fldCharType="separate"/>
-          </w:r>
-          <w:r>
-            <w:rPr>
-              <w:noProof/>
-            </w:rPr>
-            <w:t xml:space="preserve"> (Facebook)</w:t>
-          </w:r>
-          <w:r>
-            <w:fldChar w:fldCharType="end"/>
-          </w:r>
-        </w:sdtContent>
-      </w:sdt>
     </w:p>
     <w:p>
       <w:r>
@@ -8199,8 +7913,11 @@
     </w:p>
     <w:p>
       <w:r>
+        <w:t xml:space="preserve">The main advantage of a Web service is that its consumers can use the service without knowing about the details of its implementation, such as the hardware platform, programming language, object model, etc. Web service provides a loose coupling between heterogeneous systems with the help of XML messages, provide </w:t>
+      </w:r>
+      <w:r>
         <w:lastRenderedPageBreak/>
-        <w:t>The main advantage of a Web service is that its consumers can use the service without knowing about the details of its implementation, such as the hardware platform, programming language, object model, etc. Web service provides a loose coupling between heterogeneous systems with the help of XML messages, provide interoperability.</w:t>
+        <w:t>interoperability.</w:t>
       </w:r>
       <w:r>
         <w:br/>
@@ -8228,7 +7945,6 @@
           <w:id w:val="-4126787"/>
           <w:citation/>
         </w:sdtPr>
-        <w:sdtEndPr/>
         <w:sdtContent>
           <w:r>
             <w:fldChar w:fldCharType="begin"/>
@@ -8276,7 +7992,7 @@
                     </pic:cNvPicPr>
                   </pic:nvPicPr>
                   <pic:blipFill>
-                    <a:blip r:embed="rId37">
+                    <a:blip r:embed="rId24">
                       <a:extLst>
                         <a:ext uri="{28A0092B-C50C-407E-A947-70E740481C1C}">
                           <a14:useLocalDpi xmlns:a14="http://schemas.microsoft.com/office/drawing/2010/main" val="0"/>
@@ -8312,7 +8028,6 @@
           <w:id w:val="-549925298"/>
           <w:citation/>
         </w:sdtPr>
-        <w:sdtEndPr/>
         <w:sdtContent>
           <w:r>
             <w:fldChar w:fldCharType="begin"/>
@@ -8341,15 +8056,15 @@
       <w:pPr>
         <w:pStyle w:val="Heading2"/>
       </w:pPr>
-      <w:bookmarkStart w:id="54" w:name="_Toc462403918"/>
-      <w:bookmarkStart w:id="55" w:name="_Toc462412494"/>
-      <w:bookmarkStart w:id="56" w:name="_Toc462483640"/>
+      <w:bookmarkStart w:id="55" w:name="_Toc462403918"/>
+      <w:bookmarkStart w:id="56" w:name="_Toc462412494"/>
+      <w:bookmarkStart w:id="57" w:name="_Toc462483640"/>
       <w:r>
         <w:t>Presentation layer</w:t>
       </w:r>
-      <w:bookmarkEnd w:id="54"/>
       <w:bookmarkEnd w:id="55"/>
       <w:bookmarkEnd w:id="56"/>
+      <w:bookmarkEnd w:id="57"/>
     </w:p>
     <w:p>
       <w:pPr>
@@ -8358,15 +8073,15 @@
       <w:r>
         <w:tab/>
       </w:r>
-      <w:bookmarkStart w:id="57" w:name="_Toc462403919"/>
-      <w:bookmarkStart w:id="58" w:name="_Toc462412495"/>
-      <w:bookmarkStart w:id="59" w:name="_Toc462483641"/>
+      <w:bookmarkStart w:id="58" w:name="_Toc462403919"/>
+      <w:bookmarkStart w:id="59" w:name="_Toc462412495"/>
+      <w:bookmarkStart w:id="60" w:name="_Toc462483641"/>
       <w:r>
         <w:t>ASP.NET</w:t>
       </w:r>
-      <w:bookmarkEnd w:id="57"/>
       <w:bookmarkEnd w:id="58"/>
       <w:bookmarkEnd w:id="59"/>
+      <w:bookmarkEnd w:id="60"/>
     </w:p>
     <w:p/>
     <w:p>
@@ -8443,7 +8158,6 @@
           <w:id w:val="1867244679"/>
           <w:citation/>
         </w:sdtPr>
-        <w:sdtEndPr/>
         <w:sdtContent>
           <w:r>
             <w:fldChar w:fldCharType="begin"/>
@@ -8474,78 +8188,78 @@
       <w:r>
         <w:tab/>
       </w:r>
-      <w:bookmarkStart w:id="60" w:name="_Toc462403920"/>
-      <w:bookmarkStart w:id="61" w:name="_Toc462412496"/>
-      <w:bookmarkStart w:id="62" w:name="_Toc462483642"/>
+      <w:bookmarkStart w:id="61" w:name="_Toc462403920"/>
+      <w:bookmarkStart w:id="62" w:name="_Toc462412496"/>
+      <w:bookmarkStart w:id="63" w:name="_Toc462483642"/>
       <w:r>
         <w:t>ASP.NET Dynamic Data</w:t>
       </w:r>
-      <w:bookmarkEnd w:id="60"/>
       <w:bookmarkEnd w:id="61"/>
       <w:bookmarkEnd w:id="62"/>
+      <w:bookmarkEnd w:id="63"/>
     </w:p>
     <w:p>
       <w:pPr>
         <w:pStyle w:val="Heading2"/>
       </w:pPr>
-      <w:bookmarkStart w:id="63" w:name="_Toc462403921"/>
-      <w:bookmarkStart w:id="64" w:name="_Toc462412497"/>
-      <w:bookmarkStart w:id="65" w:name="_Toc462483643"/>
+      <w:bookmarkStart w:id="64" w:name="_Toc462403921"/>
+      <w:bookmarkStart w:id="65" w:name="_Toc462412497"/>
+      <w:bookmarkStart w:id="66" w:name="_Toc462483643"/>
       <w:r>
         <w:t>Data Layer</w:t>
       </w:r>
-      <w:bookmarkEnd w:id="63"/>
       <w:bookmarkEnd w:id="64"/>
       <w:bookmarkEnd w:id="65"/>
+      <w:bookmarkEnd w:id="66"/>
     </w:p>
     <w:p>
       <w:pPr>
         <w:pStyle w:val="Heading3"/>
       </w:pPr>
-      <w:bookmarkStart w:id="66" w:name="_Toc462403922"/>
-      <w:bookmarkStart w:id="67" w:name="_Toc462412498"/>
-      <w:bookmarkStart w:id="68" w:name="_Toc462483644"/>
+      <w:bookmarkStart w:id="67" w:name="_Toc462403922"/>
+      <w:bookmarkStart w:id="68" w:name="_Toc462412498"/>
+      <w:bookmarkStart w:id="69" w:name="_Toc462483644"/>
       <w:r>
         <w:t>Server – MS SQL server</w:t>
       </w:r>
-      <w:bookmarkEnd w:id="66"/>
       <w:bookmarkEnd w:id="67"/>
       <w:bookmarkEnd w:id="68"/>
+      <w:bookmarkEnd w:id="69"/>
     </w:p>
     <w:p>
       <w:pPr>
         <w:pStyle w:val="Heading3"/>
       </w:pPr>
-      <w:bookmarkStart w:id="69" w:name="_Toc462403923"/>
-      <w:bookmarkStart w:id="70" w:name="_Toc462412499"/>
-      <w:bookmarkStart w:id="71" w:name="_Toc462483645"/>
+      <w:bookmarkStart w:id="70" w:name="_Toc462403923"/>
+      <w:bookmarkStart w:id="71" w:name="_Toc462412499"/>
+      <w:bookmarkStart w:id="72" w:name="_Toc462483645"/>
       <w:r>
         <w:t>Schema – normalized DB with synthetic keys</w:t>
       </w:r>
-      <w:bookmarkEnd w:id="69"/>
       <w:bookmarkEnd w:id="70"/>
       <w:bookmarkEnd w:id="71"/>
+      <w:bookmarkEnd w:id="72"/>
     </w:p>
     <w:p>
       <w:pPr>
         <w:pStyle w:val="Heading3"/>
       </w:pPr>
-      <w:bookmarkStart w:id="72" w:name="_Toc462403924"/>
-      <w:bookmarkStart w:id="73" w:name="_Toc462412500"/>
-      <w:bookmarkStart w:id="74" w:name="_Toc462483646"/>
+      <w:bookmarkStart w:id="73" w:name="_Toc462403924"/>
+      <w:bookmarkStart w:id="74" w:name="_Toc462412500"/>
+      <w:bookmarkStart w:id="75" w:name="_Toc462483646"/>
       <w:r>
         <w:t>Objects and their relations</w:t>
       </w:r>
-      <w:bookmarkEnd w:id="72"/>
       <w:bookmarkEnd w:id="73"/>
       <w:bookmarkEnd w:id="74"/>
+      <w:bookmarkEnd w:id="75"/>
     </w:p>
     <w:p>
       <w:r>
         <w:br w:type="page"/>
       </w:r>
     </w:p>
-    <w:bookmarkStart w:id="75" w:name="_Toc462403925" w:displacedByCustomXml="next"/>
+    <w:bookmarkStart w:id="76" w:name="_Toc462403925" w:displacedByCustomXml="next"/>
     <w:sdt>
       <w:sdtPr>
         <w:rPr>
@@ -8604,7 +8318,7 @@
                 </w:rPr>
               </w:pPr>
             </w:p>
-            <w:bookmarkEnd w:id="75"/>
+            <w:bookmarkEnd w:id="76"/>
             <w:p>
               <w:pPr>
                 <w:pStyle w:val="Heading1"/>
@@ -9834,8 +9548,6 @@
         </w:rPr>
         <w:fldChar w:fldCharType="end"/>
       </w:r>
-      <w:bookmarkStart w:id="76" w:name="_GoBack"/>
-      <w:bookmarkEnd w:id="76"/>
     </w:p>
     <w:sectPr>
       <w:pgSz w:w="12240" w:h="15840"/>
@@ -13250,7 +12962,7 @@
 </file>
 
 <file path=customXml/itemProps2.xml><?xml version="1.0" encoding="utf-8"?>
-<ds:datastoreItem xmlns:ds="http://schemas.openxmlformats.org/officeDocument/2006/customXml" ds:itemID="{41B8AD29-0325-4823-8B99-1CF2AEAA5E6E}">
+<ds:datastoreItem xmlns:ds="http://schemas.openxmlformats.org/officeDocument/2006/customXml" ds:itemID="{10553FB3-76F1-4680-A96B-31EF2A83D6EE}">
   <ds:schemaRefs>
     <ds:schemaRef ds:uri="http://schemas.openxmlformats.org/officeDocument/2006/bibliography"/>
   </ds:schemaRefs>

</xml_diff>

<commit_message>
minor updates + remote backup
</commit_message>
<xml_diff>
--- a/MunicipalityPresenceInFacebook.bg.docx
+++ b/MunicipalityPresenceInFacebook.bg.docx
@@ -2,6 +2,14 @@
 <file path=word/document.xml><?xml version="1.0" encoding="utf-8"?>
 <w:document xmlns:wpc="http://schemas.microsoft.com/office/word/2010/wordprocessingCanvas" xmlns:mc="http://schemas.openxmlformats.org/markup-compatibility/2006" xmlns:o="urn:schemas-microsoft-com:office:office" xmlns:r="http://schemas.openxmlformats.org/officeDocument/2006/relationships" xmlns:m="http://schemas.openxmlformats.org/officeDocument/2006/math" xmlns:v="urn:schemas-microsoft-com:vml" xmlns:wp14="http://schemas.microsoft.com/office/word/2010/wordprocessingDrawing" xmlns:wp="http://schemas.openxmlformats.org/drawingml/2006/wordprocessingDrawing" xmlns:w10="urn:schemas-microsoft-com:office:word" xmlns:w="http://schemas.openxmlformats.org/wordprocessingml/2006/main" xmlns:w14="http://schemas.microsoft.com/office/word/2010/wordml" xmlns:w15="http://schemas.microsoft.com/office/word/2012/wordml" xmlns:wpg="http://schemas.microsoft.com/office/word/2010/wordprocessingGroup" xmlns:wpi="http://schemas.microsoft.com/office/word/2010/wordprocessingInk" xmlns:wne="http://schemas.microsoft.com/office/word/2006/wordml" xmlns:wps="http://schemas.microsoft.com/office/word/2010/wordprocessingShape" mc:Ignorable="w14 w15 wp14">
   <w:body>
+    <w:p>
+      <w:r>
+        <w:rPr>
+          <w:lang w:val="en-US"/>
+        </w:rPr>
+        <w:t>33</w:t>
+      </w:r>
+    </w:p>
     <w:sdt>
       <w:sdtPr>
         <w:id w:val="-1178956895"/>
@@ -938,8 +946,6 @@
           </w:r>
           <w:proofErr w:type="spellEnd"/>
         </w:p>
-        <w:bookmarkStart w:id="0" w:name="_GoBack"/>
-        <w:bookmarkEnd w:id="0"/>
         <w:p>
           <w:pPr>
             <w:pStyle w:val="TOC1"/>
@@ -963,7 +969,7 @@
           <w:r>
             <w:fldChar w:fldCharType="separate"/>
           </w:r>
-          <w:hyperlink w:anchor="_Toc462564491" w:history="1">
+          <w:hyperlink w:anchor="_Toc462568696" w:history="1">
             <w:r>
               <w:rPr>
                 <w:rStyle w:val="Hyperlink"/>
@@ -990,7 +996,7 @@
                 <w:noProof/>
                 <w:webHidden/>
               </w:rPr>
-              <w:instrText xml:space="preserve"> PAGEREF _Toc462564491 \h </w:instrText>
+              <w:instrText xml:space="preserve"> PAGEREF _Toc462568696 \h </w:instrText>
             </w:r>
             <w:r>
               <w:rPr>
@@ -1036,7 +1042,7 @@
               <w:lang w:val="en-US"/>
             </w:rPr>
           </w:pPr>
-          <w:hyperlink w:anchor="_Toc462564492" w:history="1">
+          <w:hyperlink w:anchor="_Toc462568697" w:history="1">
             <w:r>
               <w:rPr>
                 <w:rStyle w:val="Hyperlink"/>
@@ -1080,7 +1086,7 @@
                 <w:noProof/>
                 <w:webHidden/>
               </w:rPr>
-              <w:instrText xml:space="preserve"> PAGEREF _Toc462564492 \h </w:instrText>
+              <w:instrText xml:space="preserve"> PAGEREF _Toc462568697 \h </w:instrText>
             </w:r>
             <w:r>
               <w:rPr>
@@ -1126,7 +1132,7 @@
               <w:lang w:val="en-US"/>
             </w:rPr>
           </w:pPr>
-          <w:hyperlink w:anchor="_Toc462564493" w:history="1">
+          <w:hyperlink w:anchor="_Toc462568698" w:history="1">
             <w:r>
               <w:rPr>
                 <w:rStyle w:val="Hyperlink"/>
@@ -1170,7 +1176,7 @@
                 <w:noProof/>
                 <w:webHidden/>
               </w:rPr>
-              <w:instrText xml:space="preserve"> PAGEREF _Toc462564493 \h </w:instrText>
+              <w:instrText xml:space="preserve"> PAGEREF _Toc462568698 \h </w:instrText>
             </w:r>
             <w:r>
               <w:rPr>
@@ -1216,7 +1222,7 @@
               <w:lang w:val="en-US"/>
             </w:rPr>
           </w:pPr>
-          <w:hyperlink w:anchor="_Toc462564494" w:history="1">
+          <w:hyperlink w:anchor="_Toc462568699" w:history="1">
             <w:r>
               <w:rPr>
                 <w:rStyle w:val="Hyperlink"/>
@@ -1260,7 +1266,7 @@
                 <w:noProof/>
                 <w:webHidden/>
               </w:rPr>
-              <w:instrText xml:space="preserve"> PAGEREF _Toc462564494 \h </w:instrText>
+              <w:instrText xml:space="preserve"> PAGEREF _Toc462568699 \h </w:instrText>
             </w:r>
             <w:r>
               <w:rPr>
@@ -1306,7 +1312,7 @@
               <w:lang w:val="en-US"/>
             </w:rPr>
           </w:pPr>
-          <w:hyperlink w:anchor="_Toc462564495" w:history="1">
+          <w:hyperlink w:anchor="_Toc462568700" w:history="1">
             <w:r>
               <w:rPr>
                 <w:rStyle w:val="Hyperlink"/>
@@ -1350,7 +1356,7 @@
                 <w:noProof/>
                 <w:webHidden/>
               </w:rPr>
-              <w:instrText xml:space="preserve"> PAGEREF _Toc462564495 \h </w:instrText>
+              <w:instrText xml:space="preserve"> PAGEREF _Toc462568700 \h </w:instrText>
             </w:r>
             <w:r>
               <w:rPr>
@@ -1395,7 +1401,7 @@
               <w:lang w:val="en-US"/>
             </w:rPr>
           </w:pPr>
-          <w:hyperlink w:anchor="_Toc462564496" w:history="1">
+          <w:hyperlink w:anchor="_Toc462568701" w:history="1">
             <w:r>
               <w:rPr>
                 <w:rStyle w:val="Hyperlink"/>
@@ -1422,7 +1428,7 @@
                 <w:noProof/>
                 <w:webHidden/>
               </w:rPr>
-              <w:instrText xml:space="preserve"> PAGEREF _Toc462564496 \h </w:instrText>
+              <w:instrText xml:space="preserve"> PAGEREF _Toc462568701 \h </w:instrText>
             </w:r>
             <w:r>
               <w:rPr>
@@ -1468,7 +1474,7 @@
               <w:lang w:val="en-US"/>
             </w:rPr>
           </w:pPr>
-          <w:hyperlink w:anchor="_Toc462564497" w:history="1">
+          <w:hyperlink w:anchor="_Toc462568702" w:history="1">
             <w:r>
               <w:rPr>
                 <w:rStyle w:val="Hyperlink"/>
@@ -1512,7 +1518,7 @@
                 <w:noProof/>
                 <w:webHidden/>
               </w:rPr>
-              <w:instrText xml:space="preserve"> PAGEREF _Toc462564497 \h </w:instrText>
+              <w:instrText xml:space="preserve"> PAGEREF _Toc462568702 \h </w:instrText>
             </w:r>
             <w:r>
               <w:rPr>
@@ -1558,7 +1564,7 @@
               <w:lang w:val="en-US"/>
             </w:rPr>
           </w:pPr>
-          <w:hyperlink w:anchor="_Toc462564498" w:history="1">
+          <w:hyperlink w:anchor="_Toc462568703" w:history="1">
             <w:r>
               <w:rPr>
                 <w:rStyle w:val="Hyperlink"/>
@@ -1611,7 +1617,7 @@
                 <w:noProof/>
                 <w:webHidden/>
               </w:rPr>
-              <w:instrText xml:space="preserve"> PAGEREF _Toc462564498 \h </w:instrText>
+              <w:instrText xml:space="preserve"> PAGEREF _Toc462568703 \h </w:instrText>
             </w:r>
             <w:r>
               <w:rPr>
@@ -1657,7 +1663,7 @@
               <w:lang w:val="en-US"/>
             </w:rPr>
           </w:pPr>
-          <w:hyperlink w:anchor="_Toc462564499" w:history="1">
+          <w:hyperlink w:anchor="_Toc462568704" w:history="1">
             <w:r>
               <w:rPr>
                 <w:rStyle w:val="Hyperlink"/>
@@ -1701,7 +1707,7 @@
                 <w:noProof/>
                 <w:webHidden/>
               </w:rPr>
-              <w:instrText xml:space="preserve"> PAGEREF _Toc462564499 \h </w:instrText>
+              <w:instrText xml:space="preserve"> PAGEREF _Toc462568704 \h </w:instrText>
             </w:r>
             <w:r>
               <w:rPr>
@@ -1746,7 +1752,7 @@
               <w:lang w:val="en-US"/>
             </w:rPr>
           </w:pPr>
-          <w:hyperlink w:anchor="_Toc462564500" w:history="1">
+          <w:hyperlink w:anchor="_Toc462568705" w:history="1">
             <w:r>
               <w:rPr>
                 <w:rStyle w:val="Hyperlink"/>
@@ -1773,7 +1779,7 @@
                 <w:noProof/>
                 <w:webHidden/>
               </w:rPr>
-              <w:instrText xml:space="preserve"> PAGEREF _Toc462564500 \h </w:instrText>
+              <w:instrText xml:space="preserve"> PAGEREF _Toc462568705 \h </w:instrText>
             </w:r>
             <w:r>
               <w:rPr>
@@ -1793,7 +1799,7 @@
                 <w:noProof/>
                 <w:webHidden/>
               </w:rPr>
-              <w:t>13</w:t>
+              <w:t>15</w:t>
             </w:r>
             <w:r>
               <w:rPr>
@@ -1819,13 +1825,13 @@
               <w:lang w:val="en-US"/>
             </w:rPr>
           </w:pPr>
-          <w:hyperlink w:anchor="_Toc462564501" w:history="1">
+          <w:hyperlink w:anchor="_Toc462568706" w:history="1">
             <w:r>
               <w:rPr>
                 <w:rStyle w:val="Hyperlink"/>
                 <w:noProof/>
               </w:rPr>
-              <w:t>1.</w:t>
+              <w:t>4.</w:t>
             </w:r>
             <w:r>
               <w:rPr>
@@ -1863,7 +1869,7 @@
                 <w:noProof/>
                 <w:webHidden/>
               </w:rPr>
-              <w:instrText xml:space="preserve"> PAGEREF _Toc462564501 \h </w:instrText>
+              <w:instrText xml:space="preserve"> PAGEREF _Toc462568706 \h </w:instrText>
             </w:r>
             <w:r>
               <w:rPr>
@@ -1883,7 +1889,7 @@
                 <w:noProof/>
                 <w:webHidden/>
               </w:rPr>
-              <w:t>13</w:t>
+              <w:t>15</w:t>
             </w:r>
             <w:r>
               <w:rPr>
@@ -1909,13 +1915,13 @@
               <w:lang w:val="en-US"/>
             </w:rPr>
           </w:pPr>
-          <w:hyperlink w:anchor="_Toc462564502" w:history="1">
+          <w:hyperlink w:anchor="_Toc462568707" w:history="1">
             <w:r>
               <w:rPr>
                 <w:rStyle w:val="Hyperlink"/>
                 <w:noProof/>
               </w:rPr>
-              <w:t>2.</w:t>
+              <w:t>1.</w:t>
             </w:r>
             <w:r>
               <w:rPr>
@@ -1953,7 +1959,7 @@
                 <w:noProof/>
                 <w:webHidden/>
               </w:rPr>
-              <w:instrText xml:space="preserve"> PAGEREF _Toc462564502 \h </w:instrText>
+              <w:instrText xml:space="preserve"> PAGEREF _Toc462568707 \h </w:instrText>
             </w:r>
             <w:r>
               <w:rPr>
@@ -1973,7 +1979,7 @@
                 <w:noProof/>
                 <w:webHidden/>
               </w:rPr>
-              <w:t>14</w:t>
+              <w:t>16</w:t>
             </w:r>
             <w:r>
               <w:rPr>
@@ -1999,13 +2005,13 @@
               <w:lang w:val="en-US"/>
             </w:rPr>
           </w:pPr>
-          <w:hyperlink w:anchor="_Toc462564503" w:history="1">
+          <w:hyperlink w:anchor="_Toc462568708" w:history="1">
             <w:r>
               <w:rPr>
                 <w:rStyle w:val="Hyperlink"/>
                 <w:noProof/>
               </w:rPr>
-              <w:t>3.</w:t>
+              <w:t>2.</w:t>
             </w:r>
             <w:r>
               <w:rPr>
@@ -2058,7 +2064,7 @@
                 <w:noProof/>
                 <w:webHidden/>
               </w:rPr>
-              <w:instrText xml:space="preserve"> PAGEREF _Toc462564503 \h </w:instrText>
+              <w:instrText xml:space="preserve"> PAGEREF _Toc462568708 \h </w:instrText>
             </w:r>
             <w:r>
               <w:rPr>
@@ -2078,7 +2084,7 @@
                 <w:noProof/>
                 <w:webHidden/>
               </w:rPr>
-              <w:t>15</w:t>
+              <w:t>17</w:t>
             </w:r>
             <w:r>
               <w:rPr>
@@ -2104,13 +2110,13 @@
               <w:lang w:val="en-US"/>
             </w:rPr>
           </w:pPr>
-          <w:hyperlink w:anchor="_Toc462564504" w:history="1">
+          <w:hyperlink w:anchor="_Toc462568709" w:history="1">
             <w:r>
               <w:rPr>
                 <w:rStyle w:val="Hyperlink"/>
                 <w:noProof/>
               </w:rPr>
-              <w:t>4.</w:t>
+              <w:t>3.</w:t>
             </w:r>
             <w:r>
               <w:rPr>
@@ -2148,7 +2154,7 @@
                 <w:noProof/>
                 <w:webHidden/>
               </w:rPr>
-              <w:instrText xml:space="preserve"> PAGEREF _Toc462564504 \h </w:instrText>
+              <w:instrText xml:space="preserve"> PAGEREF _Toc462568709 \h </w:instrText>
             </w:r>
             <w:r>
               <w:rPr>
@@ -2168,7 +2174,7 @@
                 <w:noProof/>
                 <w:webHidden/>
               </w:rPr>
-              <w:t>16</w:t>
+              <w:t>18</w:t>
             </w:r>
             <w:r>
               <w:rPr>
@@ -2194,13 +2200,13 @@
               <w:lang w:val="en-US"/>
             </w:rPr>
           </w:pPr>
-          <w:hyperlink w:anchor="_Toc462564505" w:history="1">
+          <w:hyperlink w:anchor="_Toc462568710" w:history="1">
             <w:r>
               <w:rPr>
                 <w:rStyle w:val="Hyperlink"/>
                 <w:noProof/>
               </w:rPr>
-              <w:t>5.</w:t>
+              <w:t>4.</w:t>
             </w:r>
             <w:r>
               <w:rPr>
@@ -2238,7 +2244,7 @@
                 <w:noProof/>
                 <w:webHidden/>
               </w:rPr>
-              <w:instrText xml:space="preserve"> PAGEREF _Toc462564505 \h </w:instrText>
+              <w:instrText xml:space="preserve"> PAGEREF _Toc462568710 \h </w:instrText>
             </w:r>
             <w:r>
               <w:rPr>
@@ -2258,7 +2264,7 @@
                 <w:noProof/>
                 <w:webHidden/>
               </w:rPr>
-              <w:t>17</w:t>
+              <w:t>19</w:t>
             </w:r>
             <w:r>
               <w:rPr>
@@ -2283,7 +2289,7 @@
               <w:lang w:val="en-US"/>
             </w:rPr>
           </w:pPr>
-          <w:hyperlink w:anchor="_Toc462564506" w:history="1">
+          <w:hyperlink w:anchor="_Toc462568711" w:history="1">
             <w:r>
               <w:rPr>
                 <w:rStyle w:val="Hyperlink"/>
@@ -2310,7 +2316,7 @@
                 <w:noProof/>
                 <w:webHidden/>
               </w:rPr>
-              <w:instrText xml:space="preserve"> PAGEREF _Toc462564506 \h </w:instrText>
+              <w:instrText xml:space="preserve"> PAGEREF _Toc462568711 \h </w:instrText>
             </w:r>
             <w:r>
               <w:rPr>
@@ -2330,7 +2336,7 @@
                 <w:noProof/>
                 <w:webHidden/>
               </w:rPr>
-              <w:t>18</w:t>
+              <w:t>20</w:t>
             </w:r>
             <w:r>
               <w:rPr>
@@ -2356,13 +2362,13 @@
               <w:lang w:val="en-US"/>
             </w:rPr>
           </w:pPr>
-          <w:hyperlink w:anchor="_Toc462564507" w:history="1">
+          <w:hyperlink w:anchor="_Toc462568712" w:history="1">
             <w:r>
               <w:rPr>
                 <w:rStyle w:val="Hyperlink"/>
                 <w:noProof/>
               </w:rPr>
-              <w:t>1.</w:t>
+              <w:t>5.</w:t>
             </w:r>
             <w:r>
               <w:rPr>
@@ -2400,7 +2406,7 @@
                 <w:noProof/>
                 <w:webHidden/>
               </w:rPr>
-              <w:instrText xml:space="preserve"> PAGEREF _Toc462564507 \h </w:instrText>
+              <w:instrText xml:space="preserve"> PAGEREF _Toc462568712 \h </w:instrText>
             </w:r>
             <w:r>
               <w:rPr>
@@ -2420,7 +2426,7 @@
                 <w:noProof/>
                 <w:webHidden/>
               </w:rPr>
-              <w:t>18</w:t>
+              <w:t>20</w:t>
             </w:r>
             <w:r>
               <w:rPr>
@@ -2446,13 +2452,13 @@
               <w:lang w:val="en-US"/>
             </w:rPr>
           </w:pPr>
-          <w:hyperlink w:anchor="_Toc462564508" w:history="1">
+          <w:hyperlink w:anchor="_Toc462568713" w:history="1">
             <w:r>
               <w:rPr>
                 <w:rStyle w:val="Hyperlink"/>
                 <w:noProof/>
               </w:rPr>
-              <w:t>2.</w:t>
+              <w:t>6.</w:t>
             </w:r>
             <w:r>
               <w:rPr>
@@ -2490,7 +2496,7 @@
                 <w:noProof/>
                 <w:webHidden/>
               </w:rPr>
-              <w:instrText xml:space="preserve"> PAGEREF _Toc462564508 \h </w:instrText>
+              <w:instrText xml:space="preserve"> PAGEREF _Toc462568713 \h </w:instrText>
             </w:r>
             <w:r>
               <w:rPr>
@@ -2510,7 +2516,7 @@
                 <w:noProof/>
                 <w:webHidden/>
               </w:rPr>
-              <w:t>18</w:t>
+              <w:t>20</w:t>
             </w:r>
             <w:r>
               <w:rPr>
@@ -2536,13 +2542,13 @@
               <w:lang w:val="en-US"/>
             </w:rPr>
           </w:pPr>
-          <w:hyperlink w:anchor="_Toc462564509" w:history="1">
+          <w:hyperlink w:anchor="_Toc462568714" w:history="1">
             <w:r>
               <w:rPr>
                 <w:rStyle w:val="Hyperlink"/>
                 <w:noProof/>
               </w:rPr>
-              <w:t>1.</w:t>
+              <w:t>7.</w:t>
             </w:r>
             <w:r>
               <w:rPr>
@@ -2595,7 +2601,7 @@
                 <w:noProof/>
                 <w:webHidden/>
               </w:rPr>
-              <w:instrText xml:space="preserve"> PAGEREF _Toc462564509 \h </w:instrText>
+              <w:instrText xml:space="preserve"> PAGEREF _Toc462568714 \h </w:instrText>
             </w:r>
             <w:r>
               <w:rPr>
@@ -2615,7 +2621,7 @@
                 <w:noProof/>
                 <w:webHidden/>
               </w:rPr>
-              <w:t>19</w:t>
+              <w:t>21</w:t>
             </w:r>
             <w:r>
               <w:rPr>
@@ -2640,7 +2646,7 @@
               <w:lang w:val="en-US"/>
             </w:rPr>
           </w:pPr>
-          <w:hyperlink w:anchor="_Toc462564510" w:history="1">
+          <w:hyperlink w:anchor="_Toc462568715" w:history="1">
             <w:r>
               <w:rPr>
                 <w:rStyle w:val="Hyperlink"/>
@@ -2705,7 +2711,7 @@
                 <w:noProof/>
                 <w:webHidden/>
               </w:rPr>
-              <w:instrText xml:space="preserve"> PAGEREF _Toc462564510 \h </w:instrText>
+              <w:instrText xml:space="preserve"> PAGEREF _Toc462568715 \h </w:instrText>
             </w:r>
             <w:r>
               <w:rPr>
@@ -2725,7 +2731,7 @@
                 <w:noProof/>
                 <w:webHidden/>
               </w:rPr>
-              <w:t>19</w:t>
+              <w:t>21</w:t>
             </w:r>
             <w:r>
               <w:rPr>
@@ -2750,7 +2756,7 @@
               <w:lang w:val="en-US"/>
             </w:rPr>
           </w:pPr>
-          <w:hyperlink w:anchor="_Toc462564511" w:history="1">
+          <w:hyperlink w:anchor="_Toc462568716" w:history="1">
             <w:r>
               <w:rPr>
                 <w:rStyle w:val="Hyperlink"/>
@@ -2777,7 +2783,7 @@
                 <w:noProof/>
                 <w:webHidden/>
               </w:rPr>
-              <w:instrText xml:space="preserve"> PAGEREF _Toc462564511 \h </w:instrText>
+              <w:instrText xml:space="preserve"> PAGEREF _Toc462568716 \h </w:instrText>
             </w:r>
             <w:r>
               <w:rPr>
@@ -2797,7 +2803,7 @@
                 <w:noProof/>
                 <w:webHidden/>
               </w:rPr>
-              <w:t>21</w:t>
+              <w:t>23</w:t>
             </w:r>
             <w:r>
               <w:rPr>
@@ -2823,13 +2829,13 @@
               <w:lang w:val="en-US"/>
             </w:rPr>
           </w:pPr>
-          <w:hyperlink w:anchor="_Toc462564512" w:history="1">
+          <w:hyperlink w:anchor="_Toc462568717" w:history="1">
             <w:r>
               <w:rPr>
                 <w:rStyle w:val="Hyperlink"/>
                 <w:noProof/>
               </w:rPr>
-              <w:t>2.</w:t>
+              <w:t>8.</w:t>
             </w:r>
             <w:r>
               <w:rPr>
@@ -2875,7 +2881,7 @@
                 <w:noProof/>
                 <w:webHidden/>
               </w:rPr>
-              <w:instrText xml:space="preserve"> PAGEREF _Toc462564512 \h </w:instrText>
+              <w:instrText xml:space="preserve"> PAGEREF _Toc462568717 \h </w:instrText>
             </w:r>
             <w:r>
               <w:rPr>
@@ -2895,7 +2901,7 @@
                 <w:noProof/>
                 <w:webHidden/>
               </w:rPr>
-              <w:t>22</w:t>
+              <w:t>24</w:t>
             </w:r>
             <w:r>
               <w:rPr>
@@ -2921,13 +2927,13 @@
               <w:lang w:val="en-US"/>
             </w:rPr>
           </w:pPr>
-          <w:hyperlink w:anchor="_Toc462564513" w:history="1">
+          <w:hyperlink w:anchor="_Toc462568718" w:history="1">
             <w:r>
               <w:rPr>
                 <w:rStyle w:val="Hyperlink"/>
                 <w:noProof/>
               </w:rPr>
-              <w:t>3.</w:t>
+              <w:t>9.</w:t>
             </w:r>
             <w:r>
               <w:rPr>
@@ -2944,6 +2950,230 @@
                 <w:rStyle w:val="Hyperlink"/>
                 <w:noProof/>
               </w:rPr>
+              <w:t xml:space="preserve">Слой на интерфейса с потребители и програми </w:t>
+            </w:r>
+            <w:r>
+              <w:rPr>
+                <w:rStyle w:val="Hyperlink"/>
+                <w:noProof/>
+                <w:lang w:val="en-US"/>
+              </w:rPr>
+              <w:t>– Interface layer</w:t>
+            </w:r>
+            <w:r>
+              <w:rPr>
+                <w:noProof/>
+                <w:webHidden/>
+              </w:rPr>
+              <w:tab/>
+            </w:r>
+            <w:r>
+              <w:rPr>
+                <w:noProof/>
+                <w:webHidden/>
+              </w:rPr>
+              <w:fldChar w:fldCharType="begin"/>
+            </w:r>
+            <w:r>
+              <w:rPr>
+                <w:noProof/>
+                <w:webHidden/>
+              </w:rPr>
+              <w:instrText xml:space="preserve"> PAGEREF _Toc462568718 \h </w:instrText>
+            </w:r>
+            <w:r>
+              <w:rPr>
+                <w:noProof/>
+                <w:webHidden/>
+              </w:rPr>
+            </w:r>
+            <w:r>
+              <w:rPr>
+                <w:noProof/>
+                <w:webHidden/>
+              </w:rPr>
+              <w:fldChar w:fldCharType="separate"/>
+            </w:r>
+            <w:r>
+              <w:rPr>
+                <w:noProof/>
+                <w:webHidden/>
+              </w:rPr>
+              <w:t>26</w:t>
+            </w:r>
+            <w:r>
+              <w:rPr>
+                <w:noProof/>
+                <w:webHidden/>
+              </w:rPr>
+              <w:fldChar w:fldCharType="end"/>
+            </w:r>
+          </w:hyperlink>
+        </w:p>
+        <w:p>
+          <w:pPr>
+            <w:pStyle w:val="TOC3"/>
+            <w:tabs>
+              <w:tab w:val="right" w:leader="dot" w:pos="8660"/>
+            </w:tabs>
+            <w:rPr>
+              <w:rFonts w:asciiTheme="minorHAnsi" w:eastAsiaTheme="minorEastAsia" w:hAnsiTheme="minorHAnsi" w:cstheme="minorBidi"/>
+              <w:noProof/>
+              <w:sz w:val="22"/>
+              <w:szCs w:val="22"/>
+              <w:lang w:val="en-US"/>
+            </w:rPr>
+          </w:pPr>
+          <w:hyperlink w:anchor="_Toc462568719" w:history="1">
+            <w:r>
+              <w:rPr>
+                <w:rStyle w:val="Hyperlink"/>
+                <w:noProof/>
+              </w:rPr>
+              <w:t>Архитектура на потребителски уеб интерфейс</w:t>
+            </w:r>
+            <w:r>
+              <w:rPr>
+                <w:noProof/>
+                <w:webHidden/>
+              </w:rPr>
+              <w:tab/>
+            </w:r>
+            <w:r>
+              <w:rPr>
+                <w:noProof/>
+                <w:webHidden/>
+              </w:rPr>
+              <w:fldChar w:fldCharType="begin"/>
+            </w:r>
+            <w:r>
+              <w:rPr>
+                <w:noProof/>
+                <w:webHidden/>
+              </w:rPr>
+              <w:instrText xml:space="preserve"> PAGEREF _Toc462568719 \h </w:instrText>
+            </w:r>
+            <w:r>
+              <w:rPr>
+                <w:noProof/>
+                <w:webHidden/>
+              </w:rPr>
+            </w:r>
+            <w:r>
+              <w:rPr>
+                <w:noProof/>
+                <w:webHidden/>
+              </w:rPr>
+              <w:fldChar w:fldCharType="separate"/>
+            </w:r>
+            <w:r>
+              <w:rPr>
+                <w:noProof/>
+                <w:webHidden/>
+              </w:rPr>
+              <w:t>26</w:t>
+            </w:r>
+            <w:r>
+              <w:rPr>
+                <w:noProof/>
+                <w:webHidden/>
+              </w:rPr>
+              <w:fldChar w:fldCharType="end"/>
+            </w:r>
+          </w:hyperlink>
+        </w:p>
+        <w:p>
+          <w:pPr>
+            <w:pStyle w:val="TOC3"/>
+            <w:tabs>
+              <w:tab w:val="right" w:leader="dot" w:pos="8660"/>
+            </w:tabs>
+            <w:rPr>
+              <w:rFonts w:asciiTheme="minorHAnsi" w:eastAsiaTheme="minorEastAsia" w:hAnsiTheme="minorHAnsi" w:cstheme="minorBidi"/>
+              <w:noProof/>
+              <w:sz w:val="22"/>
+              <w:szCs w:val="22"/>
+              <w:lang w:val="en-US"/>
+            </w:rPr>
+          </w:pPr>
+          <w:hyperlink w:anchor="_Toc462568720" w:history="1">
+            <w:r>
+              <w:rPr>
+                <w:rStyle w:val="Hyperlink"/>
+                <w:noProof/>
+              </w:rPr>
+              <w:t>ASP.NET Dynamic Data</w:t>
+            </w:r>
+            <w:r>
+              <w:rPr>
+                <w:noProof/>
+                <w:webHidden/>
+              </w:rPr>
+              <w:tab/>
+            </w:r>
+            <w:r>
+              <w:rPr>
+                <w:noProof/>
+                <w:webHidden/>
+              </w:rPr>
+              <w:fldChar w:fldCharType="begin"/>
+            </w:r>
+            <w:r>
+              <w:rPr>
+                <w:noProof/>
+                <w:webHidden/>
+              </w:rPr>
+              <w:instrText xml:space="preserve"> PAGEREF _Toc462568720 \h </w:instrText>
+            </w:r>
+            <w:r>
+              <w:rPr>
+                <w:noProof/>
+                <w:webHidden/>
+              </w:rPr>
+            </w:r>
+            <w:r>
+              <w:rPr>
+                <w:noProof/>
+                <w:webHidden/>
+              </w:rPr>
+              <w:fldChar w:fldCharType="separate"/>
+            </w:r>
+            <w:r>
+              <w:rPr>
+                <w:noProof/>
+                <w:webHidden/>
+              </w:rPr>
+              <w:t>28</w:t>
+            </w:r>
+            <w:r>
+              <w:rPr>
+                <w:noProof/>
+                <w:webHidden/>
+              </w:rPr>
+              <w:fldChar w:fldCharType="end"/>
+            </w:r>
+          </w:hyperlink>
+        </w:p>
+        <w:p>
+          <w:pPr>
+            <w:pStyle w:val="TOC3"/>
+            <w:tabs>
+              <w:tab w:val="right" w:leader="dot" w:pos="8660"/>
+            </w:tabs>
+            <w:rPr>
+              <w:rFonts w:asciiTheme="minorHAnsi" w:eastAsiaTheme="minorEastAsia" w:hAnsiTheme="minorHAnsi" w:cstheme="minorBidi"/>
+              <w:noProof/>
+              <w:sz w:val="22"/>
+              <w:szCs w:val="22"/>
+              <w:lang w:val="en-US"/>
+            </w:rPr>
+          </w:pPr>
+          <w:hyperlink w:anchor="_Toc462568721" w:history="1">
+            <w:r>
+              <w:rPr>
+                <w:rStyle w:val="Hyperlink"/>
+                <w:noProof/>
+              </w:rPr>
               <w:t>Автентикация на потребители</w:t>
             </w:r>
             <w:r>
@@ -2965,7 +3195,7 @@
                 <w:noProof/>
                 <w:webHidden/>
               </w:rPr>
-              <w:instrText xml:space="preserve"> PAGEREF _Toc462564513 \h </w:instrText>
+              <w:instrText xml:space="preserve"> PAGEREF _Toc462568721 \h </w:instrText>
             </w:r>
             <w:r>
               <w:rPr>
@@ -2985,7 +3215,94 @@
                 <w:noProof/>
                 <w:webHidden/>
               </w:rPr>
-              <w:t>24</w:t>
+              <w:t>29</w:t>
+            </w:r>
+            <w:r>
+              <w:rPr>
+                <w:noProof/>
+                <w:webHidden/>
+              </w:rPr>
+              <w:fldChar w:fldCharType="end"/>
+            </w:r>
+          </w:hyperlink>
+        </w:p>
+        <w:p>
+          <w:pPr>
+            <w:pStyle w:val="TOC3"/>
+            <w:tabs>
+              <w:tab w:val="right" w:leader="dot" w:pos="8660"/>
+            </w:tabs>
+            <w:rPr>
+              <w:rFonts w:asciiTheme="minorHAnsi" w:eastAsiaTheme="minorEastAsia" w:hAnsiTheme="minorHAnsi" w:cstheme="minorBidi"/>
+              <w:noProof/>
+              <w:sz w:val="22"/>
+              <w:szCs w:val="22"/>
+              <w:lang w:val="en-US"/>
+            </w:rPr>
+          </w:pPr>
+          <w:hyperlink w:anchor="_Toc462568722" w:history="1">
+            <w:r>
+              <w:rPr>
+                <w:rStyle w:val="Hyperlink"/>
+                <w:noProof/>
+              </w:rPr>
+              <w:t xml:space="preserve">Проектиране на уеб услуги </w:t>
+            </w:r>
+            <w:r>
+              <w:rPr>
+                <w:rStyle w:val="Hyperlink"/>
+                <w:noProof/>
+                <w:lang w:val="en-US"/>
+              </w:rPr>
+              <w:t xml:space="preserve">(Web Services) </w:t>
+            </w:r>
+            <w:r>
+              <w:rPr>
+                <w:rStyle w:val="Hyperlink"/>
+                <w:noProof/>
+              </w:rPr>
+              <w:t>в системата</w:t>
+            </w:r>
+            <w:r>
+              <w:rPr>
+                <w:noProof/>
+                <w:webHidden/>
+              </w:rPr>
+              <w:tab/>
+            </w:r>
+            <w:r>
+              <w:rPr>
+                <w:noProof/>
+                <w:webHidden/>
+              </w:rPr>
+              <w:fldChar w:fldCharType="begin"/>
+            </w:r>
+            <w:r>
+              <w:rPr>
+                <w:noProof/>
+                <w:webHidden/>
+              </w:rPr>
+              <w:instrText xml:space="preserve"> PAGEREF _Toc462568722 \h </w:instrText>
+            </w:r>
+            <w:r>
+              <w:rPr>
+                <w:noProof/>
+                <w:webHidden/>
+              </w:rPr>
+            </w:r>
+            <w:r>
+              <w:rPr>
+                <w:noProof/>
+                <w:webHidden/>
+              </w:rPr>
+              <w:fldChar w:fldCharType="separate"/>
+            </w:r>
+            <w:r>
+              <w:rPr>
+                <w:noProof/>
+                <w:webHidden/>
+              </w:rPr>
+              <w:t>33</w:t>
             </w:r>
             <w:r>
               <w:rPr>
@@ -3011,13 +3328,13 @@
               <w:lang w:val="en-US"/>
             </w:rPr>
           </w:pPr>
-          <w:hyperlink w:anchor="_Toc462564514" w:history="1">
+          <w:hyperlink w:anchor="_Toc462568723" w:history="1">
             <w:r>
               <w:rPr>
                 <w:rStyle w:val="Hyperlink"/>
                 <w:noProof/>
               </w:rPr>
-              <w:t>4.</w:t>
+              <w:t>10.</w:t>
             </w:r>
             <w:r>
               <w:rPr>
@@ -3034,22 +3351,7 @@
                 <w:rStyle w:val="Hyperlink"/>
                 <w:noProof/>
               </w:rPr>
-              <w:t xml:space="preserve">Проектиране на уеб услуги </w:t>
-            </w:r>
-            <w:r>
-              <w:rPr>
-                <w:rStyle w:val="Hyperlink"/>
-                <w:noProof/>
-                <w:lang w:val="en-US"/>
-              </w:rPr>
-              <w:t xml:space="preserve">(Web Services) </w:t>
-            </w:r>
-            <w:r>
-              <w:rPr>
-                <w:rStyle w:val="Hyperlink"/>
-                <w:noProof/>
-              </w:rPr>
-              <w:t>в системата</w:t>
+              <w:t>Диаграми на структурата на компонентите на системата</w:t>
             </w:r>
             <w:r>
               <w:rPr>
@@ -3070,7 +3372,7 @@
                 <w:noProof/>
                 <w:webHidden/>
               </w:rPr>
-              <w:instrText xml:space="preserve"> PAGEREF _Toc462564514 \h </w:instrText>
+              <w:instrText xml:space="preserve"> PAGEREF _Toc462568723 \h </w:instrText>
             </w:r>
             <w:r>
               <w:rPr>
@@ -3090,7 +3392,7 @@
                 <w:noProof/>
                 <w:webHidden/>
               </w:rPr>
-              <w:t>28</w:t>
+              <w:t>35</w:t>
             </w:r>
             <w:r>
               <w:rPr>
@@ -3116,13 +3418,13 @@
               <w:lang w:val="en-US"/>
             </w:rPr>
           </w:pPr>
-          <w:hyperlink w:anchor="_Toc462564515" w:history="1">
+          <w:hyperlink w:anchor="_Toc462568724" w:history="1">
             <w:r>
               <w:rPr>
                 <w:rStyle w:val="Hyperlink"/>
                 <w:noProof/>
               </w:rPr>
-              <w:t>5.</w:t>
+              <w:t>11.</w:t>
             </w:r>
             <w:r>
               <w:rPr>
@@ -3139,7 +3441,7 @@
                 <w:rStyle w:val="Hyperlink"/>
                 <w:noProof/>
               </w:rPr>
-              <w:t>Компоненти на потребителски уеб интерфейс</w:t>
+              <w:t>Графичен дизайн на потребителски интерфейс</w:t>
             </w:r>
             <w:r>
               <w:rPr>
@@ -3160,7 +3462,7 @@
                 <w:noProof/>
                 <w:webHidden/>
               </w:rPr>
-              <w:instrText xml:space="preserve"> PAGEREF _Toc462564515 \h </w:instrText>
+              <w:instrText xml:space="preserve"> PAGEREF _Toc462568724 \h </w:instrText>
             </w:r>
             <w:r>
               <w:rPr>
@@ -3180,151 +3482,7 @@
                 <w:noProof/>
                 <w:webHidden/>
               </w:rPr>
-              <w:t>30</w:t>
-            </w:r>
-            <w:r>
-              <w:rPr>
-                <w:noProof/>
-                <w:webHidden/>
-              </w:rPr>
-              <w:fldChar w:fldCharType="end"/>
-            </w:r>
-          </w:hyperlink>
-        </w:p>
-        <w:p>
-          <w:pPr>
-            <w:pStyle w:val="TOC3"/>
-            <w:tabs>
-              <w:tab w:val="right" w:leader="dot" w:pos="8660"/>
-            </w:tabs>
-            <w:rPr>
-              <w:rFonts w:asciiTheme="minorHAnsi" w:eastAsiaTheme="minorEastAsia" w:hAnsiTheme="minorHAnsi" w:cstheme="minorBidi"/>
-              <w:noProof/>
-              <w:sz w:val="22"/>
-              <w:szCs w:val="22"/>
-              <w:lang w:val="en-US"/>
-            </w:rPr>
-          </w:pPr>
-          <w:hyperlink w:anchor="_Toc462564516" w:history="1">
-            <w:r>
-              <w:rPr>
-                <w:rStyle w:val="Hyperlink"/>
-                <w:noProof/>
-              </w:rPr>
-              <w:t>ASP.NET</w:t>
-            </w:r>
-            <w:r>
-              <w:rPr>
-                <w:noProof/>
-                <w:webHidden/>
-              </w:rPr>
-              <w:tab/>
-            </w:r>
-            <w:r>
-              <w:rPr>
-                <w:noProof/>
-                <w:webHidden/>
-              </w:rPr>
-              <w:fldChar w:fldCharType="begin"/>
-            </w:r>
-            <w:r>
-              <w:rPr>
-                <w:noProof/>
-                <w:webHidden/>
-              </w:rPr>
-              <w:instrText xml:space="preserve"> PAGEREF _Toc462564516 \h </w:instrText>
-            </w:r>
-            <w:r>
-              <w:rPr>
-                <w:noProof/>
-                <w:webHidden/>
-              </w:rPr>
-            </w:r>
-            <w:r>
-              <w:rPr>
-                <w:noProof/>
-                <w:webHidden/>
-              </w:rPr>
-              <w:fldChar w:fldCharType="separate"/>
-            </w:r>
-            <w:r>
-              <w:rPr>
-                <w:noProof/>
-                <w:webHidden/>
-              </w:rPr>
-              <w:t>30</w:t>
-            </w:r>
-            <w:r>
-              <w:rPr>
-                <w:noProof/>
-                <w:webHidden/>
-              </w:rPr>
-              <w:fldChar w:fldCharType="end"/>
-            </w:r>
-          </w:hyperlink>
-        </w:p>
-        <w:p>
-          <w:pPr>
-            <w:pStyle w:val="TOC3"/>
-            <w:tabs>
-              <w:tab w:val="right" w:leader="dot" w:pos="8660"/>
-            </w:tabs>
-            <w:rPr>
-              <w:rFonts w:asciiTheme="minorHAnsi" w:eastAsiaTheme="minorEastAsia" w:hAnsiTheme="minorHAnsi" w:cstheme="minorBidi"/>
-              <w:noProof/>
-              <w:sz w:val="22"/>
-              <w:szCs w:val="22"/>
-              <w:lang w:val="en-US"/>
-            </w:rPr>
-          </w:pPr>
-          <w:hyperlink w:anchor="_Toc462564517" w:history="1">
-            <w:r>
-              <w:rPr>
-                <w:rStyle w:val="Hyperlink"/>
-                <w:noProof/>
-              </w:rPr>
-              <w:t>ASP.NET Dynamic Data</w:t>
-            </w:r>
-            <w:r>
-              <w:rPr>
-                <w:noProof/>
-                <w:webHidden/>
-              </w:rPr>
-              <w:tab/>
-            </w:r>
-            <w:r>
-              <w:rPr>
-                <w:noProof/>
-                <w:webHidden/>
-              </w:rPr>
-              <w:fldChar w:fldCharType="begin"/>
-            </w:r>
-            <w:r>
-              <w:rPr>
-                <w:noProof/>
-                <w:webHidden/>
-              </w:rPr>
-              <w:instrText xml:space="preserve"> PAGEREF _Toc462564517 \h </w:instrText>
-            </w:r>
-            <w:r>
-              <w:rPr>
-                <w:noProof/>
-                <w:webHidden/>
-              </w:rPr>
-            </w:r>
-            <w:r>
-              <w:rPr>
-                <w:noProof/>
-                <w:webHidden/>
-              </w:rPr>
-              <w:fldChar w:fldCharType="separate"/>
-            </w:r>
-            <w:r>
-              <w:rPr>
-                <w:noProof/>
-                <w:webHidden/>
-              </w:rPr>
-              <w:t>31</w:t>
+              <w:t>0</w:t>
             </w:r>
             <w:r>
               <w:rPr>
@@ -3349,7 +3507,7 @@
               <w:lang w:val="en-US"/>
             </w:rPr>
           </w:pPr>
-          <w:hyperlink w:anchor="_Toc462564518" w:history="1">
+          <w:hyperlink w:anchor="_Toc462568725" w:history="1">
             <w:r>
               <w:rPr>
                 <w:rStyle w:val="Hyperlink"/>
@@ -3376,7 +3534,7 @@
                 <w:noProof/>
                 <w:webHidden/>
               </w:rPr>
-              <w:instrText xml:space="preserve"> PAGEREF _Toc462564518 \h </w:instrText>
+              <w:instrText xml:space="preserve"> PAGEREF _Toc462568725 \h </w:instrText>
             </w:r>
             <w:r>
               <w:rPr>
@@ -3396,7 +3554,7 @@
                 <w:noProof/>
                 <w:webHidden/>
               </w:rPr>
-              <w:t>33</w:t>
+              <w:t>2</w:t>
             </w:r>
             <w:r>
               <w:rPr>
@@ -3422,13 +3580,13 @@
               <w:lang w:val="en-US"/>
             </w:rPr>
           </w:pPr>
-          <w:hyperlink w:anchor="_Toc462564519" w:history="1">
+          <w:hyperlink w:anchor="_Toc462568726" w:history="1">
             <w:r>
               <w:rPr>
                 <w:rStyle w:val="Hyperlink"/>
                 <w:noProof/>
               </w:rPr>
-              <w:t>6.</w:t>
+              <w:t>12.</w:t>
             </w:r>
             <w:r>
               <w:rPr>
@@ -3466,7 +3624,7 @@
                 <w:noProof/>
                 <w:webHidden/>
               </w:rPr>
-              <w:instrText xml:space="preserve"> PAGEREF _Toc462564519 \h </w:instrText>
+              <w:instrText xml:space="preserve"> PAGEREF _Toc462568726 \h </w:instrText>
             </w:r>
             <w:r>
               <w:rPr>
@@ -3486,7 +3644,7 @@
                 <w:noProof/>
                 <w:webHidden/>
               </w:rPr>
-              <w:t>33</w:t>
+              <w:t>2</w:t>
             </w:r>
             <w:r>
               <w:rPr>
@@ -3512,13 +3670,13 @@
               <w:lang w:val="en-US"/>
             </w:rPr>
           </w:pPr>
-          <w:hyperlink w:anchor="_Toc462564520" w:history="1">
+          <w:hyperlink w:anchor="_Toc462568727" w:history="1">
             <w:r>
               <w:rPr>
                 <w:rStyle w:val="Hyperlink"/>
                 <w:noProof/>
               </w:rPr>
-              <w:t>1.</w:t>
+              <w:t>13.</w:t>
             </w:r>
             <w:r>
               <w:rPr>
@@ -3535,7 +3693,7 @@
                 <w:rStyle w:val="Hyperlink"/>
                 <w:noProof/>
               </w:rPr>
-              <w:t>Диаграми</w:t>
+              <w:t>Модулно и системно тестване</w:t>
             </w:r>
             <w:r>
               <w:rPr>
@@ -3556,7 +3714,7 @@
                 <w:noProof/>
                 <w:webHidden/>
               </w:rPr>
-              <w:instrText xml:space="preserve"> PAGEREF _Toc462564520 \h </w:instrText>
+              <w:instrText xml:space="preserve"> PAGEREF _Toc462568727 \h </w:instrText>
             </w:r>
             <w:r>
               <w:rPr>
@@ -3576,151 +3734,7 @@
                 <w:noProof/>
                 <w:webHidden/>
               </w:rPr>
-              <w:t>35</w:t>
-            </w:r>
-            <w:r>
-              <w:rPr>
-                <w:noProof/>
-                <w:webHidden/>
-              </w:rPr>
-              <w:fldChar w:fldCharType="end"/>
-            </w:r>
-          </w:hyperlink>
-        </w:p>
-        <w:p>
-          <w:pPr>
-            <w:pStyle w:val="TOC1"/>
-            <w:tabs>
-              <w:tab w:val="right" w:leader="dot" w:pos="8660"/>
-            </w:tabs>
-            <w:rPr>
-              <w:rFonts w:asciiTheme="minorHAnsi" w:eastAsiaTheme="minorEastAsia" w:hAnsiTheme="minorHAnsi" w:cstheme="minorBidi"/>
-              <w:noProof/>
-              <w:sz w:val="22"/>
-              <w:szCs w:val="22"/>
-              <w:lang w:val="en-US"/>
-            </w:rPr>
-          </w:pPr>
-          <w:hyperlink w:anchor="_Toc462564521" w:history="1">
-            <w:r>
-              <w:rPr>
-                <w:rStyle w:val="Hyperlink"/>
-                <w:noProof/>
-              </w:rPr>
-              <w:t>Използвана литература</w:t>
-            </w:r>
-            <w:r>
-              <w:rPr>
-                <w:noProof/>
-                <w:webHidden/>
-              </w:rPr>
-              <w:tab/>
-            </w:r>
-            <w:r>
-              <w:rPr>
-                <w:noProof/>
-                <w:webHidden/>
-              </w:rPr>
-              <w:fldChar w:fldCharType="begin"/>
-            </w:r>
-            <w:r>
-              <w:rPr>
-                <w:noProof/>
-                <w:webHidden/>
-              </w:rPr>
-              <w:instrText xml:space="preserve"> PAGEREF _Toc462564521 \h </w:instrText>
-            </w:r>
-            <w:r>
-              <w:rPr>
-                <w:noProof/>
-                <w:webHidden/>
-              </w:rPr>
-            </w:r>
-            <w:r>
-              <w:rPr>
-                <w:noProof/>
-                <w:webHidden/>
-              </w:rPr>
-              <w:fldChar w:fldCharType="separate"/>
-            </w:r>
-            <w:r>
-              <w:rPr>
-                <w:noProof/>
-                <w:webHidden/>
-              </w:rPr>
-              <w:t>37</w:t>
-            </w:r>
-            <w:r>
-              <w:rPr>
-                <w:noProof/>
-                <w:webHidden/>
-              </w:rPr>
-              <w:fldChar w:fldCharType="end"/>
-            </w:r>
-          </w:hyperlink>
-        </w:p>
-        <w:p>
-          <w:pPr>
-            <w:pStyle w:val="TOC1"/>
-            <w:tabs>
-              <w:tab w:val="right" w:leader="dot" w:pos="8660"/>
-            </w:tabs>
-            <w:rPr>
-              <w:rFonts w:asciiTheme="minorHAnsi" w:eastAsiaTheme="minorEastAsia" w:hAnsiTheme="minorHAnsi" w:cstheme="minorBidi"/>
-              <w:noProof/>
-              <w:sz w:val="22"/>
-              <w:szCs w:val="22"/>
-              <w:lang w:val="en-US"/>
-            </w:rPr>
-          </w:pPr>
-          <w:hyperlink w:anchor="_Toc462564522" w:history="1">
-            <w:r>
-              <w:rPr>
-                <w:rStyle w:val="Hyperlink"/>
-                <w:noProof/>
-              </w:rPr>
-              <w:t>Приложения</w:t>
-            </w:r>
-            <w:r>
-              <w:rPr>
-                <w:noProof/>
-                <w:webHidden/>
-              </w:rPr>
-              <w:tab/>
-            </w:r>
-            <w:r>
-              <w:rPr>
-                <w:noProof/>
-                <w:webHidden/>
-              </w:rPr>
-              <w:fldChar w:fldCharType="begin"/>
-            </w:r>
-            <w:r>
-              <w:rPr>
-                <w:noProof/>
-                <w:webHidden/>
-              </w:rPr>
-              <w:instrText xml:space="preserve"> PAGEREF _Toc462564522 \h </w:instrText>
-            </w:r>
-            <w:r>
-              <w:rPr>
-                <w:noProof/>
-                <w:webHidden/>
-              </w:rPr>
-            </w:r>
-            <w:r>
-              <w:rPr>
-                <w:noProof/>
-                <w:webHidden/>
-              </w:rPr>
-              <w:fldChar w:fldCharType="separate"/>
-            </w:r>
-            <w:r>
-              <w:rPr>
-                <w:noProof/>
-                <w:webHidden/>
-              </w:rPr>
-              <w:t>40</w:t>
+              <w:t>2</w:t>
             </w:r>
             <w:r>
               <w:rPr>
@@ -3746,13 +3760,13 @@
               <w:lang w:val="en-US"/>
             </w:rPr>
           </w:pPr>
-          <w:hyperlink w:anchor="_Toc462564523" w:history="1">
+          <w:hyperlink w:anchor="_Toc462568728" w:history="1">
             <w:r>
               <w:rPr>
                 <w:rStyle w:val="Hyperlink"/>
                 <w:noProof/>
               </w:rPr>
-              <w:t>2.</w:t>
+              <w:t>14.</w:t>
             </w:r>
             <w:r>
               <w:rPr>
@@ -3769,6 +3783,402 @@
                 <w:rStyle w:val="Hyperlink"/>
                 <w:noProof/>
               </w:rPr>
+              <w:t>Анализ на резултатите от тестването</w:t>
+            </w:r>
+            <w:r>
+              <w:rPr>
+                <w:noProof/>
+                <w:webHidden/>
+              </w:rPr>
+              <w:tab/>
+            </w:r>
+            <w:r>
+              <w:rPr>
+                <w:noProof/>
+                <w:webHidden/>
+              </w:rPr>
+              <w:fldChar w:fldCharType="begin"/>
+            </w:r>
+            <w:r>
+              <w:rPr>
+                <w:noProof/>
+                <w:webHidden/>
+              </w:rPr>
+              <w:instrText xml:space="preserve"> PAGEREF _Toc462568728 \h </w:instrText>
+            </w:r>
+            <w:r>
+              <w:rPr>
+                <w:noProof/>
+                <w:webHidden/>
+              </w:rPr>
+            </w:r>
+            <w:r>
+              <w:rPr>
+                <w:noProof/>
+                <w:webHidden/>
+              </w:rPr>
+              <w:fldChar w:fldCharType="separate"/>
+            </w:r>
+            <w:r>
+              <w:rPr>
+                <w:noProof/>
+                <w:webHidden/>
+              </w:rPr>
+              <w:t>2</w:t>
+            </w:r>
+            <w:r>
+              <w:rPr>
+                <w:noProof/>
+                <w:webHidden/>
+              </w:rPr>
+              <w:fldChar w:fldCharType="end"/>
+            </w:r>
+          </w:hyperlink>
+        </w:p>
+        <w:p>
+          <w:pPr>
+            <w:pStyle w:val="TOC2"/>
+            <w:tabs>
+              <w:tab w:val="left" w:pos="1540"/>
+              <w:tab w:val="right" w:leader="dot" w:pos="8660"/>
+            </w:tabs>
+            <w:rPr>
+              <w:rFonts w:asciiTheme="minorHAnsi" w:eastAsiaTheme="minorEastAsia" w:hAnsiTheme="minorHAnsi" w:cstheme="minorBidi"/>
+              <w:noProof/>
+              <w:sz w:val="22"/>
+              <w:szCs w:val="22"/>
+              <w:lang w:val="en-US"/>
+            </w:rPr>
+          </w:pPr>
+          <w:hyperlink w:anchor="_Toc462568729" w:history="1">
+            <w:r>
+              <w:rPr>
+                <w:rStyle w:val="Hyperlink"/>
+                <w:noProof/>
+              </w:rPr>
+              <w:t>15.</w:t>
+            </w:r>
+            <w:r>
+              <w:rPr>
+                <w:rFonts w:asciiTheme="minorHAnsi" w:eastAsiaTheme="minorEastAsia" w:hAnsiTheme="minorHAnsi" w:cstheme="minorBidi"/>
+                <w:noProof/>
+                <w:sz w:val="22"/>
+                <w:szCs w:val="22"/>
+                <w:lang w:val="en-US"/>
+              </w:rPr>
+              <w:tab/>
+            </w:r>
+            <w:r>
+              <w:rPr>
+                <w:rStyle w:val="Hyperlink"/>
+                <w:noProof/>
+              </w:rPr>
+              <w:t>Експериментално внедряване</w:t>
+            </w:r>
+            <w:r>
+              <w:rPr>
+                <w:noProof/>
+                <w:webHidden/>
+              </w:rPr>
+              <w:tab/>
+            </w:r>
+            <w:r>
+              <w:rPr>
+                <w:noProof/>
+                <w:webHidden/>
+              </w:rPr>
+              <w:fldChar w:fldCharType="begin"/>
+            </w:r>
+            <w:r>
+              <w:rPr>
+                <w:noProof/>
+                <w:webHidden/>
+              </w:rPr>
+              <w:instrText xml:space="preserve"> PAGEREF _Toc462568729 \h </w:instrText>
+            </w:r>
+            <w:r>
+              <w:rPr>
+                <w:noProof/>
+                <w:webHidden/>
+              </w:rPr>
+            </w:r>
+            <w:r>
+              <w:rPr>
+                <w:noProof/>
+                <w:webHidden/>
+              </w:rPr>
+              <w:fldChar w:fldCharType="separate"/>
+            </w:r>
+            <w:r>
+              <w:rPr>
+                <w:noProof/>
+                <w:webHidden/>
+              </w:rPr>
+              <w:t>2</w:t>
+            </w:r>
+            <w:r>
+              <w:rPr>
+                <w:noProof/>
+                <w:webHidden/>
+              </w:rPr>
+              <w:fldChar w:fldCharType="end"/>
+            </w:r>
+          </w:hyperlink>
+        </w:p>
+        <w:p>
+          <w:pPr>
+            <w:pStyle w:val="TOC1"/>
+            <w:tabs>
+              <w:tab w:val="right" w:leader="dot" w:pos="8660"/>
+            </w:tabs>
+            <w:rPr>
+              <w:rFonts w:asciiTheme="minorHAnsi" w:eastAsiaTheme="minorEastAsia" w:hAnsiTheme="minorHAnsi" w:cstheme="minorBidi"/>
+              <w:noProof/>
+              <w:sz w:val="22"/>
+              <w:szCs w:val="22"/>
+              <w:lang w:val="en-US"/>
+            </w:rPr>
+          </w:pPr>
+          <w:hyperlink w:anchor="_Toc462568730" w:history="1">
+            <w:r>
+              <w:rPr>
+                <w:rStyle w:val="Hyperlink"/>
+                <w:noProof/>
+              </w:rPr>
+              <w:t>Глава 6. Заключение</w:t>
+            </w:r>
+            <w:r>
+              <w:rPr>
+                <w:noProof/>
+                <w:webHidden/>
+              </w:rPr>
+              <w:tab/>
+            </w:r>
+            <w:r>
+              <w:rPr>
+                <w:noProof/>
+                <w:webHidden/>
+              </w:rPr>
+              <w:fldChar w:fldCharType="begin"/>
+            </w:r>
+            <w:r>
+              <w:rPr>
+                <w:noProof/>
+                <w:webHidden/>
+              </w:rPr>
+              <w:instrText xml:space="preserve"> PAGEREF _Toc462568730 \h </w:instrText>
+            </w:r>
+            <w:r>
+              <w:rPr>
+                <w:noProof/>
+                <w:webHidden/>
+              </w:rPr>
+            </w:r>
+            <w:r>
+              <w:rPr>
+                <w:noProof/>
+                <w:webHidden/>
+              </w:rPr>
+              <w:fldChar w:fldCharType="separate"/>
+            </w:r>
+            <w:r>
+              <w:rPr>
+                <w:noProof/>
+                <w:webHidden/>
+              </w:rPr>
+              <w:t>4</w:t>
+            </w:r>
+            <w:r>
+              <w:rPr>
+                <w:noProof/>
+                <w:webHidden/>
+              </w:rPr>
+              <w:fldChar w:fldCharType="end"/>
+            </w:r>
+          </w:hyperlink>
+        </w:p>
+        <w:p>
+          <w:pPr>
+            <w:pStyle w:val="TOC1"/>
+            <w:tabs>
+              <w:tab w:val="right" w:leader="dot" w:pos="8660"/>
+            </w:tabs>
+            <w:rPr>
+              <w:rFonts w:asciiTheme="minorHAnsi" w:eastAsiaTheme="minorEastAsia" w:hAnsiTheme="minorHAnsi" w:cstheme="minorBidi"/>
+              <w:noProof/>
+              <w:sz w:val="22"/>
+              <w:szCs w:val="22"/>
+              <w:lang w:val="en-US"/>
+            </w:rPr>
+          </w:pPr>
+          <w:hyperlink w:anchor="_Toc462568731" w:history="1">
+            <w:r>
+              <w:rPr>
+                <w:rStyle w:val="Hyperlink"/>
+                <w:noProof/>
+              </w:rPr>
+              <w:t>Използвана литература</w:t>
+            </w:r>
+            <w:r>
+              <w:rPr>
+                <w:noProof/>
+                <w:webHidden/>
+              </w:rPr>
+              <w:tab/>
+            </w:r>
+            <w:r>
+              <w:rPr>
+                <w:noProof/>
+                <w:webHidden/>
+              </w:rPr>
+              <w:fldChar w:fldCharType="begin"/>
+            </w:r>
+            <w:r>
+              <w:rPr>
+                <w:noProof/>
+                <w:webHidden/>
+              </w:rPr>
+              <w:instrText xml:space="preserve"> PAGEREF _Toc462568731 \h </w:instrText>
+            </w:r>
+            <w:r>
+              <w:rPr>
+                <w:noProof/>
+                <w:webHidden/>
+              </w:rPr>
+            </w:r>
+            <w:r>
+              <w:rPr>
+                <w:noProof/>
+                <w:webHidden/>
+              </w:rPr>
+              <w:fldChar w:fldCharType="separate"/>
+            </w:r>
+            <w:r>
+              <w:rPr>
+                <w:noProof/>
+                <w:webHidden/>
+              </w:rPr>
+              <w:t>5</w:t>
+            </w:r>
+            <w:r>
+              <w:rPr>
+                <w:noProof/>
+                <w:webHidden/>
+              </w:rPr>
+              <w:fldChar w:fldCharType="end"/>
+            </w:r>
+          </w:hyperlink>
+        </w:p>
+        <w:p>
+          <w:pPr>
+            <w:pStyle w:val="TOC1"/>
+            <w:tabs>
+              <w:tab w:val="right" w:leader="dot" w:pos="8660"/>
+            </w:tabs>
+            <w:rPr>
+              <w:rFonts w:asciiTheme="minorHAnsi" w:eastAsiaTheme="minorEastAsia" w:hAnsiTheme="minorHAnsi" w:cstheme="minorBidi"/>
+              <w:noProof/>
+              <w:sz w:val="22"/>
+              <w:szCs w:val="22"/>
+              <w:lang w:val="en-US"/>
+            </w:rPr>
+          </w:pPr>
+          <w:hyperlink w:anchor="_Toc462568732" w:history="1">
+            <w:r>
+              <w:rPr>
+                <w:rStyle w:val="Hyperlink"/>
+                <w:noProof/>
+              </w:rPr>
+              <w:t>Приложения</w:t>
+            </w:r>
+            <w:r>
+              <w:rPr>
+                <w:noProof/>
+                <w:webHidden/>
+              </w:rPr>
+              <w:tab/>
+            </w:r>
+            <w:r>
+              <w:rPr>
+                <w:noProof/>
+                <w:webHidden/>
+              </w:rPr>
+              <w:fldChar w:fldCharType="begin"/>
+            </w:r>
+            <w:r>
+              <w:rPr>
+                <w:noProof/>
+                <w:webHidden/>
+              </w:rPr>
+              <w:instrText xml:space="preserve"> PAGEREF _Toc462568732 \h </w:instrText>
+            </w:r>
+            <w:r>
+              <w:rPr>
+                <w:noProof/>
+                <w:webHidden/>
+              </w:rPr>
+            </w:r>
+            <w:r>
+              <w:rPr>
+                <w:noProof/>
+                <w:webHidden/>
+              </w:rPr>
+              <w:fldChar w:fldCharType="separate"/>
+            </w:r>
+            <w:r>
+              <w:rPr>
+                <w:noProof/>
+                <w:webHidden/>
+              </w:rPr>
+              <w:t>9</w:t>
+            </w:r>
+            <w:r>
+              <w:rPr>
+                <w:noProof/>
+                <w:webHidden/>
+              </w:rPr>
+              <w:fldChar w:fldCharType="end"/>
+            </w:r>
+          </w:hyperlink>
+        </w:p>
+        <w:p>
+          <w:pPr>
+            <w:pStyle w:val="TOC2"/>
+            <w:tabs>
+              <w:tab w:val="left" w:pos="1540"/>
+              <w:tab w:val="right" w:leader="dot" w:pos="8660"/>
+            </w:tabs>
+            <w:rPr>
+              <w:rFonts w:asciiTheme="minorHAnsi" w:eastAsiaTheme="minorEastAsia" w:hAnsiTheme="minorHAnsi" w:cstheme="minorBidi"/>
+              <w:noProof/>
+              <w:sz w:val="22"/>
+              <w:szCs w:val="22"/>
+              <w:lang w:val="en-US"/>
+            </w:rPr>
+          </w:pPr>
+          <w:hyperlink w:anchor="_Toc462568733" w:history="1">
+            <w:r>
+              <w:rPr>
+                <w:rStyle w:val="Hyperlink"/>
+                <w:noProof/>
+              </w:rPr>
+              <w:t>16.</w:t>
+            </w:r>
+            <w:r>
+              <w:rPr>
+                <w:rFonts w:asciiTheme="minorHAnsi" w:eastAsiaTheme="minorEastAsia" w:hAnsiTheme="minorHAnsi" w:cstheme="minorBidi"/>
+                <w:noProof/>
+                <w:sz w:val="22"/>
+                <w:szCs w:val="22"/>
+                <w:lang w:val="en-US"/>
+              </w:rPr>
+              <w:tab/>
+            </w:r>
+            <w:r>
+              <w:rPr>
+                <w:rStyle w:val="Hyperlink"/>
+                <w:noProof/>
+              </w:rPr>
               <w:t>Индекс на фигурите</w:t>
             </w:r>
             <w:r>
@@ -3790,7 +4200,7 @@
                 <w:noProof/>
                 <w:webHidden/>
               </w:rPr>
-              <w:instrText xml:space="preserve"> PAGEREF _Toc462564523 \h </w:instrText>
+              <w:instrText xml:space="preserve"> PAGEREF _Toc462568733 \h </w:instrText>
             </w:r>
             <w:r>
               <w:rPr>
@@ -3810,7 +4220,7 @@
                 <w:noProof/>
                 <w:webHidden/>
               </w:rPr>
-              <w:t>40</w:t>
+              <w:t>9</w:t>
             </w:r>
             <w:r>
               <w:rPr>
@@ -3849,11 +4259,11 @@
       <w:pPr>
         <w:pStyle w:val="Heading1"/>
       </w:pPr>
-      <w:bookmarkStart w:id="1" w:name="_Toc462403897"/>
-      <w:bookmarkStart w:id="2" w:name="_Toc462412476"/>
-      <w:bookmarkStart w:id="3" w:name="_Toc462416966"/>
-      <w:bookmarkStart w:id="4" w:name="_Toc462506276"/>
-      <w:bookmarkStart w:id="5" w:name="_Toc462564491"/>
+      <w:bookmarkStart w:id="0" w:name="_Toc462403897"/>
+      <w:bookmarkStart w:id="1" w:name="_Toc462412476"/>
+      <w:bookmarkStart w:id="2" w:name="_Toc462416966"/>
+      <w:bookmarkStart w:id="3" w:name="_Toc462506276"/>
+      <w:bookmarkStart w:id="4" w:name="_Toc462568696"/>
       <w:r>
         <w:lastRenderedPageBreak/>
         <w:t xml:space="preserve">Глава 1. </w:t>
@@ -3861,30 +4271,30 @@
       <w:r>
         <w:t>Увод</w:t>
       </w:r>
+      <w:bookmarkEnd w:id="0"/>
       <w:bookmarkEnd w:id="1"/>
       <w:bookmarkEnd w:id="2"/>
       <w:bookmarkEnd w:id="3"/>
       <w:bookmarkEnd w:id="4"/>
+    </w:p>
+    <w:p>
+      <w:pPr>
+        <w:pStyle w:val="Heading2"/>
+      </w:pPr>
+      <w:r>
+        <w:t xml:space="preserve"> </w:t>
+      </w:r>
+      <w:bookmarkStart w:id="5" w:name="_Toc462412477"/>
+      <w:bookmarkStart w:id="6" w:name="_Toc462416967"/>
+      <w:bookmarkStart w:id="7" w:name="_Toc462506277"/>
+      <w:bookmarkStart w:id="8" w:name="_Toc462568697"/>
+      <w:r>
+        <w:t>Актуалност на проблема и мотивация</w:t>
+      </w:r>
       <w:bookmarkEnd w:id="5"/>
-    </w:p>
-    <w:p>
-      <w:pPr>
-        <w:pStyle w:val="Heading2"/>
-      </w:pPr>
-      <w:r>
-        <w:t xml:space="preserve"> </w:t>
-      </w:r>
-      <w:bookmarkStart w:id="6" w:name="_Toc462412477"/>
-      <w:bookmarkStart w:id="7" w:name="_Toc462416967"/>
-      <w:bookmarkStart w:id="8" w:name="_Toc462506277"/>
-      <w:bookmarkStart w:id="9" w:name="_Toc462564492"/>
-      <w:r>
-        <w:t>Актуалност на проблема и мотивация</w:t>
-      </w:r>
       <w:bookmarkEnd w:id="6"/>
       <w:bookmarkEnd w:id="7"/>
       <w:bookmarkEnd w:id="8"/>
-      <w:bookmarkEnd w:id="9"/>
     </w:p>
     <w:p>
       <w:r>
@@ -3914,14 +4324,7 @@
               <w:noProof/>
               <w:lang w:val="en-US"/>
             </w:rPr>
-            <w:t xml:space="preserve"> </w:t>
-          </w:r>
-          <w:r>
-            <w:rPr>
-              <w:noProof/>
-              <w:lang w:val="en-US"/>
-            </w:rPr>
-            <w:t>(Matney)</w:t>
+            <w:t xml:space="preserve"> (Matney)</w:t>
           </w:r>
           <w:r>
             <w:fldChar w:fldCharType="end"/>
@@ -4013,14 +4416,7 @@
               <w:noProof/>
               <w:lang w:val="en-US"/>
             </w:rPr>
-            <w:t xml:space="preserve"> </w:t>
-          </w:r>
-          <w:r>
-            <w:rPr>
-              <w:noProof/>
-              <w:lang w:val="en-US"/>
-            </w:rPr>
-            <w:t>(The Cluetrain Manifesto: The End of Business as Usual)</w:t>
+            <w:t xml:space="preserve"> (The Cluetrain Manifesto: The End of Business as Usual)</w:t>
           </w:r>
           <w:r>
             <w:fldChar w:fldCharType="end"/>
@@ -4125,14 +4521,7 @@
               <w:noProof/>
               <w:lang w:val="en-US"/>
             </w:rPr>
-            <w:t xml:space="preserve"> </w:t>
-          </w:r>
-          <w:r>
-            <w:rPr>
-              <w:noProof/>
-              <w:lang w:val="en-US"/>
-            </w:rPr>
-            <w:t>(Петков)</w:t>
+            <w:t xml:space="preserve"> (Петков)</w:t>
           </w:r>
           <w:r>
             <w:fldChar w:fldCharType="end"/>
@@ -4175,14 +4564,7 @@
               <w:noProof/>
               <w:lang w:val="en-US"/>
             </w:rPr>
-            <w:t xml:space="preserve"> </w:t>
-          </w:r>
-          <w:r>
-            <w:rPr>
-              <w:noProof/>
-              <w:lang w:val="en-US"/>
-            </w:rPr>
-            <w:t>(Number of monthly active Facebook users worldwide as of 2nd quarter 2016 (in millions))</w:t>
+            <w:t xml:space="preserve"> (Number of monthly active Facebook users worldwide as of 2nd quarter 2016 (in millions))</w:t>
           </w:r>
           <w:r>
             <w:fldChar w:fldCharType="end"/>
@@ -4256,14 +4638,7 @@
               <w:noProof/>
               <w:lang w:val="en-US"/>
             </w:rPr>
-            <w:t xml:space="preserve"> </w:t>
-          </w:r>
-          <w:r>
-            <w:rPr>
-              <w:noProof/>
-              <w:lang w:val="en-US"/>
-            </w:rPr>
-            <w:t>(Scott Ayres)</w:t>
+            <w:t xml:space="preserve"> (Scott Ayres)</w:t>
           </w:r>
           <w:r>
             <w:fldChar w:fldCharType="end"/>
@@ -4325,19 +4700,19 @@
       <w:pPr>
         <w:pStyle w:val="Heading2"/>
       </w:pPr>
-      <w:bookmarkStart w:id="10" w:name="_Toc462403898"/>
-      <w:bookmarkStart w:id="11" w:name="_Toc462412478"/>
-      <w:bookmarkStart w:id="12" w:name="_Toc462416968"/>
-      <w:bookmarkStart w:id="13" w:name="_Toc462506278"/>
-      <w:bookmarkStart w:id="14" w:name="_Toc462564493"/>
+      <w:bookmarkStart w:id="9" w:name="_Toc462403898"/>
+      <w:bookmarkStart w:id="10" w:name="_Toc462412478"/>
+      <w:bookmarkStart w:id="11" w:name="_Toc462416968"/>
+      <w:bookmarkStart w:id="12" w:name="_Toc462506278"/>
+      <w:bookmarkStart w:id="13" w:name="_Toc462568698"/>
       <w:r>
         <w:t>Цел и задачи на дипломната работа</w:t>
       </w:r>
+      <w:bookmarkEnd w:id="9"/>
       <w:bookmarkEnd w:id="10"/>
       <w:bookmarkEnd w:id="11"/>
       <w:bookmarkEnd w:id="12"/>
       <w:bookmarkEnd w:id="13"/>
-      <w:bookmarkEnd w:id="14"/>
     </w:p>
     <w:p>
       <w:r>
@@ -4397,13 +4772,7 @@
             <w:rPr>
               <w:noProof/>
             </w:rPr>
-            <w:t xml:space="preserve"> </w:t>
-          </w:r>
-          <w:r>
-            <w:rPr>
-              <w:noProof/>
-            </w:rPr>
-            <w:t>(Спасов)</w:t>
+            <w:t xml:space="preserve"> (Спасов)</w:t>
           </w:r>
           <w:r>
             <w:fldChar w:fldCharType="end"/>
@@ -4688,19 +5057,19 @@
       <w:pPr>
         <w:pStyle w:val="Heading2"/>
       </w:pPr>
-      <w:bookmarkStart w:id="15" w:name="_Toc462403899"/>
-      <w:bookmarkStart w:id="16" w:name="_Toc462412479"/>
-      <w:bookmarkStart w:id="17" w:name="_Toc462416969"/>
-      <w:bookmarkStart w:id="18" w:name="_Toc462506279"/>
-      <w:bookmarkStart w:id="19" w:name="_Toc462564494"/>
+      <w:bookmarkStart w:id="14" w:name="_Toc462403899"/>
+      <w:bookmarkStart w:id="15" w:name="_Toc462412479"/>
+      <w:bookmarkStart w:id="16" w:name="_Toc462416969"/>
+      <w:bookmarkStart w:id="17" w:name="_Toc462506279"/>
+      <w:bookmarkStart w:id="18" w:name="_Toc462568699"/>
       <w:r>
         <w:t>Очаквани ползи от реализацията</w:t>
       </w:r>
+      <w:bookmarkEnd w:id="14"/>
       <w:bookmarkEnd w:id="15"/>
       <w:bookmarkEnd w:id="16"/>
       <w:bookmarkEnd w:id="17"/>
       <w:bookmarkEnd w:id="18"/>
-      <w:bookmarkEnd w:id="19"/>
     </w:p>
     <w:p>
       <w:r>
@@ -4813,19 +5182,19 @@
       <w:pPr>
         <w:pStyle w:val="Heading2"/>
       </w:pPr>
-      <w:bookmarkStart w:id="20" w:name="_Toc462403900"/>
-      <w:bookmarkStart w:id="21" w:name="_Toc462412480"/>
-      <w:bookmarkStart w:id="22" w:name="_Toc462416970"/>
-      <w:bookmarkStart w:id="23" w:name="_Toc462506280"/>
-      <w:bookmarkStart w:id="24" w:name="_Toc462564495"/>
+      <w:bookmarkStart w:id="19" w:name="_Toc462403900"/>
+      <w:bookmarkStart w:id="20" w:name="_Toc462412480"/>
+      <w:bookmarkStart w:id="21" w:name="_Toc462416970"/>
+      <w:bookmarkStart w:id="22" w:name="_Toc462506280"/>
+      <w:bookmarkStart w:id="23" w:name="_Toc462568700"/>
       <w:r>
         <w:t>Структура на дипломната работа</w:t>
       </w:r>
+      <w:bookmarkEnd w:id="19"/>
       <w:bookmarkEnd w:id="20"/>
       <w:bookmarkEnd w:id="21"/>
       <w:bookmarkEnd w:id="22"/>
       <w:bookmarkEnd w:id="23"/>
-      <w:bookmarkEnd w:id="24"/>
     </w:p>
     <w:p>
       <w:pPr>
@@ -4859,8 +5228,8 @@
           <w:lang w:eastAsia="zh-CN"/>
         </w:rPr>
       </w:pPr>
-      <w:bookmarkStart w:id="25" w:name="_Toc462403901"/>
-      <w:bookmarkStart w:id="26" w:name="_Toc462412481"/>
+      <w:bookmarkStart w:id="24" w:name="_Toc462403901"/>
+      <w:bookmarkStart w:id="25" w:name="_Toc462412481"/>
       <w:r>
         <w:br w:type="page"/>
       </w:r>
@@ -4869,9 +5238,9 @@
       <w:pPr>
         <w:pStyle w:val="Heading1"/>
       </w:pPr>
-      <w:bookmarkStart w:id="27" w:name="_Toc462416971"/>
-      <w:bookmarkStart w:id="28" w:name="_Toc462506281"/>
-      <w:bookmarkStart w:id="29" w:name="_Toc462564496"/>
+      <w:bookmarkStart w:id="26" w:name="_Toc462416971"/>
+      <w:bookmarkStart w:id="27" w:name="_Toc462506281"/>
+      <w:bookmarkStart w:id="28" w:name="_Toc462568701"/>
       <w:r>
         <w:lastRenderedPageBreak/>
         <w:t>Глава 2.</w:t>
@@ -4882,11 +5251,11 @@
       <w:r>
         <w:t>Преглед на съществуващите разработки в анализа на социални мрежи</w:t>
       </w:r>
+      <w:bookmarkEnd w:id="24"/>
       <w:bookmarkEnd w:id="25"/>
       <w:bookmarkEnd w:id="26"/>
       <w:bookmarkEnd w:id="27"/>
       <w:bookmarkEnd w:id="28"/>
-      <w:bookmarkEnd w:id="29"/>
     </w:p>
     <w:p>
       <w:pPr>
@@ -4933,14 +5302,7 @@
               <w:noProof/>
               <w:lang w:val="en-US" w:eastAsia="zh-CN"/>
             </w:rPr>
-            <w:t xml:space="preserve"> </w:t>
-          </w:r>
-          <w:r>
-            <w:rPr>
-              <w:noProof/>
-              <w:lang w:val="en-US" w:eastAsia="zh-CN"/>
-            </w:rPr>
-            <w:t>(Wasserman and Faust)</w:t>
+            <w:t xml:space="preserve"> (Wasserman and Faust)</w:t>
           </w:r>
           <w:r>
             <w:rPr>
@@ -4965,19 +5327,19 @@
           <w:numId w:val="10"/>
         </w:numPr>
       </w:pPr>
-      <w:bookmarkStart w:id="30" w:name="_Toc462403902"/>
-      <w:bookmarkStart w:id="31" w:name="_Toc462412482"/>
-      <w:bookmarkStart w:id="32" w:name="_Toc462416972"/>
-      <w:bookmarkStart w:id="33" w:name="_Toc462506282"/>
-      <w:bookmarkStart w:id="34" w:name="_Toc462564497"/>
+      <w:bookmarkStart w:id="29" w:name="_Toc462403902"/>
+      <w:bookmarkStart w:id="30" w:name="_Toc462412482"/>
+      <w:bookmarkStart w:id="31" w:name="_Toc462416972"/>
+      <w:bookmarkStart w:id="32" w:name="_Toc462506282"/>
+      <w:bookmarkStart w:id="33" w:name="_Toc462568702"/>
       <w:r>
         <w:t>Основни дефиниции</w:t>
       </w:r>
+      <w:bookmarkEnd w:id="29"/>
       <w:bookmarkEnd w:id="30"/>
       <w:bookmarkEnd w:id="31"/>
       <w:bookmarkEnd w:id="32"/>
       <w:bookmarkEnd w:id="33"/>
-      <w:bookmarkEnd w:id="34"/>
     </w:p>
     <w:p>
       <w:pPr>
@@ -5810,11 +6172,11 @@
           <w:lang w:val="en-US"/>
         </w:rPr>
       </w:pPr>
-      <w:bookmarkStart w:id="35" w:name="_Toc462403903"/>
-      <w:bookmarkStart w:id="36" w:name="_Toc462412483"/>
-      <w:bookmarkStart w:id="37" w:name="_Toc462416973"/>
-      <w:bookmarkStart w:id="38" w:name="_Toc462506283"/>
-      <w:bookmarkStart w:id="39" w:name="_Toc462564498"/>
+      <w:bookmarkStart w:id="34" w:name="_Toc462403903"/>
+      <w:bookmarkStart w:id="35" w:name="_Toc462412483"/>
+      <w:bookmarkStart w:id="36" w:name="_Toc462416973"/>
+      <w:bookmarkStart w:id="37" w:name="_Toc462506283"/>
+      <w:bookmarkStart w:id="38" w:name="_Toc462568703"/>
       <w:r>
         <w:t xml:space="preserve">Дефиниции на присъствието на общини във </w:t>
       </w:r>
@@ -5824,11 +6186,11 @@
         </w:rPr>
         <w:t>Facebook</w:t>
       </w:r>
+      <w:bookmarkEnd w:id="34"/>
       <w:bookmarkEnd w:id="35"/>
       <w:bookmarkEnd w:id="36"/>
       <w:bookmarkEnd w:id="37"/>
       <w:bookmarkEnd w:id="38"/>
-      <w:bookmarkEnd w:id="39"/>
     </w:p>
     <w:p>
       <w:r>
@@ -6180,11 +6542,11 @@
       <w:pPr>
         <w:pStyle w:val="Heading2"/>
       </w:pPr>
-      <w:bookmarkStart w:id="40" w:name="_Toc462564499"/>
+      <w:bookmarkStart w:id="39" w:name="_Toc462568704"/>
       <w:r>
         <w:t>Съществуващи решения и подходите и методите използвани в тях за разрешаване на проблемите</w:t>
       </w:r>
-      <w:bookmarkEnd w:id="40"/>
+      <w:bookmarkEnd w:id="39"/>
     </w:p>
     <w:p>
       <w:pPr>
@@ -6244,14 +6606,7 @@
               <w:noProof/>
               <w:lang w:eastAsia="zh-CN"/>
             </w:rPr>
-            <w:t xml:space="preserve"> </w:t>
-          </w:r>
-          <w:r>
-            <w:rPr>
-              <w:noProof/>
-              <w:lang w:eastAsia="zh-CN"/>
-            </w:rPr>
-            <w:t>(Sobaci)</w:t>
+            <w:t xml:space="preserve"> (Sobaci)</w:t>
           </w:r>
           <w:r>
             <w:rPr>
@@ -6559,14 +6914,7 @@
               <w:noProof/>
               <w:lang w:eastAsia="zh-CN"/>
             </w:rPr>
-            <w:t xml:space="preserve"> </w:t>
-          </w:r>
-          <w:r>
-            <w:rPr>
-              <w:noProof/>
-              <w:lang w:eastAsia="zh-CN"/>
-            </w:rPr>
-            <w:t>(Mossberger)</w:t>
+            <w:t xml:space="preserve"> (Mossberger)</w:t>
           </w:r>
           <w:r>
             <w:rPr>
@@ -6776,14 +7124,7 @@
               <w:noProof/>
               <w:lang w:val="en-US" w:eastAsia="zh-CN"/>
             </w:rPr>
-            <w:t xml:space="preserve"> </w:t>
-          </w:r>
-          <w:r>
-            <w:rPr>
-              <w:noProof/>
-              <w:lang w:val="en-US" w:eastAsia="zh-CN"/>
-            </w:rPr>
-            <w:t>(Redbrick Communications)</w:t>
+            <w:t xml:space="preserve"> (Redbrick Communications)</w:t>
           </w:r>
           <w:r>
             <w:rPr>
@@ -7097,14 +7438,7 @@
               <w:noProof/>
               <w:lang w:val="en-US" w:eastAsia="zh-CN"/>
             </w:rPr>
-            <w:t xml:space="preserve"> </w:t>
-          </w:r>
-          <w:r>
-            <w:rPr>
-              <w:noProof/>
-              <w:lang w:val="en-US" w:eastAsia="zh-CN"/>
-            </w:rPr>
-            <w:t>(Agostino)</w:t>
+            <w:t xml:space="preserve"> (Agostino)</w:t>
           </w:r>
           <w:r>
             <w:rPr>
@@ -7275,28 +7609,28 @@
       <w:pPr>
         <w:pStyle w:val="Heading1"/>
       </w:pPr>
-      <w:bookmarkStart w:id="41" w:name="_Toc462403904"/>
-      <w:bookmarkStart w:id="42" w:name="_Toc462412484"/>
-      <w:bookmarkStart w:id="43" w:name="_Toc462416974"/>
-      <w:bookmarkStart w:id="44" w:name="_Toc462506284"/>
-      <w:bookmarkStart w:id="45" w:name="_Toc462564500"/>
+      <w:bookmarkStart w:id="40" w:name="_Toc462403904"/>
+      <w:bookmarkStart w:id="41" w:name="_Toc462412484"/>
+      <w:bookmarkStart w:id="42" w:name="_Toc462416974"/>
+      <w:bookmarkStart w:id="43" w:name="_Toc462506284"/>
+      <w:bookmarkStart w:id="44" w:name="_Toc462568705"/>
       <w:r>
         <w:lastRenderedPageBreak/>
         <w:t>Глава 3.</w:t>
       </w:r>
+      <w:bookmarkEnd w:id="40"/>
+      <w:r>
+        <w:t xml:space="preserve"> </w:t>
+      </w:r>
+      <w:bookmarkStart w:id="45" w:name="_Toc462403905"/>
+      <w:r>
+        <w:t>Анализ на изискванията към решението</w:t>
+      </w:r>
       <w:bookmarkEnd w:id="41"/>
-      <w:r>
-        <w:t xml:space="preserve"> </w:t>
-      </w:r>
-      <w:bookmarkStart w:id="46" w:name="_Toc462403905"/>
-      <w:r>
-        <w:t>Анализ на изискванията към решението</w:t>
-      </w:r>
       <w:bookmarkEnd w:id="42"/>
       <w:bookmarkEnd w:id="43"/>
       <w:bookmarkEnd w:id="44"/>
       <w:bookmarkEnd w:id="45"/>
-      <w:bookmarkEnd w:id="46"/>
     </w:p>
     <w:p/>
     <w:p>
@@ -7333,15 +7667,15 @@
           <w:numId w:val="10"/>
         </w:numPr>
       </w:pPr>
-      <w:bookmarkStart w:id="47" w:name="_Toc462506285"/>
-      <w:bookmarkStart w:id="48" w:name="_Toc462403906"/>
-      <w:bookmarkStart w:id="49" w:name="_Toc462412485"/>
-      <w:bookmarkStart w:id="50" w:name="_Toc462416975"/>
-      <w:bookmarkStart w:id="51" w:name="_Toc462564501"/>
+      <w:bookmarkStart w:id="46" w:name="_Toc462506285"/>
+      <w:bookmarkStart w:id="47" w:name="_Toc462403906"/>
+      <w:bookmarkStart w:id="48" w:name="_Toc462412485"/>
+      <w:bookmarkStart w:id="49" w:name="_Toc462416975"/>
+      <w:bookmarkStart w:id="50" w:name="_Toc462568706"/>
       <w:r>
         <w:t>Концептуален модел</w:t>
       </w:r>
-      <w:bookmarkEnd w:id="51"/>
+      <w:bookmarkEnd w:id="50"/>
     </w:p>
     <w:p>
       <w:pPr>
@@ -7401,8 +7735,8 @@
                                 <w:szCs w:val="24"/>
                               </w:rPr>
                             </w:pPr>
-                            <w:bookmarkStart w:id="52" w:name="_Ref462561829"/>
-                            <w:bookmarkStart w:id="53" w:name="_Toc462564524"/>
+                            <w:bookmarkStart w:id="51" w:name="_Ref462561829"/>
+                            <w:bookmarkStart w:id="52" w:name="_Toc462568755"/>
                             <w:r>
                               <w:t xml:space="preserve">Фигура </w:t>
                             </w:r>
@@ -7424,7 +7758,7 @@
                             <w:r>
                               <w:fldChar w:fldCharType="end"/>
                             </w:r>
-                            <w:bookmarkEnd w:id="52"/>
+                            <w:bookmarkEnd w:id="51"/>
                             <w:r>
                               <w:t xml:space="preserve">: Концептуален модел </w:t>
                             </w:r>
@@ -7447,7 +7781,7 @@
                               </w:rPr>
                               <w:t>диаграма)</w:t>
                             </w:r>
-                            <w:bookmarkEnd w:id="53"/>
+                            <w:bookmarkEnd w:id="52"/>
                           </w:p>
                         </w:txbxContent>
                       </wps:txbx>
@@ -7465,7 +7799,11 @@
           </mc:Choice>
           <mc:Fallback>
             <w:pict>
-              <v:shape w14:anchorId="75AE0EE2" id="Text Box 19" o:spid="_x0000_s1029" type="#_x0000_t202" style="position:absolute;left:0;text-align:left;margin-left:0;margin-top:389.25pt;width:470.25pt;height:.05pt;z-index:251672576;visibility:visible;mso-wrap-style:square;mso-wrap-distance-left:9pt;mso-wrap-distance-top:0;mso-wrap-distance-right:9pt;mso-wrap-distance-bottom:0;mso-position-horizontal:absolute;mso-position-horizontal-relative:text;mso-position-vertical:absolute;mso-position-vertical-relative:text;v-text-anchor:top" o:gfxdata="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" stroked="f">
+              <v:shapetype w14:anchorId="75AE0EE2" id="_x0000_t202" coordsize="21600,21600" o:spt="202" path="m,l,21600r21600,l21600,xe">
+                <v:stroke joinstyle="miter"/>
+                <v:path gradientshapeok="t" o:connecttype="rect"/>
+              </v:shapetype>
+              <v:shape id="Text Box 19" o:spid="_x0000_s1029" type="#_x0000_t202" style="position:absolute;left:0;text-align:left;margin-left:0;margin-top:389.25pt;width:470.25pt;height:.05pt;z-index:251672576;visibility:visible;mso-wrap-style:square;mso-wrap-distance-left:9pt;mso-wrap-distance-top:0;mso-wrap-distance-right:9pt;mso-wrap-distance-bottom:0;mso-position-horizontal:absolute;mso-position-horizontal-relative:text;mso-position-vertical:absolute;mso-position-vertical-relative:text;v-text-anchor:top" o:gfxdata="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" stroked="f">
                 <v:textbox style="mso-fit-shape-to-text:t" inset="0,0,0,0">
                   <w:txbxContent>
                     <w:p>
@@ -7477,8 +7815,8 @@
                           <w:szCs w:val="24"/>
                         </w:rPr>
                       </w:pPr>
-                      <w:bookmarkStart w:id="54" w:name="_Ref462561829"/>
-                      <w:bookmarkStart w:id="55" w:name="_Toc462564524"/>
+                      <w:bookmarkStart w:id="53" w:name="_Ref462561829"/>
+                      <w:bookmarkStart w:id="54" w:name="_Toc462568755"/>
                       <w:r>
                         <w:t xml:space="preserve">Фигура </w:t>
                       </w:r>
@@ -7500,7 +7838,7 @@
                       <w:r>
                         <w:fldChar w:fldCharType="end"/>
                       </w:r>
-                      <w:bookmarkEnd w:id="54"/>
+                      <w:bookmarkEnd w:id="53"/>
                       <w:r>
                         <w:t xml:space="preserve">: Концептуален модел </w:t>
                       </w:r>
@@ -7523,7 +7861,7 @@
                         </w:rPr>
                         <w:t>диаграма)</w:t>
                       </w:r>
-                      <w:bookmarkEnd w:id="55"/>
+                      <w:bookmarkEnd w:id="54"/>
                     </w:p>
                   </w:txbxContent>
                 </v:textbox>
@@ -7717,18 +8055,18 @@
           <w:numId w:val="11"/>
         </w:numPr>
       </w:pPr>
-      <w:bookmarkStart w:id="56" w:name="_Toc462564502"/>
+      <w:bookmarkStart w:id="55" w:name="_Toc462568707"/>
       <w:r>
         <w:t>Основни п</w:t>
       </w:r>
       <w:r>
         <w:t>отребителски (функционални) изисквания</w:t>
       </w:r>
+      <w:bookmarkEnd w:id="46"/>
       <w:bookmarkEnd w:id="47"/>
       <w:bookmarkEnd w:id="48"/>
       <w:bookmarkEnd w:id="49"/>
-      <w:bookmarkEnd w:id="50"/>
-      <w:bookmarkEnd w:id="56"/>
+      <w:bookmarkEnd w:id="55"/>
     </w:p>
     <w:p>
       <w:r>
@@ -7967,11 +8305,11 @@
       <w:pPr>
         <w:pStyle w:val="Heading2"/>
       </w:pPr>
-      <w:bookmarkStart w:id="57" w:name="_Toc462416976"/>
-      <w:bookmarkStart w:id="58" w:name="_Toc462412486"/>
-      <w:bookmarkStart w:id="59" w:name="_Toc462506286"/>
-      <w:bookmarkStart w:id="60" w:name="_Toc462403911"/>
-      <w:bookmarkStart w:id="61" w:name="_Toc462564503"/>
+      <w:bookmarkStart w:id="56" w:name="_Toc462416976"/>
+      <w:bookmarkStart w:id="57" w:name="_Toc462412486"/>
+      <w:bookmarkStart w:id="58" w:name="_Toc462506286"/>
+      <w:bookmarkStart w:id="59" w:name="_Toc462403911"/>
+      <w:bookmarkStart w:id="60" w:name="_Toc462568708"/>
       <w:r>
         <w:t>Н</w:t>
       </w:r>
@@ -7990,10 +8328,10 @@
       <w:r>
         <w:t xml:space="preserve"> изисквания</w:t>
       </w:r>
+      <w:bookmarkEnd w:id="56"/>
       <w:bookmarkEnd w:id="57"/>
       <w:bookmarkEnd w:id="58"/>
-      <w:bookmarkEnd w:id="59"/>
-      <w:bookmarkEnd w:id="61"/>
+      <w:bookmarkEnd w:id="60"/>
     </w:p>
     <w:p>
       <w:r>
@@ -8144,8 +8482,8 @@
           <w:numId w:val="16"/>
         </w:numPr>
       </w:pPr>
-      <w:bookmarkStart w:id="62" w:name="_Toc462412488"/>
-      <w:bookmarkEnd w:id="60"/>
+      <w:bookmarkStart w:id="61" w:name="_Toc462412488"/>
+      <w:bookmarkEnd w:id="59"/>
       <w:r>
         <w:t>Достъпност от различни устройства – Съвременните потребители използват разнообразие от устройства и уеб браузъри</w:t>
       </w:r>
@@ -8252,10 +8590,10 @@
       <w:pPr>
         <w:pStyle w:val="Caption"/>
       </w:pPr>
-      <w:bookmarkStart w:id="63" w:name="_Ref462416831"/>
-      <w:bookmarkStart w:id="64" w:name="_Ref462416821"/>
-      <w:bookmarkStart w:id="65" w:name="_Toc462506369"/>
-      <w:bookmarkStart w:id="66" w:name="_Toc462564525"/>
+      <w:bookmarkStart w:id="62" w:name="_Ref462416831"/>
+      <w:bookmarkStart w:id="63" w:name="_Ref462416821"/>
+      <w:bookmarkStart w:id="64" w:name="_Toc462506369"/>
+      <w:bookmarkStart w:id="65" w:name="_Toc462568756"/>
       <w:r>
         <w:t xml:space="preserve">Фигура </w:t>
       </w:r>
@@ -8277,65 +8615,65 @@
       <w:r>
         <w:fldChar w:fldCharType="end"/>
       </w:r>
+      <w:bookmarkEnd w:id="62"/>
+      <w:r>
+        <w:t xml:space="preserve">: Разпределение на броя посещения от различни уеб </w:t>
+      </w:r>
+      <w:r>
+        <w:t>браузъри</w:t>
+      </w:r>
+      <w:r>
+        <w:t xml:space="preserve"> и устройства е света (</w:t>
+      </w:r>
+      <w:proofErr w:type="spellStart"/>
+      <w:r>
+        <w:rPr>
+          <w:lang w:val="en-US"/>
+        </w:rPr>
+        <w:t>StatCounter</w:t>
+      </w:r>
+      <w:proofErr w:type="spellEnd"/>
+      <w:r>
+        <w:rPr>
+          <w:lang w:val="en-US"/>
+        </w:rPr>
+        <w:t xml:space="preserve">, </w:t>
+      </w:r>
+      <w:r>
+        <w:t>Август 2016)</w:t>
+      </w:r>
+      <w:r>
+        <w:rPr>
+          <w:lang w:val="en-US"/>
+        </w:rPr>
+        <w:t>:</w:t>
+      </w:r>
       <w:bookmarkEnd w:id="63"/>
-      <w:r>
-        <w:t xml:space="preserve">: Разпределение на броя посещения от различни уеб </w:t>
-      </w:r>
-      <w:r>
-        <w:t>браузъри</w:t>
-      </w:r>
-      <w:r>
-        <w:t xml:space="preserve"> и устройства е света (</w:t>
-      </w:r>
-      <w:proofErr w:type="spellStart"/>
-      <w:r>
-        <w:rPr>
-          <w:lang w:val="en-US"/>
-        </w:rPr>
-        <w:t>StatCounter</w:t>
-      </w:r>
-      <w:proofErr w:type="spellEnd"/>
-      <w:r>
-        <w:rPr>
-          <w:lang w:val="en-US"/>
-        </w:rPr>
-        <w:t xml:space="preserve">, </w:t>
-      </w:r>
-      <w:r>
-        <w:t>Август 2016)</w:t>
-      </w:r>
-      <w:r>
-        <w:rPr>
-          <w:lang w:val="en-US"/>
-        </w:rPr>
-        <w:t>:</w:t>
-      </w:r>
       <w:bookmarkEnd w:id="64"/>
       <w:bookmarkEnd w:id="65"/>
+    </w:p>
+    <w:p>
+      <w:pPr>
+        <w:pStyle w:val="Heading2"/>
+      </w:pPr>
+      <w:bookmarkStart w:id="66" w:name="_Toc462416977"/>
+      <w:bookmarkStart w:id="67" w:name="_Toc462506287"/>
+      <w:bookmarkStart w:id="68" w:name="_Toc462568709"/>
+      <w:r>
+        <w:t>Процеси в развитието на системата</w:t>
+      </w:r>
+      <w:bookmarkEnd w:id="61"/>
       <w:bookmarkEnd w:id="66"/>
-    </w:p>
-    <w:p>
-      <w:pPr>
-        <w:pStyle w:val="Heading2"/>
-      </w:pPr>
-      <w:bookmarkStart w:id="67" w:name="_Toc462416977"/>
-      <w:bookmarkStart w:id="68" w:name="_Toc462506287"/>
-      <w:bookmarkStart w:id="69" w:name="_Toc462564504"/>
-      <w:r>
-        <w:t>Процеси в развитието на системата</w:t>
-      </w:r>
-      <w:bookmarkEnd w:id="62"/>
       <w:bookmarkEnd w:id="67"/>
       <w:bookmarkEnd w:id="68"/>
-      <w:bookmarkEnd w:id="69"/>
-    </w:p>
-    <w:p>
-      <w:pPr>
-        <w:rPr>
-          <w:lang w:eastAsia="zh-CN"/>
-        </w:rPr>
-      </w:pPr>
-      <w:bookmarkStart w:id="70" w:name="_Toc462403913"/>
+    </w:p>
+    <w:p>
+      <w:pPr>
+        <w:rPr>
+          <w:lang w:eastAsia="zh-CN"/>
+        </w:rPr>
+      </w:pPr>
+      <w:bookmarkStart w:id="69" w:name="_Toc462403913"/>
       <w:r>
         <w:rPr>
           <w:lang w:eastAsia="zh-CN"/>
@@ -8429,7 +8767,7 @@
         <w:t>да се покаже в уеб системата на крайния потребител.</w:t>
       </w:r>
     </w:p>
-    <w:bookmarkEnd w:id="70"/>
+    <w:bookmarkEnd w:id="69"/>
     <w:p>
       <w:pPr>
         <w:rPr>
@@ -8490,13 +8828,13 @@
       <w:pPr>
         <w:pStyle w:val="Heading2"/>
       </w:pPr>
-      <w:bookmarkStart w:id="71" w:name="_Toc462506288"/>
-      <w:bookmarkStart w:id="72" w:name="_Toc462564505"/>
+      <w:bookmarkStart w:id="70" w:name="_Toc462506288"/>
+      <w:bookmarkStart w:id="71" w:name="_Toc462568710"/>
       <w:r>
         <w:t>Работни бизнес процеси</w:t>
       </w:r>
+      <w:bookmarkEnd w:id="70"/>
       <w:bookmarkEnd w:id="71"/>
-      <w:bookmarkEnd w:id="72"/>
     </w:p>
     <w:p>
       <w:pPr>
@@ -8515,9 +8853,9 @@
       <w:pPr>
         <w:pStyle w:val="Heading1"/>
       </w:pPr>
-      <w:bookmarkStart w:id="73" w:name="_Ref462499952"/>
-      <w:bookmarkStart w:id="74" w:name="_Toc462506289"/>
-      <w:bookmarkStart w:id="75" w:name="_Toc462564506"/>
+      <w:bookmarkStart w:id="72" w:name="_Ref462499952"/>
+      <w:bookmarkStart w:id="73" w:name="_Toc462506289"/>
+      <w:bookmarkStart w:id="74" w:name="_Toc462568711"/>
       <w:r>
         <w:lastRenderedPageBreak/>
         <w:t xml:space="preserve">Глава </w:t>
@@ -8528,9 +8866,9 @@
       <w:r>
         <w:t>. Проектиране на системата</w:t>
       </w:r>
+      <w:bookmarkEnd w:id="72"/>
       <w:bookmarkEnd w:id="73"/>
       <w:bookmarkEnd w:id="74"/>
-      <w:bookmarkEnd w:id="75"/>
     </w:p>
     <w:p>
       <w:pPr>
@@ -8540,25 +8878,25 @@
           <w:numId w:val="10"/>
         </w:numPr>
       </w:pPr>
-      <w:bookmarkStart w:id="76" w:name="_Toc462506290"/>
-      <w:bookmarkStart w:id="77" w:name="_Toc462564507"/>
+      <w:bookmarkStart w:id="75" w:name="_Toc462506290"/>
+      <w:bookmarkStart w:id="76" w:name="_Toc462568712"/>
       <w:r>
         <w:t>Използвани технологии, платформи и методологии</w:t>
       </w:r>
+      <w:bookmarkEnd w:id="75"/>
       <w:bookmarkEnd w:id="76"/>
+    </w:p>
+    <w:p>
+      <w:pPr>
+        <w:pStyle w:val="Heading2"/>
+      </w:pPr>
+      <w:bookmarkStart w:id="77" w:name="_Toc462506291"/>
+      <w:bookmarkStart w:id="78" w:name="_Toc462568713"/>
+      <w:r>
+        <w:t>Обща архитектура на системата</w:t>
+      </w:r>
       <w:bookmarkEnd w:id="77"/>
-    </w:p>
-    <w:p>
-      <w:pPr>
-        <w:pStyle w:val="Heading2"/>
-      </w:pPr>
-      <w:bookmarkStart w:id="78" w:name="_Toc462506291"/>
-      <w:bookmarkStart w:id="79" w:name="_Toc462564508"/>
-      <w:r>
-        <w:t>Обща архитектура на системата</w:t>
-      </w:r>
       <w:bookmarkEnd w:id="78"/>
-      <w:bookmarkEnd w:id="79"/>
     </w:p>
     <w:p>
       <w:r>
@@ -8815,9 +9153,9 @@
       <w:pPr>
         <w:pStyle w:val="Caption"/>
       </w:pPr>
-      <w:bookmarkStart w:id="80" w:name="_Ref462484813"/>
-      <w:bookmarkStart w:id="81" w:name="_Toc462506370"/>
-      <w:bookmarkStart w:id="82" w:name="_Toc462564526"/>
+      <w:bookmarkStart w:id="79" w:name="_Ref462484813"/>
+      <w:bookmarkStart w:id="80" w:name="_Toc462506370"/>
+      <w:bookmarkStart w:id="81" w:name="_Toc462568757"/>
       <w:r>
         <w:t xml:space="preserve">Фигура </w:t>
       </w:r>
@@ -8839,12 +9177,12 @@
       <w:r>
         <w:fldChar w:fldCharType="end"/>
       </w:r>
+      <w:bookmarkEnd w:id="79"/>
+      <w:r>
+        <w:t>: Общ дизайн на системата като многослойно приложение</w:t>
+      </w:r>
       <w:bookmarkEnd w:id="80"/>
-      <w:r>
-        <w:t>: Общ дизайн на системата като многослойно приложение</w:t>
-      </w:r>
       <w:bookmarkEnd w:id="81"/>
-      <w:bookmarkEnd w:id="82"/>
     </w:p>
     <w:p>
       <w:r>
@@ -8921,8 +9259,8 @@
       </w:r>
     </w:p>
     <w:p>
-      <w:bookmarkStart w:id="83" w:name="_Ref462488660"/>
-      <w:bookmarkStart w:id="84" w:name="_Toc462506371"/>
+      <w:bookmarkStart w:id="82" w:name="_Ref462488660"/>
+      <w:bookmarkStart w:id="83" w:name="_Toc462506371"/>
     </w:p>
     <w:p>
       <w:pPr>
@@ -8956,7 +9294,7 @@
             <v:imagedata r:id="rId14" o:title="" cropright="11608f"/>
             <w10:wrap type="topAndBottom"/>
           </v:shape>
-          <o:OLEObject Type="Embed" ProgID="PowerPoint.Show.12" ShapeID="_x0000_s1027" DrawAspect="Content" ObjectID="_1536310436" r:id="rId15"/>
+          <o:OLEObject Type="Embed" ProgID="PowerPoint.Show.12" ShapeID="_x0000_s1027" DrawAspect="Content" ObjectID="_1536310613" r:id="rId15"/>
         </w:object>
       </w:r>
     </w:p>
@@ -8967,7 +9305,7 @@
           <w:lang w:val="en-US"/>
         </w:rPr>
       </w:pPr>
-      <w:bookmarkStart w:id="85" w:name="_Toc462564527"/>
+      <w:bookmarkStart w:id="84" w:name="_Toc462568758"/>
       <w:r>
         <w:t xml:space="preserve">Фигура </w:t>
       </w:r>
@@ -8989,90 +9327,90 @@
       <w:r>
         <w:fldChar w:fldCharType="end"/>
       </w:r>
+      <w:bookmarkEnd w:id="82"/>
+      <w:r>
+        <w:rPr>
+          <w:lang w:val="en-US"/>
+        </w:rPr>
+        <w:t xml:space="preserve">: </w:t>
+      </w:r>
+      <w:r>
+        <w:t>Схема на инсталация на системата в платформата Ажур (</w:t>
+      </w:r>
+      <w:r>
+        <w:rPr>
+          <w:lang w:val="en-US"/>
+        </w:rPr>
+        <w:t>Microsoft Azure)</w:t>
+      </w:r>
       <w:bookmarkEnd w:id="83"/>
+      <w:bookmarkEnd w:id="84"/>
+    </w:p>
+    <w:p>
+      <w:bookmarkStart w:id="85" w:name="_Toc462506292"/>
+    </w:p>
+    <w:p>
+      <w:pPr>
+        <w:pStyle w:val="Heading2"/>
+      </w:pPr>
+      <w:bookmarkStart w:id="86" w:name="_Toc462568714"/>
+      <w:r>
+        <w:t xml:space="preserve">Слой за съхранение на данни </w:t>
+      </w:r>
       <w:r>
         <w:rPr>
           <w:lang w:val="en-US"/>
         </w:rPr>
-        <w:t xml:space="preserve">: </w:t>
-      </w:r>
-      <w:r>
-        <w:t>Схема на инсталация на системата в платформата Ажур (</w:t>
-      </w:r>
-      <w:r>
+        <w:t xml:space="preserve">- </w:t>
+      </w:r>
+      <w:r>
+        <w:t xml:space="preserve">Data </w:t>
+      </w:r>
+      <w:proofErr w:type="spellStart"/>
+      <w:r>
+        <w:t>Layer</w:t>
+      </w:r>
+      <w:bookmarkEnd w:id="86"/>
+      <w:proofErr w:type="spellEnd"/>
+    </w:p>
+    <w:p>
+      <w:pPr>
+        <w:pStyle w:val="Heading3"/>
         <w:rPr>
           <w:lang w:val="en-US"/>
         </w:rPr>
-        <w:t>Microsoft Azure)</w:t>
-      </w:r>
-      <w:bookmarkEnd w:id="84"/>
-      <w:bookmarkEnd w:id="85"/>
-    </w:p>
-    <w:p>
-      <w:bookmarkStart w:id="86" w:name="_Toc462506292"/>
-    </w:p>
-    <w:p>
-      <w:pPr>
-        <w:pStyle w:val="Heading2"/>
-      </w:pPr>
-      <w:bookmarkStart w:id="87" w:name="_Toc462564509"/>
-      <w:r>
-        <w:t xml:space="preserve">Слой за съхранение на данни </w:t>
+      </w:pPr>
+      <w:bookmarkStart w:id="87" w:name="_Toc462568715"/>
+      <w:r>
+        <w:t xml:space="preserve">Сървър – Microsoft SQL </w:t>
       </w:r>
       <w:r>
         <w:rPr>
           <w:lang w:val="en-US"/>
         </w:rPr>
-        <w:t xml:space="preserve">- </w:t>
-      </w:r>
-      <w:r>
-        <w:t xml:space="preserve">Data </w:t>
-      </w:r>
-      <w:proofErr w:type="spellStart"/>
-      <w:r>
-        <w:t>Layer</w:t>
+        <w:t>S</w:t>
+      </w:r>
+      <w:proofErr w:type="spellStart"/>
+      <w:r>
+        <w:t>erver</w:t>
+      </w:r>
+      <w:proofErr w:type="spellEnd"/>
+      <w:r>
+        <w:rPr>
+          <w:lang w:val="en-US"/>
+        </w:rPr>
+        <w:t xml:space="preserve"> </w:t>
+      </w:r>
+      <w:r>
+        <w:t xml:space="preserve">и </w:t>
+      </w:r>
+      <w:r>
+        <w:rPr>
+          <w:lang w:val="en-US"/>
+        </w:rPr>
+        <w:t>Azure DB</w:t>
       </w:r>
       <w:bookmarkEnd w:id="87"/>
-      <w:proofErr w:type="spellEnd"/>
-    </w:p>
-    <w:p>
-      <w:pPr>
-        <w:pStyle w:val="Heading3"/>
-        <w:rPr>
-          <w:lang w:val="en-US"/>
-        </w:rPr>
-      </w:pPr>
-      <w:bookmarkStart w:id="88" w:name="_Toc462564510"/>
-      <w:r>
-        <w:t xml:space="preserve">Сървър – Microsoft SQL </w:t>
-      </w:r>
-      <w:r>
-        <w:rPr>
-          <w:lang w:val="en-US"/>
-        </w:rPr>
-        <w:t>S</w:t>
-      </w:r>
-      <w:proofErr w:type="spellStart"/>
-      <w:r>
-        <w:t>erver</w:t>
-      </w:r>
-      <w:proofErr w:type="spellEnd"/>
-      <w:r>
-        <w:rPr>
-          <w:lang w:val="en-US"/>
-        </w:rPr>
-        <w:t xml:space="preserve"> </w:t>
-      </w:r>
-      <w:r>
-        <w:t xml:space="preserve">и </w:t>
-      </w:r>
-      <w:r>
-        <w:rPr>
-          <w:lang w:val="en-US"/>
-        </w:rPr>
-        <w:t>Azure DB</w:t>
-      </w:r>
-      <w:bookmarkEnd w:id="88"/>
     </w:p>
     <w:p>
       <w:r>
@@ -9254,9 +9592,9 @@
                                 <w:szCs w:val="24"/>
                               </w:rPr>
                             </w:pPr>
-                            <w:bookmarkStart w:id="89" w:name="_Ref462561193"/>
-                            <w:bookmarkStart w:id="90" w:name="_Ref462561161"/>
-                            <w:bookmarkStart w:id="91" w:name="_Toc462564528"/>
+                            <w:bookmarkStart w:id="88" w:name="_Ref462561193"/>
+                            <w:bookmarkStart w:id="89" w:name="_Ref462561161"/>
+                            <w:bookmarkStart w:id="90" w:name="_Toc462568759"/>
                             <w:r>
                               <w:t xml:space="preserve">Фигура </w:t>
                             </w:r>
@@ -9278,7 +9616,7 @@
                             <w:r>
                               <w:fldChar w:fldCharType="end"/>
                             </w:r>
-                            <w:bookmarkEnd w:id="89"/>
+                            <w:bookmarkEnd w:id="88"/>
                             <w:r>
                               <w:t xml:space="preserve">: Архитектура на </w:t>
                             </w:r>
@@ -9331,8 +9669,8 @@
                                 </w:r>
                               </w:sdtContent>
                             </w:sdt>
+                            <w:bookmarkEnd w:id="89"/>
                             <w:bookmarkEnd w:id="90"/>
-                            <w:bookmarkEnd w:id="91"/>
                           </w:p>
                         </w:txbxContent>
                       </wps:txbx>
@@ -9362,9 +9700,9 @@
                           <w:szCs w:val="24"/>
                         </w:rPr>
                       </w:pPr>
-                      <w:bookmarkStart w:id="92" w:name="_Ref462561193"/>
-                      <w:bookmarkStart w:id="93" w:name="_Ref462561161"/>
-                      <w:bookmarkStart w:id="94" w:name="_Toc462564528"/>
+                      <w:bookmarkStart w:id="91" w:name="_Ref462561193"/>
+                      <w:bookmarkStart w:id="92" w:name="_Ref462561161"/>
+                      <w:bookmarkStart w:id="93" w:name="_Toc462568759"/>
                       <w:r>
                         <w:t xml:space="preserve">Фигура </w:t>
                       </w:r>
@@ -9386,7 +9724,7 @@
                       <w:r>
                         <w:fldChar w:fldCharType="end"/>
                       </w:r>
-                      <w:bookmarkEnd w:id="92"/>
+                      <w:bookmarkEnd w:id="91"/>
                       <w:r>
                         <w:t xml:space="preserve">: Архитектура на </w:t>
                       </w:r>
@@ -9439,8 +9777,8 @@
                           </w:r>
                         </w:sdtContent>
                       </w:sdt>
+                      <w:bookmarkEnd w:id="92"/>
                       <w:bookmarkEnd w:id="93"/>
-                      <w:bookmarkEnd w:id="94"/>
                     </w:p>
                   </w:txbxContent>
                 </v:textbox>
@@ -9676,7 +10014,7 @@
       <w:pPr>
         <w:pStyle w:val="Heading3"/>
       </w:pPr>
-      <w:bookmarkStart w:id="95" w:name="_Toc462564511"/>
+      <w:bookmarkStart w:id="94" w:name="_Toc462568716"/>
       <w:r>
         <w:t xml:space="preserve">Проектиране на </w:t>
       </w:r>
@@ -9689,7 +10027,7 @@
       <w:r>
         <w:t>на базата данни</w:t>
       </w:r>
-      <w:bookmarkEnd w:id="95"/>
+      <w:bookmarkEnd w:id="94"/>
     </w:p>
     <w:p>
       <w:r>
@@ -9925,7 +10263,7 @@
       <w:pPr>
         <w:pStyle w:val="Heading2"/>
       </w:pPr>
-      <w:bookmarkStart w:id="96" w:name="_Toc462564512"/>
+      <w:bookmarkStart w:id="95" w:name="_Toc462568717"/>
       <w:r>
         <w:lastRenderedPageBreak/>
         <w:t>Слой за концептуалния модел на обекти и логика (</w:t>
@@ -9936,8 +10274,8 @@
         </w:rPr>
         <w:t>Logic Layer)</w:t>
       </w:r>
-      <w:bookmarkEnd w:id="86"/>
-      <w:bookmarkEnd w:id="96"/>
+      <w:bookmarkEnd w:id="85"/>
+      <w:bookmarkEnd w:id="95"/>
     </w:p>
     <w:p>
       <w:r>
@@ -10252,9 +10590,9 @@
       <w:pPr>
         <w:pStyle w:val="Caption"/>
       </w:pPr>
-      <w:bookmarkStart w:id="97" w:name="_Ref462490601"/>
-      <w:bookmarkStart w:id="98" w:name="_Toc462506372"/>
-      <w:bookmarkStart w:id="99" w:name="_Toc462564529"/>
+      <w:bookmarkStart w:id="96" w:name="_Ref462490601"/>
+      <w:bookmarkStart w:id="97" w:name="_Toc462506372"/>
+      <w:bookmarkStart w:id="98" w:name="_Toc462568760"/>
       <w:r>
         <w:t xml:space="preserve">Фигура </w:t>
       </w:r>
@@ -10276,16 +10614,16 @@
       <w:r>
         <w:fldChar w:fldCharType="end"/>
       </w:r>
+      <w:bookmarkEnd w:id="96"/>
+      <w:r>
+        <w:t xml:space="preserve">: Адаптиране между класове и таблици и други елементи на релационна база </w:t>
+      </w:r>
+      <w:proofErr w:type="spellStart"/>
+      <w:r>
+        <w:t>дани</w:t>
+      </w:r>
       <w:bookmarkEnd w:id="97"/>
-      <w:r>
-        <w:t xml:space="preserve">: Адаптиране между класове и таблици и други елементи на релационна база </w:t>
-      </w:r>
-      <w:proofErr w:type="spellStart"/>
-      <w:r>
-        <w:t>дани</w:t>
-      </w:r>
       <w:bookmarkEnd w:id="98"/>
-      <w:bookmarkEnd w:id="99"/>
       <w:proofErr w:type="spellEnd"/>
     </w:p>
     <w:p>
@@ -10654,13 +10992,7 @@
             <w:rPr>
               <w:noProof/>
             </w:rPr>
-            <w:t xml:space="preserve"> </w:t>
-          </w:r>
-          <w:r>
-            <w:rPr>
-              <w:noProof/>
-            </w:rPr>
-            <w:t>(Entity Framework Tutorial)</w:t>
+            <w:t xml:space="preserve"> (Entity Framework Tutorial)</w:t>
           </w:r>
           <w:r>
             <w:fldChar w:fldCharType="end"/>
@@ -10751,9 +11083,9 @@
       <w:pPr>
         <w:pStyle w:val="Caption"/>
       </w:pPr>
-      <w:bookmarkStart w:id="100" w:name="_Ref462493981"/>
-      <w:bookmarkStart w:id="101" w:name="_Toc462506373"/>
-      <w:bookmarkStart w:id="102" w:name="_Toc462564530"/>
+      <w:bookmarkStart w:id="99" w:name="_Ref462493981"/>
+      <w:bookmarkStart w:id="100" w:name="_Toc462506373"/>
+      <w:bookmarkStart w:id="101" w:name="_Toc462568761"/>
       <w:r>
         <w:t xml:space="preserve">Фигура </w:t>
       </w:r>
@@ -10775,55 +11107,54 @@
       <w:r>
         <w:fldChar w:fldCharType="end"/>
       </w:r>
+      <w:bookmarkEnd w:id="99"/>
+      <w:r>
+        <w:t xml:space="preserve">: Видове подходи за използване на </w:t>
+      </w:r>
+      <w:r>
+        <w:rPr>
+          <w:lang w:val="en-US"/>
+        </w:rPr>
+        <w:t xml:space="preserve">Microsoft Entity Framework </w:t>
+      </w:r>
+      <w:r>
+        <w:t xml:space="preserve">за </w:t>
+      </w:r>
+      <w:r>
+        <w:rPr>
+          <w:lang w:val="en-US"/>
+        </w:rPr>
+        <w:t>Object-Relational Mapping</w:t>
+      </w:r>
       <w:bookmarkEnd w:id="100"/>
-      <w:r>
-        <w:t xml:space="preserve">: Видове подходи за използване на </w:t>
+      <w:bookmarkEnd w:id="101"/>
+    </w:p>
+    <w:p>
+      <w:pPr>
+        <w:pStyle w:val="Heading2"/>
+      </w:pPr>
+      <w:bookmarkStart w:id="102" w:name="_Toc462568718"/>
+      <w:r>
+        <w:t>Слой на интерфейса с потребители и програми</w:t>
+      </w:r>
+      <w:r>
+        <w:t xml:space="preserve"> </w:t>
       </w:r>
       <w:r>
         <w:rPr>
           <w:lang w:val="en-US"/>
         </w:rPr>
-        <w:t xml:space="preserve">Microsoft Entity Framework </w:t>
-      </w:r>
-      <w:r>
-        <w:t xml:space="preserve">за </w:t>
-      </w:r>
-      <w:r>
-        <w:rPr>
-          <w:lang w:val="en-US"/>
-        </w:rPr>
-        <w:t>Object-Relational Mapping</w:t>
-      </w:r>
-      <w:bookmarkEnd w:id="101"/>
+        <w:t>– Interface layer</w:t>
+      </w:r>
       <w:bookmarkEnd w:id="102"/>
     </w:p>
     <w:p>
       <w:pPr>
-        <w:pStyle w:val="Heading2"/>
-      </w:pPr>
-      <w:bookmarkStart w:id="103" w:name="_Toc462564515"/>
-      <w:r>
-        <w:t>Слой на интерфейса с потребители и програми</w:t>
-      </w:r>
-      <w:r>
-        <w:t xml:space="preserve"> </w:t>
-      </w:r>
-      <w:r>
-        <w:rPr>
-          <w:lang w:val="en-US"/>
-        </w:rPr>
-        <w:t>– Interface layer</w:t>
-      </w:r>
-    </w:p>
-    <w:p>
-      <w:pPr>
         <w:pStyle w:val="Heading3"/>
       </w:pPr>
-      <w:r>
-        <w:t>Архитектура</w:t>
-      </w:r>
-      <w:r>
-        <w:t xml:space="preserve"> на потребителски уеб интерфейс</w:t>
+      <w:bookmarkStart w:id="103" w:name="_Toc462568719"/>
+      <w:r>
+        <w:t>Архитектура на потребителски уеб интерфейс</w:t>
       </w:r>
       <w:bookmarkEnd w:id="103"/>
     </w:p>
@@ -11110,7 +11441,7 @@
       <w:pPr>
         <w:pStyle w:val="Caption"/>
       </w:pPr>
-      <w:bookmarkStart w:id="104" w:name="_Toc462564534"/>
+      <w:bookmarkStart w:id="104" w:name="_Toc462568762"/>
       <w:r>
         <w:t xml:space="preserve">Фигура </w:t>
       </w:r>
@@ -11278,13 +11609,7 @@
             <w:rPr>
               <w:noProof/>
             </w:rPr>
-            <w:t xml:space="preserve"> </w:t>
-          </w:r>
-          <w:r>
-            <w:rPr>
-              <w:noProof/>
-            </w:rPr>
-            <w:t>(Techopedia Inc.)</w:t>
+            <w:t xml:space="preserve"> (Techopedia Inc.)</w:t>
           </w:r>
           <w:r>
             <w:fldChar w:fldCharType="end"/>
@@ -11296,7 +11621,7 @@
       <w:pPr>
         <w:pStyle w:val="Heading3"/>
       </w:pPr>
-      <w:bookmarkStart w:id="105" w:name="_Toc462564517"/>
+      <w:bookmarkStart w:id="105" w:name="_Toc462568720"/>
       <w:r>
         <w:t xml:space="preserve">ASP.NET </w:t>
       </w:r>
@@ -11471,7 +11796,7 @@
         <w:pStyle w:val="Caption"/>
       </w:pPr>
       <w:bookmarkStart w:id="106" w:name="_Ref462566041"/>
-      <w:bookmarkStart w:id="107" w:name="_Toc462564535"/>
+      <w:bookmarkStart w:id="107" w:name="_Toc462568763"/>
       <w:r>
         <w:t xml:space="preserve">Фигура </w:t>
       </w:r>
@@ -11554,7 +11879,7 @@
       </w:pPr>
       <w:bookmarkStart w:id="108" w:name="_Ref462499923"/>
       <w:bookmarkStart w:id="109" w:name="_Toc462506293"/>
-      <w:bookmarkStart w:id="110" w:name="_Toc462564513"/>
+      <w:bookmarkStart w:id="110" w:name="_Toc462568721"/>
       <w:r>
         <w:lastRenderedPageBreak/>
         <w:t>Автентикация на потребители</w:t>
@@ -11994,7 +12319,7 @@
       </w:pPr>
       <w:bookmarkStart w:id="111" w:name="_Ref462495456"/>
       <w:bookmarkStart w:id="112" w:name="_Toc462506374"/>
-      <w:bookmarkStart w:id="113" w:name="_Toc462564531"/>
+      <w:bookmarkStart w:id="113" w:name="_Toc462568764"/>
       <w:r>
         <w:t xml:space="preserve">Фигура </w:t>
       </w:r>
@@ -12488,7 +12813,7 @@
                             </w:pPr>
                             <w:bookmarkStart w:id="114" w:name="_Ref462500422"/>
                             <w:bookmarkStart w:id="115" w:name="_Toc462506375"/>
-                            <w:bookmarkStart w:id="116" w:name="_Toc462564532"/>
+                            <w:bookmarkStart w:id="116" w:name="_Toc462568765"/>
                             <w:r>
                               <w:t xml:space="preserve">Фигура </w:t>
                             </w:r>
@@ -12553,7 +12878,7 @@
                       </w:pPr>
                       <w:bookmarkStart w:id="117" w:name="_Ref462500422"/>
                       <w:bookmarkStart w:id="118" w:name="_Toc462506375"/>
-                      <w:bookmarkStart w:id="119" w:name="_Toc462564532"/>
+                      <w:bookmarkStart w:id="119" w:name="_Toc462568765"/>
                       <w:r>
                         <w:t xml:space="preserve">Фигура </w:t>
                       </w:r>
@@ -12708,7 +13033,7 @@
       </w:pPr>
       <w:bookmarkStart w:id="120" w:name="_Ref462500853"/>
       <w:bookmarkStart w:id="121" w:name="_Toc462506376"/>
-      <w:bookmarkStart w:id="122" w:name="_Toc462564533"/>
+      <w:bookmarkStart w:id="122" w:name="_Toc462568766"/>
       <w:r>
         <w:lastRenderedPageBreak/>
         <w:t xml:space="preserve">Фигура </w:t>
@@ -12761,7 +13086,7 @@
         <w:pStyle w:val="Heading3"/>
       </w:pPr>
       <w:bookmarkStart w:id="123" w:name="_Toc462506294"/>
-      <w:bookmarkStart w:id="124" w:name="_Toc462564514"/>
+      <w:bookmarkStart w:id="124" w:name="_Toc462568722"/>
       <w:r>
         <w:t xml:space="preserve">Проектиране на уеб услуги </w:t>
       </w:r>
@@ -14986,13 +15311,7 @@
             <w:rPr>
               <w:noProof/>
             </w:rPr>
-            <w:t xml:space="preserve"> </w:t>
-          </w:r>
-          <w:r>
-            <w:rPr>
-              <w:noProof/>
-            </w:rPr>
-            <w:t>(Techopedia Inc.)</w:t>
+            <w:t xml:space="preserve"> (Techopedia Inc.)</w:t>
           </w:r>
           <w:r>
             <w:fldChar w:fldCharType="end"/>
@@ -15075,13 +15394,7 @@
             <w:rPr>
               <w:noProof/>
             </w:rPr>
-            <w:t xml:space="preserve"> </w:t>
-          </w:r>
-          <w:r>
-            <w:rPr>
-              <w:noProof/>
-            </w:rPr>
-            <w:t>( Stefan Bergstein, HP Software)</w:t>
+            <w:t xml:space="preserve"> ( Stefan Bergstein, HP Software)</w:t>
           </w:r>
           <w:r>
             <w:fldChar w:fldCharType="end"/>
@@ -15112,11 +15425,12 @@
           <w:numId w:val="10"/>
         </w:numPr>
       </w:pPr>
-      <w:bookmarkStart w:id="129" w:name="_Toc462564519"/>
+      <w:bookmarkStart w:id="129" w:name="_Toc462568723"/>
       <w:r>
         <w:lastRenderedPageBreak/>
         <w:t>Диаграми на структурата на компонентите на системата</w:t>
       </w:r>
+      <w:bookmarkEnd w:id="129"/>
     </w:p>
     <w:p>
       <w:pPr>
@@ -15316,6 +15630,7 @@
           <w:numId w:val="10"/>
         </w:numPr>
       </w:pPr>
+      <w:bookmarkStart w:id="130" w:name="_Toc462568724"/>
       <w:r>
         <w:lastRenderedPageBreak/>
         <w:t>Графичен д</w:t>
@@ -15323,7 +15638,7 @@
       <w:r>
         <w:t>изайн на потребителски интерфейс</w:t>
       </w:r>
-      <w:bookmarkEnd w:id="129"/>
+      <w:bookmarkEnd w:id="130"/>
     </w:p>
     <w:p>
       <w:pPr>
@@ -15482,9 +15797,9 @@
       <w:pPr>
         <w:pStyle w:val="Caption"/>
       </w:pPr>
-      <w:bookmarkStart w:id="130" w:name="_Ref462499598"/>
-      <w:bookmarkStart w:id="131" w:name="_Toc462506379"/>
-      <w:bookmarkStart w:id="132" w:name="_Toc462564536"/>
+      <w:bookmarkStart w:id="131" w:name="_Ref462499598"/>
+      <w:bookmarkStart w:id="132" w:name="_Toc462506379"/>
+      <w:bookmarkStart w:id="133" w:name="_Toc462568767"/>
       <w:r>
         <w:t xml:space="preserve">Фигура </w:t>
       </w:r>
@@ -15506,7 +15821,7 @@
       <w:r>
         <w:fldChar w:fldCharType="end"/>
       </w:r>
-      <w:bookmarkEnd w:id="130"/>
+      <w:bookmarkEnd w:id="131"/>
       <w:r>
         <w:t xml:space="preserve">: Автентикация с </w:t>
       </w:r>
@@ -15525,10 +15840,12 @@
         </w:rPr>
         <w:t>Social Presence.</w:t>
       </w:r>
-      <w:bookmarkEnd w:id="131"/>
       <w:bookmarkEnd w:id="132"/>
-    </w:p>
-    <w:p>
+      <w:bookmarkEnd w:id="133"/>
+    </w:p>
+    <w:p>
+      <w:bookmarkStart w:id="134" w:name="_GoBack"/>
+      <w:bookmarkEnd w:id="134"/>
       <w:r>
         <w:br w:type="page"/>
       </w:r>
@@ -15607,8 +15924,7 @@
           <w:sz w:val="36"/>
         </w:rPr>
       </w:pPr>
-      <w:bookmarkStart w:id="133" w:name="_Ref462560567"/>
-      <w:bookmarkStart w:id="134" w:name="_Toc462564518"/>
+      <w:bookmarkStart w:id="135" w:name="_Ref462560567"/>
       <w:r>
         <w:br w:type="page"/>
       </w:r>
@@ -15617,12 +15933,13 @@
       <w:pPr>
         <w:pStyle w:val="Heading1"/>
       </w:pPr>
+      <w:bookmarkStart w:id="136" w:name="_Toc462568725"/>
       <w:r>
         <w:lastRenderedPageBreak/>
         <w:t>Глава 5. Реализация, тестване и внедряване на системата</w:t>
       </w:r>
-      <w:bookmarkEnd w:id="133"/>
-      <w:bookmarkEnd w:id="134"/>
+      <w:bookmarkEnd w:id="135"/>
+      <w:bookmarkEnd w:id="136"/>
     </w:p>
     <w:p>
       <w:pPr>
@@ -15632,33 +15949,41 @@
           <w:numId w:val="10"/>
         </w:numPr>
       </w:pPr>
+      <w:bookmarkStart w:id="137" w:name="_Toc462568726"/>
       <w:r>
         <w:t>Реализация на модулите</w:t>
       </w:r>
+      <w:bookmarkEnd w:id="137"/>
     </w:p>
     <w:p>
       <w:pPr>
         <w:pStyle w:val="Heading2"/>
       </w:pPr>
+      <w:bookmarkStart w:id="138" w:name="_Toc462568727"/>
       <w:r>
         <w:t>Модулно и системно тестване</w:t>
       </w:r>
+      <w:bookmarkEnd w:id="138"/>
     </w:p>
     <w:p>
       <w:pPr>
         <w:pStyle w:val="Heading2"/>
       </w:pPr>
+      <w:bookmarkStart w:id="139" w:name="_Toc462568728"/>
       <w:r>
         <w:t>Анализ на резултатите от тестването</w:t>
       </w:r>
+      <w:bookmarkEnd w:id="139"/>
     </w:p>
     <w:p>
       <w:pPr>
         <w:pStyle w:val="Heading2"/>
       </w:pPr>
+      <w:bookmarkStart w:id="140" w:name="_Toc462568729"/>
       <w:r>
         <w:t>Експериментално внедряване</w:t>
       </w:r>
+      <w:bookmarkEnd w:id="140"/>
     </w:p>
     <w:p>
       <w:pPr>
@@ -16064,8 +16389,9 @@
           <w:lang w:eastAsia="zh-CN"/>
         </w:rPr>
       </w:pPr>
-      <w:bookmarkStart w:id="135" w:name="_Ref462567546"/>
-      <w:bookmarkStart w:id="136" w:name="_Ref462567536"/>
+      <w:bookmarkStart w:id="141" w:name="_Ref462567546"/>
+      <w:bookmarkStart w:id="142" w:name="_Ref462567536"/>
+      <w:bookmarkStart w:id="143" w:name="_Toc462568768"/>
       <w:r>
         <w:t xml:space="preserve">Фигура </w:t>
       </w:r>
@@ -16087,7 +16413,7 @@
       <w:r>
         <w:fldChar w:fldCharType="end"/>
       </w:r>
-      <w:bookmarkEnd w:id="135"/>
+      <w:bookmarkEnd w:id="141"/>
       <w:r>
         <w:t xml:space="preserve">: Резултати от тест на достъпност и скорост от услугата </w:t>
       </w:r>
@@ -16098,7 +16424,8 @@
         </w:rPr>
         <w:t>Pingdom</w:t>
       </w:r>
-      <w:bookmarkEnd w:id="136"/>
+      <w:bookmarkEnd w:id="142"/>
+      <w:bookmarkEnd w:id="143"/>
       <w:proofErr w:type="spellEnd"/>
     </w:p>
     <w:p>
@@ -16161,7 +16488,8 @@
         <w:pStyle w:val="Caption"/>
         <w:jc w:val="left"/>
       </w:pPr>
-      <w:bookmarkStart w:id="137" w:name="_Ref462567863"/>
+      <w:bookmarkStart w:id="144" w:name="_Ref462567863"/>
+      <w:bookmarkStart w:id="145" w:name="_Toc462568769"/>
       <w:r>
         <w:t xml:space="preserve">Фигура </w:t>
       </w:r>
@@ -16183,7 +16511,7 @@
       <w:r>
         <w:fldChar w:fldCharType="end"/>
       </w:r>
-      <w:bookmarkEnd w:id="137"/>
+      <w:bookmarkEnd w:id="144"/>
       <w:r>
         <w:rPr>
           <w:lang w:val="en-US"/>
@@ -16199,6 +16527,7 @@
       <w:r>
         <w:t xml:space="preserve"> на внедреното приложение от различни локации</w:t>
       </w:r>
+      <w:bookmarkEnd w:id="145"/>
     </w:p>
     <w:p>
       <w:pPr>
@@ -16221,10 +16550,12 @@
       <w:pPr>
         <w:pStyle w:val="Heading1"/>
       </w:pPr>
+      <w:bookmarkStart w:id="146" w:name="_Toc462568730"/>
       <w:r>
         <w:lastRenderedPageBreak/>
         <w:t>Глава 6. Заключение</w:t>
       </w:r>
+      <w:bookmarkEnd w:id="146"/>
     </w:p>
     <w:p/>
     <w:p>
@@ -16349,13 +16680,13 @@
                   <w:pPr>
                     <w:pStyle w:val="Heading1"/>
                   </w:pPr>
-                  <w:bookmarkStart w:id="138" w:name="_Toc462506304"/>
-                  <w:bookmarkStart w:id="139" w:name="_Toc462564521"/>
+                  <w:bookmarkStart w:id="147" w:name="_Toc462506304"/>
+                  <w:bookmarkStart w:id="148" w:name="_Toc462568731"/>
                   <w:r>
                     <w:t>Използвана литература</w:t>
                   </w:r>
-                  <w:bookmarkEnd w:id="138"/>
-                  <w:bookmarkEnd w:id="139"/>
+                  <w:bookmarkEnd w:id="147"/>
+                  <w:bookmarkEnd w:id="148"/>
                 </w:p>
                 <w:p>
                   <w:pPr>
@@ -17288,14 +17619,14 @@
       <w:pPr>
         <w:pStyle w:val="Heading1"/>
       </w:pPr>
-      <w:bookmarkStart w:id="140" w:name="_Toc462506305"/>
-      <w:bookmarkStart w:id="141" w:name="_Toc462564522"/>
+      <w:bookmarkStart w:id="149" w:name="_Toc462506305"/>
+      <w:bookmarkStart w:id="150" w:name="_Toc462568732"/>
       <w:r>
         <w:lastRenderedPageBreak/>
         <w:t>Приложения</w:t>
       </w:r>
-      <w:bookmarkEnd w:id="140"/>
-      <w:bookmarkEnd w:id="141"/>
+      <w:bookmarkEnd w:id="149"/>
+      <w:bookmarkEnd w:id="150"/>
     </w:p>
     <w:p>
       <w:pPr>
@@ -17305,13 +17636,13 @@
           <w:numId w:val="10"/>
         </w:numPr>
       </w:pPr>
-      <w:bookmarkStart w:id="142" w:name="_Toc462506306"/>
-      <w:bookmarkStart w:id="143" w:name="_Toc462564523"/>
+      <w:bookmarkStart w:id="151" w:name="_Toc462506306"/>
+      <w:bookmarkStart w:id="152" w:name="_Toc462568733"/>
       <w:r>
         <w:t>Индекс на фигурите</w:t>
       </w:r>
-      <w:bookmarkEnd w:id="142"/>
-      <w:bookmarkEnd w:id="143"/>
+      <w:bookmarkEnd w:id="151"/>
+      <w:bookmarkEnd w:id="152"/>
     </w:p>
     <w:p>
       <w:pPr>
@@ -17345,7 +17676,7 @@
         </w:rPr>
         <w:fldChar w:fldCharType="separate"/>
       </w:r>
-      <w:hyperlink r:id="rId38" w:anchor="_Toc462564524" w:history="1">
+      <w:hyperlink r:id="rId38" w:anchor="_Toc462568755" w:history="1">
         <w:r>
           <w:rPr>
             <w:rStyle w:val="Hyperlink"/>
@@ -17387,7 +17718,7 @@
             <w:noProof/>
             <w:webHidden/>
           </w:rPr>
-          <w:instrText xml:space="preserve"> PAGEREF _Toc462564524 \h </w:instrText>
+          <w:instrText xml:space="preserve"> PAGEREF _Toc462568755 \h </w:instrText>
         </w:r>
         <w:r>
           <w:rPr>
@@ -17407,7 +17738,7 @@
             <w:noProof/>
             <w:webHidden/>
           </w:rPr>
-          <w:t>13</w:t>
+          <w:t>15</w:t>
         </w:r>
         <w:r>
           <w:rPr>
@@ -17432,7 +17763,7 @@
           <w:lang w:val="en-US"/>
         </w:rPr>
       </w:pPr>
-      <w:hyperlink w:anchor="_Toc462564525" w:history="1">
+      <w:hyperlink w:anchor="_Toc462568756" w:history="1">
         <w:r>
           <w:rPr>
             <w:rStyle w:val="Hyperlink"/>
@@ -17482,7 +17813,7 @@
             <w:noProof/>
             <w:webHidden/>
           </w:rPr>
-          <w:instrText xml:space="preserve"> PAGEREF _Toc462564525 \h </w:instrText>
+          <w:instrText xml:space="preserve"> PAGEREF _Toc462568756 \h </w:instrText>
         </w:r>
         <w:r>
           <w:rPr>
@@ -17502,7 +17833,7 @@
             <w:noProof/>
             <w:webHidden/>
           </w:rPr>
-          <w:t>16</w:t>
+          <w:t>18</w:t>
         </w:r>
         <w:r>
           <w:rPr>
@@ -17527,7 +17858,7 @@
           <w:lang w:val="en-US"/>
         </w:rPr>
       </w:pPr>
-      <w:hyperlink w:anchor="_Toc462564526" w:history="1">
+      <w:hyperlink w:anchor="_Toc462568757" w:history="1">
         <w:r>
           <w:rPr>
             <w:rStyle w:val="Hyperlink"/>
@@ -17554,7 +17885,7 @@
             <w:noProof/>
             <w:webHidden/>
           </w:rPr>
-          <w:instrText xml:space="preserve"> PAGEREF _Toc462564526 \h </w:instrText>
+          <w:instrText xml:space="preserve"> PAGEREF _Toc462568757 \h </w:instrText>
         </w:r>
         <w:r>
           <w:rPr>
@@ -17574,7 +17905,7 @@
             <w:noProof/>
             <w:webHidden/>
           </w:rPr>
-          <w:t>19</w:t>
+          <w:t>20</w:t>
         </w:r>
         <w:r>
           <w:rPr>
@@ -17599,7 +17930,7 @@
           <w:lang w:val="en-US"/>
         </w:rPr>
       </w:pPr>
-      <w:hyperlink w:anchor="_Toc462564527" w:history="1">
+      <w:hyperlink w:anchor="_Toc462568758" w:history="1">
         <w:r>
           <w:rPr>
             <w:rStyle w:val="Hyperlink"/>
@@ -17649,7 +17980,7 @@
             <w:noProof/>
             <w:webHidden/>
           </w:rPr>
-          <w:instrText xml:space="preserve"> PAGEREF _Toc462564527 \h </w:instrText>
+          <w:instrText xml:space="preserve"> PAGEREF _Toc462568758 \h </w:instrText>
         </w:r>
         <w:r>
           <w:rPr>
@@ -17669,7 +18000,7 @@
             <w:noProof/>
             <w:webHidden/>
           </w:rPr>
-          <w:t>20</w:t>
+          <w:t>21</w:t>
         </w:r>
         <w:r>
           <w:rPr>
@@ -17694,7 +18025,7 @@
           <w:lang w:val="en-US"/>
         </w:rPr>
       </w:pPr>
-      <w:hyperlink r:id="rId39" w:anchor="_Toc462564528" w:history="1">
+      <w:hyperlink r:id="rId39" w:anchor="_Toc462568759" w:history="1">
         <w:r>
           <w:rPr>
             <w:rStyle w:val="Hyperlink"/>
@@ -17729,7 +18060,7 @@
             <w:noProof/>
             <w:webHidden/>
           </w:rPr>
-          <w:instrText xml:space="preserve"> PAGEREF _Toc462564528 \h </w:instrText>
+          <w:instrText xml:space="preserve"> PAGEREF _Toc462568759 \h </w:instrText>
         </w:r>
         <w:r>
           <w:rPr>
@@ -17749,7 +18080,7 @@
             <w:noProof/>
             <w:webHidden/>
           </w:rPr>
-          <w:t>21</w:t>
+          <w:t>22</w:t>
         </w:r>
         <w:r>
           <w:rPr>
@@ -17774,7 +18105,7 @@
           <w:lang w:val="en-US"/>
         </w:rPr>
       </w:pPr>
-      <w:hyperlink w:anchor="_Toc462564529" w:history="1">
+      <w:hyperlink w:anchor="_Toc462568760" w:history="1">
         <w:r>
           <w:rPr>
             <w:rStyle w:val="Hyperlink"/>
@@ -17801,7 +18132,7 @@
             <w:noProof/>
             <w:webHidden/>
           </w:rPr>
-          <w:instrText xml:space="preserve"> PAGEREF _Toc462564529 \h </w:instrText>
+          <w:instrText xml:space="preserve"> PAGEREF _Toc462568760 \h </w:instrText>
         </w:r>
         <w:r>
           <w:rPr>
@@ -17821,7 +18152,7 @@
             <w:noProof/>
             <w:webHidden/>
           </w:rPr>
-          <w:t>23</w:t>
+          <w:t>24</w:t>
         </w:r>
         <w:r>
           <w:rPr>
@@ -17846,7 +18177,7 @@
           <w:lang w:val="en-US"/>
         </w:rPr>
       </w:pPr>
-      <w:hyperlink w:anchor="_Toc462564530" w:history="1">
+      <w:hyperlink w:anchor="_Toc462568761" w:history="1">
         <w:r>
           <w:rPr>
             <w:rStyle w:val="Hyperlink"/>
@@ -17896,7 +18227,7 @@
             <w:noProof/>
             <w:webHidden/>
           </w:rPr>
-          <w:instrText xml:space="preserve"> PAGEREF _Toc462564530 \h </w:instrText>
+          <w:instrText xml:space="preserve"> PAGEREF _Toc462568761 \h </w:instrText>
         </w:r>
         <w:r>
           <w:rPr>
@@ -17916,7 +18247,7 @@
             <w:noProof/>
             <w:webHidden/>
           </w:rPr>
-          <w:t>25</w:t>
+          <w:t>26</w:t>
         </w:r>
         <w:r>
           <w:rPr>
@@ -17941,13 +18272,173 @@
           <w:lang w:val="en-US"/>
         </w:rPr>
       </w:pPr>
-      <w:hyperlink w:anchor="_Toc462564531" w:history="1">
+      <w:hyperlink w:anchor="_Toc462568762" w:history="1">
         <w:r>
           <w:rPr>
             <w:rStyle w:val="Hyperlink"/>
             <w:noProof/>
           </w:rPr>
-          <w:t xml:space="preserve">Фигура 8: </w:t>
+          <w:t xml:space="preserve">Фигура 8: Архитектура на </w:t>
+        </w:r>
+        <w:r>
+          <w:rPr>
+            <w:rStyle w:val="Hyperlink"/>
+            <w:noProof/>
+            <w:lang w:val="en-US"/>
+          </w:rPr>
+          <w:t>ASP.NET 4.5 (Petrov)</w:t>
+        </w:r>
+        <w:r>
+          <w:rPr>
+            <w:noProof/>
+            <w:webHidden/>
+          </w:rPr>
+          <w:tab/>
+        </w:r>
+        <w:r>
+          <w:rPr>
+            <w:noProof/>
+            <w:webHidden/>
+          </w:rPr>
+          <w:fldChar w:fldCharType="begin"/>
+        </w:r>
+        <w:r>
+          <w:rPr>
+            <w:noProof/>
+            <w:webHidden/>
+          </w:rPr>
+          <w:instrText xml:space="preserve"> PAGEREF _Toc462568762 \h </w:instrText>
+        </w:r>
+        <w:r>
+          <w:rPr>
+            <w:noProof/>
+            <w:webHidden/>
+          </w:rPr>
+        </w:r>
+        <w:r>
+          <w:rPr>
+            <w:noProof/>
+            <w:webHidden/>
+          </w:rPr>
+          <w:fldChar w:fldCharType="separate"/>
+        </w:r>
+        <w:r>
+          <w:rPr>
+            <w:noProof/>
+            <w:webHidden/>
+          </w:rPr>
+          <w:t>27</w:t>
+        </w:r>
+        <w:r>
+          <w:rPr>
+            <w:noProof/>
+            <w:webHidden/>
+          </w:rPr>
+          <w:fldChar w:fldCharType="end"/>
+        </w:r>
+      </w:hyperlink>
+    </w:p>
+    <w:p>
+      <w:pPr>
+        <w:pStyle w:val="TableofFigures"/>
+        <w:tabs>
+          <w:tab w:val="right" w:leader="dot" w:pos="8660"/>
+        </w:tabs>
+        <w:rPr>
+          <w:rFonts w:asciiTheme="minorHAnsi" w:eastAsiaTheme="minorEastAsia" w:hAnsiTheme="minorHAnsi" w:cstheme="minorBidi"/>
+          <w:noProof/>
+          <w:sz w:val="22"/>
+          <w:szCs w:val="22"/>
+          <w:lang w:val="en-US"/>
+        </w:rPr>
+      </w:pPr>
+      <w:hyperlink w:anchor="_Toc462568763" w:history="1">
+        <w:r>
+          <w:rPr>
+            <w:rStyle w:val="Hyperlink"/>
+            <w:noProof/>
+          </w:rPr>
+          <w:t xml:space="preserve">Фигура 9: Вътрешна архитектура на </w:t>
+        </w:r>
+        <w:r>
+          <w:rPr>
+            <w:rStyle w:val="Hyperlink"/>
+            <w:noProof/>
+            <w:lang w:val="en-US"/>
+          </w:rPr>
+          <w:t>ASP.NET Dynamic Data (Microsoft Corporation)</w:t>
+        </w:r>
+        <w:r>
+          <w:rPr>
+            <w:noProof/>
+            <w:webHidden/>
+          </w:rPr>
+          <w:tab/>
+        </w:r>
+        <w:r>
+          <w:rPr>
+            <w:noProof/>
+            <w:webHidden/>
+          </w:rPr>
+          <w:fldChar w:fldCharType="begin"/>
+        </w:r>
+        <w:r>
+          <w:rPr>
+            <w:noProof/>
+            <w:webHidden/>
+          </w:rPr>
+          <w:instrText xml:space="preserve"> PAGEREF _Toc462568763 \h </w:instrText>
+        </w:r>
+        <w:r>
+          <w:rPr>
+            <w:noProof/>
+            <w:webHidden/>
+          </w:rPr>
+        </w:r>
+        <w:r>
+          <w:rPr>
+            <w:noProof/>
+            <w:webHidden/>
+          </w:rPr>
+          <w:fldChar w:fldCharType="separate"/>
+        </w:r>
+        <w:r>
+          <w:rPr>
+            <w:noProof/>
+            <w:webHidden/>
+          </w:rPr>
+          <w:t>28</w:t>
+        </w:r>
+        <w:r>
+          <w:rPr>
+            <w:noProof/>
+            <w:webHidden/>
+          </w:rPr>
+          <w:fldChar w:fldCharType="end"/>
+        </w:r>
+      </w:hyperlink>
+    </w:p>
+    <w:p>
+      <w:pPr>
+        <w:pStyle w:val="TableofFigures"/>
+        <w:tabs>
+          <w:tab w:val="right" w:leader="dot" w:pos="8660"/>
+        </w:tabs>
+        <w:rPr>
+          <w:rFonts w:asciiTheme="minorHAnsi" w:eastAsiaTheme="minorEastAsia" w:hAnsiTheme="minorHAnsi" w:cstheme="minorBidi"/>
+          <w:noProof/>
+          <w:sz w:val="22"/>
+          <w:szCs w:val="22"/>
+          <w:lang w:val="en-US"/>
+        </w:rPr>
+      </w:pPr>
+      <w:hyperlink w:anchor="_Toc462568764" w:history="1">
+        <w:r>
+          <w:rPr>
+            <w:rStyle w:val="Hyperlink"/>
+            <w:noProof/>
+          </w:rPr>
+          <w:t xml:space="preserve">Фигура 10: </w:t>
         </w:r>
         <w:r>
           <w:rPr>
@@ -17998,7 +18489,7 @@
             <w:noProof/>
             <w:webHidden/>
           </w:rPr>
-          <w:instrText xml:space="preserve"> PAGEREF _Toc462564531 \h </w:instrText>
+          <w:instrText xml:space="preserve"> PAGEREF _Toc462568764 \h </w:instrText>
         </w:r>
         <w:r>
           <w:rPr>
@@ -18018,7 +18509,7 @@
             <w:noProof/>
             <w:webHidden/>
           </w:rPr>
-          <w:t>26</w:t>
+          <w:t>30</w:t>
         </w:r>
         <w:r>
           <w:rPr>
@@ -18043,13 +18534,13 @@
           <w:lang w:val="en-US"/>
         </w:rPr>
       </w:pPr>
-      <w:hyperlink r:id="rId40" w:anchor="_Toc462564532" w:history="1">
+      <w:hyperlink r:id="rId40" w:anchor="_Toc462568765" w:history="1">
         <w:r>
           <w:rPr>
             <w:rStyle w:val="Hyperlink"/>
             <w:noProof/>
           </w:rPr>
-          <w:t xml:space="preserve">Фигура 9: Списък с атрибутите на профила, които се изискват от тестов потребител на системата </w:t>
+          <w:t xml:space="preserve">Фигура 11: Списък с атрибутите на профила, които се изискват от тестов потребител на системата </w:t>
         </w:r>
         <w:r>
           <w:rPr>
@@ -18078,7 +18569,7 @@
             <w:noProof/>
             <w:webHidden/>
           </w:rPr>
-          <w:instrText xml:space="preserve"> PAGEREF _Toc462564532 \h </w:instrText>
+          <w:instrText xml:space="preserve"> PAGEREF _Toc462568765 \h </w:instrText>
         </w:r>
         <w:r>
           <w:rPr>
@@ -18098,7 +18589,7 @@
             <w:noProof/>
             <w:webHidden/>
           </w:rPr>
-          <w:t>28</w:t>
+          <w:t>32</w:t>
         </w:r>
         <w:r>
           <w:rPr>
@@ -18123,13 +18614,13 @@
           <w:lang w:val="en-US"/>
         </w:rPr>
       </w:pPr>
-      <w:hyperlink w:anchor="_Toc462564533" w:history="1">
+      <w:hyperlink w:anchor="_Toc462568766" w:history="1">
         <w:r>
           <w:rPr>
             <w:rStyle w:val="Hyperlink"/>
             <w:noProof/>
           </w:rPr>
-          <w:t xml:space="preserve">Фигура 10: Интерфейс на </w:t>
+          <w:t xml:space="preserve">Фигура 12: Интерфейс на </w:t>
         </w:r>
         <w:r>
           <w:rPr>
@@ -18180,167 +18671,7 @@
             <w:noProof/>
             <w:webHidden/>
           </w:rPr>
-          <w:instrText xml:space="preserve"> PAGEREF _Toc462564533 \h </w:instrText>
-        </w:r>
-        <w:r>
-          <w:rPr>
-            <w:noProof/>
-            <w:webHidden/>
-          </w:rPr>
-        </w:r>
-        <w:r>
-          <w:rPr>
-            <w:noProof/>
-            <w:webHidden/>
-          </w:rPr>
-          <w:fldChar w:fldCharType="separate"/>
-        </w:r>
-        <w:r>
-          <w:rPr>
-            <w:noProof/>
-            <w:webHidden/>
-          </w:rPr>
-          <w:t>29</w:t>
-        </w:r>
-        <w:r>
-          <w:rPr>
-            <w:noProof/>
-            <w:webHidden/>
-          </w:rPr>
-          <w:fldChar w:fldCharType="end"/>
-        </w:r>
-      </w:hyperlink>
-    </w:p>
-    <w:p>
-      <w:pPr>
-        <w:pStyle w:val="TableofFigures"/>
-        <w:tabs>
-          <w:tab w:val="right" w:leader="dot" w:pos="8660"/>
-        </w:tabs>
-        <w:rPr>
-          <w:rFonts w:asciiTheme="minorHAnsi" w:eastAsiaTheme="minorEastAsia" w:hAnsiTheme="minorHAnsi" w:cstheme="minorBidi"/>
-          <w:noProof/>
-          <w:sz w:val="22"/>
-          <w:szCs w:val="22"/>
-          <w:lang w:val="en-US"/>
-        </w:rPr>
-      </w:pPr>
-      <w:hyperlink w:anchor="_Toc462564534" w:history="1">
-        <w:r>
-          <w:rPr>
-            <w:rStyle w:val="Hyperlink"/>
-            <w:noProof/>
-          </w:rPr>
-          <w:t xml:space="preserve">Фигура 11: Архитектура на </w:t>
-        </w:r>
-        <w:r>
-          <w:rPr>
-            <w:rStyle w:val="Hyperlink"/>
-            <w:noProof/>
-            <w:lang w:val="en-US"/>
-          </w:rPr>
-          <w:t>ASP.NET 4.5 (Petrov)</w:t>
-        </w:r>
-        <w:r>
-          <w:rPr>
-            <w:noProof/>
-            <w:webHidden/>
-          </w:rPr>
-          <w:tab/>
-        </w:r>
-        <w:r>
-          <w:rPr>
-            <w:noProof/>
-            <w:webHidden/>
-          </w:rPr>
-          <w:fldChar w:fldCharType="begin"/>
-        </w:r>
-        <w:r>
-          <w:rPr>
-            <w:noProof/>
-            <w:webHidden/>
-          </w:rPr>
-          <w:instrText xml:space="preserve"> PAGEREF _Toc462564534 \h </w:instrText>
-        </w:r>
-        <w:r>
-          <w:rPr>
-            <w:noProof/>
-            <w:webHidden/>
-          </w:rPr>
-        </w:r>
-        <w:r>
-          <w:rPr>
-            <w:noProof/>
-            <w:webHidden/>
-          </w:rPr>
-          <w:fldChar w:fldCharType="separate"/>
-        </w:r>
-        <w:r>
-          <w:rPr>
-            <w:noProof/>
-            <w:webHidden/>
-          </w:rPr>
-          <w:t>32</w:t>
-        </w:r>
-        <w:r>
-          <w:rPr>
-            <w:noProof/>
-            <w:webHidden/>
-          </w:rPr>
-          <w:fldChar w:fldCharType="end"/>
-        </w:r>
-      </w:hyperlink>
-    </w:p>
-    <w:p>
-      <w:pPr>
-        <w:pStyle w:val="TableofFigures"/>
-        <w:tabs>
-          <w:tab w:val="right" w:leader="dot" w:pos="8660"/>
-        </w:tabs>
-        <w:rPr>
-          <w:rFonts w:asciiTheme="minorHAnsi" w:eastAsiaTheme="minorEastAsia" w:hAnsiTheme="minorHAnsi" w:cstheme="minorBidi"/>
-          <w:noProof/>
-          <w:sz w:val="22"/>
-          <w:szCs w:val="22"/>
-          <w:lang w:val="en-US"/>
-        </w:rPr>
-      </w:pPr>
-      <w:hyperlink w:anchor="_Toc462564535" w:history="1">
-        <w:r>
-          <w:rPr>
-            <w:rStyle w:val="Hyperlink"/>
-            <w:noProof/>
-          </w:rPr>
-          <w:t xml:space="preserve">Фигура 12: Вътрешна архитектура на </w:t>
-        </w:r>
-        <w:r>
-          <w:rPr>
-            <w:rStyle w:val="Hyperlink"/>
-            <w:noProof/>
-            <w:lang w:val="en-US"/>
-          </w:rPr>
-          <w:t>ASP.NET Dynamic Data (Microsoft Corporation)</w:t>
-        </w:r>
-        <w:r>
-          <w:rPr>
-            <w:noProof/>
-            <w:webHidden/>
-          </w:rPr>
-          <w:tab/>
-        </w:r>
-        <w:r>
-          <w:rPr>
-            <w:noProof/>
-            <w:webHidden/>
-          </w:rPr>
-          <w:fldChar w:fldCharType="begin"/>
-        </w:r>
-        <w:r>
-          <w:rPr>
-            <w:noProof/>
-            <w:webHidden/>
-          </w:rPr>
-          <w:instrText xml:space="preserve"> PAGEREF _Toc462564535 \h </w:instrText>
+          <w:instrText xml:space="preserve"> PAGEREF _Toc462568766 \h </w:instrText>
         </w:r>
         <w:r>
           <w:rPr>
@@ -18385,7 +18716,7 @@
           <w:lang w:val="en-US"/>
         </w:rPr>
       </w:pPr>
-      <w:hyperlink w:anchor="_Toc462564536" w:history="1">
+      <w:hyperlink w:anchor="_Toc462568767" w:history="1">
         <w:r>
           <w:rPr>
             <w:rStyle w:val="Hyperlink"/>
@@ -18435,7 +18766,7 @@
             <w:noProof/>
             <w:webHidden/>
           </w:rPr>
-          <w:instrText xml:space="preserve"> PAGEREF _Toc462564536 \h </w:instrText>
+          <w:instrText xml:space="preserve"> PAGEREF _Toc462568767 \h </w:instrText>
         </w:r>
         <w:r>
           <w:rPr>
@@ -18455,7 +18786,174 @@
             <w:noProof/>
             <w:webHidden/>
           </w:rPr>
-          <w:t>34</w:t>
+          <w:t>0</w:t>
+        </w:r>
+        <w:r>
+          <w:rPr>
+            <w:noProof/>
+            <w:webHidden/>
+          </w:rPr>
+          <w:fldChar w:fldCharType="end"/>
+        </w:r>
+      </w:hyperlink>
+    </w:p>
+    <w:p>
+      <w:pPr>
+        <w:pStyle w:val="TableofFigures"/>
+        <w:tabs>
+          <w:tab w:val="right" w:leader="dot" w:pos="8660"/>
+        </w:tabs>
+        <w:rPr>
+          <w:rFonts w:asciiTheme="minorHAnsi" w:eastAsiaTheme="minorEastAsia" w:hAnsiTheme="minorHAnsi" w:cstheme="minorBidi"/>
+          <w:noProof/>
+          <w:sz w:val="22"/>
+          <w:szCs w:val="22"/>
+          <w:lang w:val="en-US"/>
+        </w:rPr>
+      </w:pPr>
+      <w:hyperlink w:anchor="_Toc462568768" w:history="1">
+        <w:r>
+          <w:rPr>
+            <w:rStyle w:val="Hyperlink"/>
+            <w:noProof/>
+          </w:rPr>
+          <w:t xml:space="preserve">Фигура 14: Резултати от тест на достъпност и скорост от услугата </w:t>
+        </w:r>
+        <w:r>
+          <w:rPr>
+            <w:rStyle w:val="Hyperlink"/>
+            <w:noProof/>
+            <w:lang w:val="en-US"/>
+          </w:rPr>
+          <w:t>Pingdom</w:t>
+        </w:r>
+        <w:r>
+          <w:rPr>
+            <w:noProof/>
+            <w:webHidden/>
+          </w:rPr>
+          <w:tab/>
+        </w:r>
+        <w:r>
+          <w:rPr>
+            <w:noProof/>
+            <w:webHidden/>
+          </w:rPr>
+          <w:fldChar w:fldCharType="begin"/>
+        </w:r>
+        <w:r>
+          <w:rPr>
+            <w:noProof/>
+            <w:webHidden/>
+          </w:rPr>
+          <w:instrText xml:space="preserve"> PAGEREF _Toc462568768 \h </w:instrText>
+        </w:r>
+        <w:r>
+          <w:rPr>
+            <w:noProof/>
+            <w:webHidden/>
+          </w:rPr>
+        </w:r>
+        <w:r>
+          <w:rPr>
+            <w:noProof/>
+            <w:webHidden/>
+          </w:rPr>
+          <w:fldChar w:fldCharType="separate"/>
+        </w:r>
+        <w:r>
+          <w:rPr>
+            <w:noProof/>
+            <w:webHidden/>
+          </w:rPr>
+          <w:t>3</w:t>
+        </w:r>
+        <w:r>
+          <w:rPr>
+            <w:noProof/>
+            <w:webHidden/>
+          </w:rPr>
+          <w:fldChar w:fldCharType="end"/>
+        </w:r>
+      </w:hyperlink>
+    </w:p>
+    <w:p>
+      <w:pPr>
+        <w:pStyle w:val="TableofFigures"/>
+        <w:tabs>
+          <w:tab w:val="right" w:leader="dot" w:pos="8660"/>
+        </w:tabs>
+        <w:rPr>
+          <w:rFonts w:asciiTheme="minorHAnsi" w:eastAsiaTheme="minorEastAsia" w:hAnsiTheme="minorHAnsi" w:cstheme="minorBidi"/>
+          <w:noProof/>
+          <w:sz w:val="22"/>
+          <w:szCs w:val="22"/>
+          <w:lang w:val="en-US"/>
+        </w:rPr>
+      </w:pPr>
+      <w:hyperlink w:anchor="_Toc462568769" w:history="1">
+        <w:r>
+          <w:rPr>
+            <w:rStyle w:val="Hyperlink"/>
+            <w:noProof/>
+          </w:rPr>
+          <w:t>Фигура 15</w:t>
+        </w:r>
+        <w:r>
+          <w:rPr>
+            <w:rStyle w:val="Hyperlink"/>
+            <w:noProof/>
+            <w:lang w:val="en-US"/>
+          </w:rPr>
+          <w:t xml:space="preserve">: </w:t>
+        </w:r>
+        <w:r>
+          <w:rPr>
+            <w:rStyle w:val="Hyperlink"/>
+            <w:noProof/>
+          </w:rPr>
+          <w:t>Тестове на достъпността на внедреното приложение от различни локации</w:t>
+        </w:r>
+        <w:r>
+          <w:rPr>
+            <w:noProof/>
+            <w:webHidden/>
+          </w:rPr>
+          <w:tab/>
+        </w:r>
+        <w:r>
+          <w:rPr>
+            <w:noProof/>
+            <w:webHidden/>
+          </w:rPr>
+          <w:fldChar w:fldCharType="begin"/>
+        </w:r>
+        <w:r>
+          <w:rPr>
+            <w:noProof/>
+            <w:webHidden/>
+          </w:rPr>
+          <w:instrText xml:space="preserve"> PAGEREF _Toc462568769 \h </w:instrText>
+        </w:r>
+        <w:r>
+          <w:rPr>
+            <w:noProof/>
+            <w:webHidden/>
+          </w:rPr>
+        </w:r>
+        <w:r>
+          <w:rPr>
+            <w:noProof/>
+            <w:webHidden/>
+          </w:rPr>
+          <w:fldChar w:fldCharType="separate"/>
+        </w:r>
+        <w:r>
+          <w:rPr>
+            <w:noProof/>
+            <w:webHidden/>
+          </w:rPr>
+          <w:t>3</w:t>
         </w:r>
         <w:r>
           <w:rPr>
@@ -22476,7 +22974,7 @@
 </file>
 
 <file path=customXml/itemProps2.xml><?xml version="1.0" encoding="utf-8"?>
-<ds:datastoreItem xmlns:ds="http://schemas.openxmlformats.org/officeDocument/2006/customXml" ds:itemID="{3D0229D8-96A2-4924-8725-03C34A400479}">
+<ds:datastoreItem xmlns:ds="http://schemas.openxmlformats.org/officeDocument/2006/customXml" ds:itemID="{7ABCAEEB-63E2-4981-9D3B-E0FAC375B543}">
   <ds:schemaRefs>
     <ds:schemaRef ds:uri="http://schemas.openxmlformats.org/officeDocument/2006/bibliography"/>
   </ds:schemaRefs>

</xml_diff>